<commit_message>
add custom validation, basic vue auth
</commit_message>
<xml_diff>
--- a/Проект КПП.docx
+++ b/Проект КПП.docx
@@ -457,15 +457,7 @@
           <w:sz w:val="32"/>
           <w:szCs w:val="32"/>
         </w:rPr>
-        <w:t>Месенджер буде доступним у веб</w:t>
-      </w:r>
-      <w:r>
-        <w:rPr>
-          <w:rFonts w:ascii="Times New Roman" w:eastAsia="Times New Roman" w:hAnsi="Times New Roman" w:cs="Times New Roman"/>
-          <w:sz w:val="32"/>
-          <w:szCs w:val="32"/>
-        </w:rPr>
-        <w:t>і та в</w:t>
+        <w:t>Месенджер буде доступним у вебі та в</w:t>
       </w:r>
       <w:r>
         <w:rPr>
@@ -517,7 +509,219 @@
           <w:sz w:val="32"/>
           <w:szCs w:val="32"/>
         </w:rPr>
-        <w:t>Додаток матиме вкладки: чат, друзі, обрані, мій профіль, налаштування.</w:t>
+        <w:t xml:space="preserve">Додаток матиме вкладки: </w:t>
+      </w:r>
+    </w:p>
+    <w:p>
+      <w:pPr>
+        <w:pStyle w:val="ListParagraph"/>
+        <w:numPr>
+          <w:ilvl w:val="0"/>
+          <w:numId w:val="2"/>
+        </w:numPr>
+        <w:jc w:val="both"/>
+        <w:rPr>
+          <w:rFonts w:ascii="Times New Roman" w:eastAsia="Times New Roman" w:hAnsi="Times New Roman" w:cs="Times New Roman"/>
+          <w:sz w:val="32"/>
+          <w:szCs w:val="32"/>
+        </w:rPr>
+      </w:pPr>
+      <w:r>
+        <w:rPr>
+          <w:rFonts w:ascii="Times New Roman" w:eastAsia="Times New Roman" w:hAnsi="Times New Roman" w:cs="Times New Roman"/>
+          <w:sz w:val="32"/>
+          <w:szCs w:val="32"/>
+        </w:rPr>
+        <w:t>Ч</w:t>
+      </w:r>
+      <w:r>
+        <w:rPr>
+          <w:rFonts w:ascii="Times New Roman" w:eastAsia="Times New Roman" w:hAnsi="Times New Roman" w:cs="Times New Roman"/>
+          <w:sz w:val="32"/>
+          <w:szCs w:val="32"/>
+        </w:rPr>
+        <w:t>ат</w:t>
+      </w:r>
+      <w:r>
+        <w:rPr>
+          <w:rFonts w:ascii="Times New Roman" w:eastAsia="Times New Roman" w:hAnsi="Times New Roman" w:cs="Times New Roman"/>
+          <w:sz w:val="32"/>
+          <w:szCs w:val="32"/>
+        </w:rPr>
+        <w:t>и – розпочаті переписки з іншими користувачами</w:t>
+      </w:r>
+    </w:p>
+    <w:p>
+      <w:pPr>
+        <w:pStyle w:val="ListParagraph"/>
+        <w:numPr>
+          <w:ilvl w:val="0"/>
+          <w:numId w:val="2"/>
+        </w:numPr>
+        <w:jc w:val="both"/>
+        <w:rPr>
+          <w:rFonts w:ascii="Times New Roman" w:eastAsia="Times New Roman" w:hAnsi="Times New Roman" w:cs="Times New Roman"/>
+          <w:sz w:val="32"/>
+          <w:szCs w:val="32"/>
+        </w:rPr>
+      </w:pPr>
+      <w:r>
+        <w:rPr>
+          <w:rFonts w:ascii="Times New Roman" w:eastAsia="Times New Roman" w:hAnsi="Times New Roman" w:cs="Times New Roman"/>
+          <w:sz w:val="32"/>
+          <w:szCs w:val="32"/>
+        </w:rPr>
+        <w:t>Д</w:t>
+      </w:r>
+      <w:r>
+        <w:rPr>
+          <w:rFonts w:ascii="Times New Roman" w:eastAsia="Times New Roman" w:hAnsi="Times New Roman" w:cs="Times New Roman"/>
+          <w:sz w:val="32"/>
+          <w:szCs w:val="32"/>
+        </w:rPr>
+        <w:t>рузі</w:t>
+      </w:r>
+      <w:r>
+        <w:rPr>
+          <w:rFonts w:ascii="Times New Roman" w:eastAsia="Times New Roman" w:hAnsi="Times New Roman" w:cs="Times New Roman"/>
+          <w:sz w:val="32"/>
+          <w:szCs w:val="32"/>
+        </w:rPr>
+        <w:t xml:space="preserve"> </w:t>
+      </w:r>
+      <w:r>
+        <w:rPr>
+          <w:rFonts w:ascii="Times New Roman" w:eastAsia="Times New Roman" w:hAnsi="Times New Roman" w:cs="Times New Roman"/>
+          <w:sz w:val="32"/>
+          <w:szCs w:val="32"/>
+          <w:lang w:val="ru-RU"/>
+        </w:rPr>
+        <w:t>– перел</w:t>
+      </w:r>
+      <w:r>
+        <w:rPr>
+          <w:rFonts w:ascii="Times New Roman" w:eastAsia="Times New Roman" w:hAnsi="Times New Roman" w:cs="Times New Roman"/>
+          <w:sz w:val="32"/>
+          <w:szCs w:val="32"/>
+        </w:rPr>
+        <w:t>ік користувачі, яких Ви додали до друзів</w:t>
+      </w:r>
+    </w:p>
+    <w:p>
+      <w:pPr>
+        <w:pStyle w:val="ListParagraph"/>
+        <w:numPr>
+          <w:ilvl w:val="0"/>
+          <w:numId w:val="2"/>
+        </w:numPr>
+        <w:jc w:val="both"/>
+        <w:rPr>
+          <w:rFonts w:ascii="Times New Roman" w:eastAsia="Times New Roman" w:hAnsi="Times New Roman" w:cs="Times New Roman"/>
+          <w:sz w:val="32"/>
+          <w:szCs w:val="32"/>
+        </w:rPr>
+      </w:pPr>
+      <w:r>
+        <w:rPr>
+          <w:rFonts w:ascii="Times New Roman" w:eastAsia="Times New Roman" w:hAnsi="Times New Roman" w:cs="Times New Roman"/>
+          <w:sz w:val="32"/>
+          <w:szCs w:val="32"/>
+        </w:rPr>
+        <w:t>О</w:t>
+      </w:r>
+      <w:r>
+        <w:rPr>
+          <w:rFonts w:ascii="Times New Roman" w:eastAsia="Times New Roman" w:hAnsi="Times New Roman" w:cs="Times New Roman"/>
+          <w:sz w:val="32"/>
+          <w:szCs w:val="32"/>
+        </w:rPr>
+        <w:t>брані</w:t>
+      </w:r>
+      <w:r>
+        <w:rPr>
+          <w:rFonts w:ascii="Times New Roman" w:eastAsia="Times New Roman" w:hAnsi="Times New Roman" w:cs="Times New Roman"/>
+          <w:sz w:val="32"/>
+          <w:szCs w:val="32"/>
+        </w:rPr>
+        <w:t xml:space="preserve"> – перелік повідомлень, які Ви помітили в чати</w:t>
+      </w:r>
+    </w:p>
+    <w:p>
+      <w:pPr>
+        <w:pStyle w:val="ListParagraph"/>
+        <w:numPr>
+          <w:ilvl w:val="0"/>
+          <w:numId w:val="2"/>
+        </w:numPr>
+        <w:jc w:val="both"/>
+        <w:rPr>
+          <w:rFonts w:ascii="Times New Roman" w:eastAsia="Times New Roman" w:hAnsi="Times New Roman" w:cs="Times New Roman"/>
+          <w:sz w:val="32"/>
+          <w:szCs w:val="32"/>
+        </w:rPr>
+      </w:pPr>
+      <w:r>
+        <w:rPr>
+          <w:rFonts w:ascii="Times New Roman" w:eastAsia="Times New Roman" w:hAnsi="Times New Roman" w:cs="Times New Roman"/>
+          <w:sz w:val="32"/>
+          <w:szCs w:val="32"/>
+        </w:rPr>
+        <w:t>П</w:t>
+      </w:r>
+      <w:r>
+        <w:rPr>
+          <w:rFonts w:ascii="Times New Roman" w:eastAsia="Times New Roman" w:hAnsi="Times New Roman" w:cs="Times New Roman"/>
+          <w:sz w:val="32"/>
+          <w:szCs w:val="32"/>
+        </w:rPr>
+        <w:t>рофіль</w:t>
+      </w:r>
+      <w:r>
+        <w:rPr>
+          <w:rFonts w:ascii="Times New Roman" w:eastAsia="Times New Roman" w:hAnsi="Times New Roman" w:cs="Times New Roman"/>
+          <w:sz w:val="32"/>
+          <w:szCs w:val="32"/>
+        </w:rPr>
+        <w:t xml:space="preserve"> – заповнення профілю(нікнейм, фото, місто, телефон, пару слів про себе)</w:t>
+      </w:r>
+    </w:p>
+    <w:p>
+      <w:pPr>
+        <w:pStyle w:val="ListParagraph"/>
+        <w:numPr>
+          <w:ilvl w:val="0"/>
+          <w:numId w:val="2"/>
+        </w:numPr>
+        <w:jc w:val="both"/>
+        <w:rPr>
+          <w:rFonts w:ascii="Times New Roman" w:eastAsia="Times New Roman" w:hAnsi="Times New Roman" w:cs="Times New Roman"/>
+          <w:sz w:val="32"/>
+          <w:szCs w:val="32"/>
+        </w:rPr>
+      </w:pPr>
+      <w:r>
+        <w:rPr>
+          <w:rFonts w:ascii="Times New Roman" w:eastAsia="Times New Roman" w:hAnsi="Times New Roman" w:cs="Times New Roman"/>
+          <w:sz w:val="32"/>
+          <w:szCs w:val="32"/>
+        </w:rPr>
+        <w:t>Н</w:t>
+      </w:r>
+      <w:r>
+        <w:rPr>
+          <w:rFonts w:ascii="Times New Roman" w:eastAsia="Times New Roman" w:hAnsi="Times New Roman" w:cs="Times New Roman"/>
+          <w:sz w:val="32"/>
+          <w:szCs w:val="32"/>
+        </w:rPr>
+        <w:t>алаштування</w:t>
+      </w:r>
+      <w:r>
+        <w:rPr>
+          <w:rFonts w:ascii="Times New Roman" w:eastAsia="Times New Roman" w:hAnsi="Times New Roman" w:cs="Times New Roman"/>
+          <w:sz w:val="32"/>
+          <w:szCs w:val="32"/>
+        </w:rPr>
+        <w:t xml:space="preserve"> – різні налаштування сповіщень та безпеки</w:t>
       </w:r>
     </w:p>
     <w:p>
@@ -536,7 +740,7 @@
           <w:sz w:val="32"/>
           <w:szCs w:val="32"/>
         </w:rPr>
-        <w:t>Користувачі матимуть змогу реєструватися, авторизуватися власноруч або через гугл та фейсбук. Також зможуть змінювати свій нікнейм, фото, телефон.</w:t>
+        <w:t>Користувачі матимуть змогу реєструватися, авторизуватися власноруч або через гугл та фейсбук.</w:t>
       </w:r>
     </w:p>
     <w:p>
@@ -613,7 +817,15 @@
           <w:szCs w:val="32"/>
           <w:lang w:val="en-US"/>
         </w:rPr>
-        <w:t xml:space="preserve">desktop </w:t>
+        <w:t>desktop</w:t>
+      </w:r>
+      <w:r>
+        <w:rPr>
+          <w:rFonts w:ascii="Times New Roman" w:eastAsia="Times New Roman" w:hAnsi="Times New Roman" w:cs="Times New Roman"/>
+          <w:sz w:val="32"/>
+          <w:szCs w:val="32"/>
+        </w:rPr>
+        <w:t xml:space="preserve"> </w:t>
       </w:r>
       <w:r>
         <w:rPr>
@@ -711,15 +923,7 @@
           <w:sz w:val="32"/>
           <w:szCs w:val="32"/>
         </w:rPr>
-        <w:t xml:space="preserve">і </w:t>
-      </w:r>
-      <w:r>
-        <w:rPr>
-          <w:rFonts w:ascii="Times New Roman" w:eastAsia="Times New Roman" w:hAnsi="Times New Roman" w:cs="Times New Roman"/>
-          <w:sz w:val="32"/>
-          <w:szCs w:val="32"/>
-        </w:rPr>
-        <w:t>для бази даних</w:t>
+        <w:t>і для бази даних</w:t>
       </w:r>
     </w:p>
     <w:p>
@@ -827,7 +1031,6 @@
         </w:rPr>
         <w:t xml:space="preserve">Написати верстку месенджера на </w:t>
       </w:r>
-      <w:proofErr w:type="spellStart"/>
       <w:r>
         <w:rPr>
           <w:rFonts w:ascii="Times New Roman" w:eastAsia="Times New Roman" w:hAnsi="Times New Roman" w:cs="Times New Roman"/>
@@ -837,7 +1040,6 @@
         </w:rPr>
         <w:t>VueJs</w:t>
       </w:r>
-      <w:proofErr w:type="spellEnd"/>
     </w:p>
     <w:p>
       <w:pPr>
@@ -902,7 +1104,6 @@
         </w:rPr>
         <w:t xml:space="preserve"> </w:t>
       </w:r>
-      <w:proofErr w:type="spellStart"/>
       <w:r>
         <w:rPr>
           <w:rFonts w:ascii="Times New Roman" w:eastAsia="Times New Roman" w:hAnsi="Times New Roman" w:cs="Times New Roman"/>
@@ -912,7 +1113,6 @@
         </w:rPr>
         <w:t>api</w:t>
       </w:r>
-      <w:proofErr w:type="spellEnd"/>
       <w:r>
         <w:rPr>
           <w:rFonts w:ascii="Times New Roman" w:eastAsia="Times New Roman" w:hAnsi="Times New Roman" w:cs="Times New Roman"/>
@@ -928,6 +1128,282 @@
           <w:szCs w:val="32"/>
         </w:rPr>
         <w:t>частину.</w:t>
+      </w:r>
+    </w:p>
+    <w:p>
+      <w:pPr>
+        <w:rPr>
+          <w:rFonts w:ascii="Times New Roman" w:eastAsia="Times New Roman" w:hAnsi="Times New Roman" w:cs="Times New Roman"/>
+          <w:sz w:val="32"/>
+          <w:szCs w:val="32"/>
+        </w:rPr>
+      </w:pPr>
+      <w:r>
+        <w:rPr>
+          <w:rFonts w:ascii="Times New Roman" w:eastAsia="Times New Roman" w:hAnsi="Times New Roman" w:cs="Times New Roman"/>
+          <w:sz w:val="32"/>
+          <w:szCs w:val="32"/>
+        </w:rPr>
+        <w:br w:type="page"/>
+      </w:r>
+    </w:p>
+    <w:p>
+      <w:pPr>
+        <w:pStyle w:val="ListParagraph"/>
+        <w:ind w:left="1211"/>
+        <w:jc w:val="center"/>
+        <w:rPr>
+          <w:rFonts w:ascii="Times New Roman" w:eastAsia="Times New Roman" w:hAnsi="Times New Roman" w:cs="Times New Roman"/>
+          <w:sz w:val="32"/>
+          <w:szCs w:val="32"/>
+        </w:rPr>
+      </w:pPr>
+      <w:r>
+        <w:rPr>
+          <w:rFonts w:ascii="Times New Roman" w:eastAsia="Times New Roman" w:hAnsi="Times New Roman" w:cs="Times New Roman"/>
+          <w:noProof/>
+          <w:sz w:val="32"/>
+          <w:szCs w:val="32"/>
+        </w:rPr>
+        <w:lastRenderedPageBreak/>
+        <w:drawing>
+          <wp:anchor distT="0" distB="0" distL="114300" distR="114300" simplePos="0" relativeHeight="251659264" behindDoc="0" locked="0" layoutInCell="1" allowOverlap="1" wp14:anchorId="159D3AA3" wp14:editId="344803DE">
+            <wp:simplePos x="0" y="0"/>
+            <wp:positionH relativeFrom="column">
+              <wp:posOffset>10795</wp:posOffset>
+            </wp:positionH>
+            <wp:positionV relativeFrom="paragraph">
+              <wp:posOffset>3448050</wp:posOffset>
+            </wp:positionV>
+            <wp:extent cx="5940425" cy="2963545"/>
+            <wp:effectExtent l="0" t="0" r="3175" b="8255"/>
+            <wp:wrapSquare wrapText="bothSides"/>
+            <wp:docPr id="3" name="Picture 3"/>
+            <wp:cNvGraphicFramePr>
+              <a:graphicFrameLocks xmlns:a="http://schemas.openxmlformats.org/drawingml/2006/main" noChangeAspect="1"/>
+            </wp:cNvGraphicFramePr>
+            <a:graphic xmlns:a="http://schemas.openxmlformats.org/drawingml/2006/main">
+              <a:graphicData uri="http://schemas.openxmlformats.org/drawingml/2006/picture">
+                <pic:pic xmlns:pic="http://schemas.openxmlformats.org/drawingml/2006/picture">
+                  <pic:nvPicPr>
+                    <pic:cNvPr id="1" name=""/>
+                    <pic:cNvPicPr/>
+                  </pic:nvPicPr>
+                  <pic:blipFill>
+                    <a:blip r:embed="rId5" cstate="print">
+                      <a:extLst>
+                        <a:ext uri="{28A0092B-C50C-407E-A947-70E740481C1C}">
+                          <a14:useLocalDpi xmlns:a14="http://schemas.microsoft.com/office/drawing/2010/main" val="0"/>
+                        </a:ext>
+                      </a:extLst>
+                    </a:blip>
+                    <a:stretch>
+                      <a:fillRect/>
+                    </a:stretch>
+                  </pic:blipFill>
+                  <pic:spPr>
+                    <a:xfrm>
+                      <a:off x="0" y="0"/>
+                      <a:ext cx="5940425" cy="2963545"/>
+                    </a:xfrm>
+                    <a:prstGeom prst="rect">
+                      <a:avLst/>
+                    </a:prstGeom>
+                  </pic:spPr>
+                </pic:pic>
+              </a:graphicData>
+            </a:graphic>
+            <wp14:sizeRelH relativeFrom="page">
+              <wp14:pctWidth>0</wp14:pctWidth>
+            </wp14:sizeRelH>
+            <wp14:sizeRelV relativeFrom="page">
+              <wp14:pctHeight>0</wp14:pctHeight>
+            </wp14:sizeRelV>
+          </wp:anchor>
+        </w:drawing>
+      </w:r>
+      <w:r>
+        <w:rPr>
+          <w:rFonts w:ascii="Times New Roman" w:eastAsia="Times New Roman" w:hAnsi="Times New Roman" w:cs="Times New Roman"/>
+          <w:noProof/>
+          <w:sz w:val="32"/>
+          <w:szCs w:val="32"/>
+        </w:rPr>
+        <w:drawing>
+          <wp:anchor distT="0" distB="0" distL="114300" distR="114300" simplePos="0" relativeHeight="251660288" behindDoc="0" locked="0" layoutInCell="1" allowOverlap="1" wp14:anchorId="77DA2D94" wp14:editId="6AB0EA01">
+            <wp:simplePos x="0" y="0"/>
+            <wp:positionH relativeFrom="margin">
+              <wp:align>left</wp:align>
+            </wp:positionH>
+            <wp:positionV relativeFrom="paragraph">
+              <wp:posOffset>243840</wp:posOffset>
+            </wp:positionV>
+            <wp:extent cx="5940425" cy="2981325"/>
+            <wp:effectExtent l="0" t="0" r="3175" b="9525"/>
+            <wp:wrapSquare wrapText="bothSides"/>
+            <wp:docPr id="1" name="Picture 1"/>
+            <wp:cNvGraphicFramePr>
+              <a:graphicFrameLocks xmlns:a="http://schemas.openxmlformats.org/drawingml/2006/main" noChangeAspect="1"/>
+            </wp:cNvGraphicFramePr>
+            <a:graphic xmlns:a="http://schemas.openxmlformats.org/drawingml/2006/main">
+              <a:graphicData uri="http://schemas.openxmlformats.org/drawingml/2006/picture">
+                <pic:pic xmlns:pic="http://schemas.openxmlformats.org/drawingml/2006/picture">
+                  <pic:nvPicPr>
+                    <pic:cNvPr id="1" name=""/>
+                    <pic:cNvPicPr/>
+                  </pic:nvPicPr>
+                  <pic:blipFill>
+                    <a:blip r:embed="rId6" cstate="print">
+                      <a:extLst>
+                        <a:ext uri="{28A0092B-C50C-407E-A947-70E740481C1C}">
+                          <a14:useLocalDpi xmlns:a14="http://schemas.microsoft.com/office/drawing/2010/main" val="0"/>
+                        </a:ext>
+                      </a:extLst>
+                    </a:blip>
+                    <a:stretch>
+                      <a:fillRect/>
+                    </a:stretch>
+                  </pic:blipFill>
+                  <pic:spPr>
+                    <a:xfrm>
+                      <a:off x="0" y="0"/>
+                      <a:ext cx="5940425" cy="2981325"/>
+                    </a:xfrm>
+                    <a:prstGeom prst="rect">
+                      <a:avLst/>
+                    </a:prstGeom>
+                  </pic:spPr>
+                </pic:pic>
+              </a:graphicData>
+            </a:graphic>
+            <wp14:sizeRelH relativeFrom="page">
+              <wp14:pctWidth>0</wp14:pctWidth>
+            </wp14:sizeRelH>
+            <wp14:sizeRelV relativeFrom="page">
+              <wp14:pctHeight>0</wp14:pctHeight>
+            </wp14:sizeRelV>
+          </wp:anchor>
+        </w:drawing>
+      </w:r>
+      <w:r>
+        <w:rPr>
+          <w:rFonts w:ascii="Times New Roman" w:eastAsia="Times New Roman" w:hAnsi="Times New Roman" w:cs="Times New Roman"/>
+          <w:sz w:val="32"/>
+          <w:szCs w:val="32"/>
+        </w:rPr>
+        <w:t>Дизайн(приблизно)</w:t>
+      </w:r>
+    </w:p>
+    <w:p>
+      <w:pPr>
+        <w:pStyle w:val="ListParagraph"/>
+        <w:ind w:left="1211"/>
+        <w:jc w:val="center"/>
+        <w:rPr>
+          <w:rFonts w:ascii="Times New Roman" w:eastAsia="Times New Roman" w:hAnsi="Times New Roman" w:cs="Times New Roman"/>
+          <w:sz w:val="32"/>
+          <w:szCs w:val="32"/>
+        </w:rPr>
+      </w:pPr>
+    </w:p>
+    <w:p>
+      <w:pPr>
+        <w:pStyle w:val="ListParagraph"/>
+        <w:ind w:left="1211"/>
+        <w:jc w:val="center"/>
+        <w:rPr>
+          <w:rFonts w:ascii="Times New Roman" w:eastAsia="Times New Roman" w:hAnsi="Times New Roman" w:cs="Times New Roman"/>
+          <w:sz w:val="32"/>
+          <w:szCs w:val="32"/>
+        </w:rPr>
+      </w:pPr>
+    </w:p>
+    <w:p>
+      <w:pPr>
+        <w:pStyle w:val="ListParagraph"/>
+        <w:ind w:left="1211"/>
+        <w:jc w:val="center"/>
+        <w:rPr>
+          <w:rFonts w:ascii="Times New Roman" w:eastAsia="Times New Roman" w:hAnsi="Times New Roman" w:cs="Times New Roman"/>
+          <w:sz w:val="32"/>
+          <w:szCs w:val="32"/>
+        </w:rPr>
+      </w:pPr>
+    </w:p>
+    <w:p>
+      <w:pPr>
+        <w:pStyle w:val="ListParagraph"/>
+        <w:ind w:left="1211"/>
+        <w:jc w:val="center"/>
+        <w:rPr>
+          <w:rFonts w:ascii="Times New Roman" w:eastAsia="Times New Roman" w:hAnsi="Times New Roman" w:cs="Times New Roman"/>
+          <w:sz w:val="32"/>
+          <w:szCs w:val="32"/>
+        </w:rPr>
+      </w:pPr>
+    </w:p>
+    <w:p>
+      <w:pPr>
+        <w:pStyle w:val="ListParagraph"/>
+        <w:ind w:left="1211"/>
+        <w:jc w:val="center"/>
+        <w:rPr>
+          <w:rFonts w:ascii="Times New Roman" w:eastAsia="Times New Roman" w:hAnsi="Times New Roman" w:cs="Times New Roman"/>
+          <w:sz w:val="32"/>
+          <w:szCs w:val="32"/>
+        </w:rPr>
+      </w:pPr>
+    </w:p>
+    <w:p>
+      <w:pPr>
+        <w:pStyle w:val="ListParagraph"/>
+        <w:ind w:left="1211"/>
+        <w:jc w:val="center"/>
+        <w:rPr>
+          <w:rFonts w:ascii="Times New Roman" w:eastAsia="Times New Roman" w:hAnsi="Times New Roman" w:cs="Times New Roman"/>
+          <w:sz w:val="32"/>
+          <w:szCs w:val="32"/>
+        </w:rPr>
+      </w:pPr>
+    </w:p>
+    <w:p>
+      <w:pPr>
+        <w:rPr>
+          <w:rFonts w:ascii="Times New Roman" w:eastAsia="Times New Roman" w:hAnsi="Times New Roman" w:cs="Times New Roman"/>
+          <w:sz w:val="32"/>
+          <w:szCs w:val="32"/>
+        </w:rPr>
+      </w:pPr>
+    </w:p>
+    <w:p>
+      <w:pPr>
+        <w:rPr>
+          <w:rFonts w:ascii="Times New Roman" w:eastAsia="Times New Roman" w:hAnsi="Times New Roman" w:cs="Times New Roman"/>
+          <w:sz w:val="32"/>
+          <w:szCs w:val="32"/>
+        </w:rPr>
+      </w:pPr>
+    </w:p>
+    <w:p>
+      <w:pPr>
+        <w:rPr>
+          <w:rFonts w:ascii="Times New Roman" w:eastAsia="Times New Roman" w:hAnsi="Times New Roman" w:cs="Times New Roman"/>
+          <w:sz w:val="32"/>
+          <w:szCs w:val="32"/>
+        </w:rPr>
+      </w:pPr>
+    </w:p>
+    <w:p>
+      <w:pPr>
+        <w:pStyle w:val="Heading1"/>
+        <w:jc w:val="center"/>
+        <w:rPr>
+          <w:lang w:val="en-US"/>
+        </w:rPr>
+      </w:pPr>
+      <w:r>
+        <w:lastRenderedPageBreak/>
+        <w:t>Налаштування проєкту</w:t>
       </w:r>
     </w:p>
     <w:sectPr>
@@ -1031,8 +1507,215 @@
       </w:pPr>
     </w:lvl>
   </w:abstractNum>
+  <w:abstractNum w:abstractNumId="1" w15:restartNumberingAfterBreak="0">
+    <w:nsid w:val="5FE77B64"/>
+    <w:multiLevelType w:val="hybridMultilevel"/>
+    <w:tmpl w:val="F7BEFF92"/>
+    <w:lvl w:ilvl="0" w:tplc="0409000F">
+      <w:start w:val="1"/>
+      <w:numFmt w:val="decimal"/>
+      <w:lvlText w:val="%1."/>
+      <w:lvlJc w:val="left"/>
+      <w:pPr>
+        <w:ind w:left="720" w:hanging="360"/>
+      </w:pPr>
+      <w:rPr>
+        <w:rFonts w:hint="default"/>
+      </w:rPr>
+    </w:lvl>
+    <w:lvl w:ilvl="1" w:tplc="04090019" w:tentative="1">
+      <w:start w:val="1"/>
+      <w:numFmt w:val="lowerLetter"/>
+      <w:lvlText w:val="%2."/>
+      <w:lvlJc w:val="left"/>
+      <w:pPr>
+        <w:ind w:left="1440" w:hanging="360"/>
+      </w:pPr>
+    </w:lvl>
+    <w:lvl w:ilvl="2" w:tplc="0409001B" w:tentative="1">
+      <w:start w:val="1"/>
+      <w:numFmt w:val="lowerRoman"/>
+      <w:lvlText w:val="%3."/>
+      <w:lvlJc w:val="right"/>
+      <w:pPr>
+        <w:ind w:left="2160" w:hanging="180"/>
+      </w:pPr>
+    </w:lvl>
+    <w:lvl w:ilvl="3" w:tplc="0409000F" w:tentative="1">
+      <w:start w:val="1"/>
+      <w:numFmt w:val="decimal"/>
+      <w:lvlText w:val="%4."/>
+      <w:lvlJc w:val="left"/>
+      <w:pPr>
+        <w:ind w:left="2880" w:hanging="360"/>
+      </w:pPr>
+    </w:lvl>
+    <w:lvl w:ilvl="4" w:tplc="04090019" w:tentative="1">
+      <w:start w:val="1"/>
+      <w:numFmt w:val="lowerLetter"/>
+      <w:lvlText w:val="%5."/>
+      <w:lvlJc w:val="left"/>
+      <w:pPr>
+        <w:ind w:left="3600" w:hanging="360"/>
+      </w:pPr>
+    </w:lvl>
+    <w:lvl w:ilvl="5" w:tplc="0409001B" w:tentative="1">
+      <w:start w:val="1"/>
+      <w:numFmt w:val="lowerRoman"/>
+      <w:lvlText w:val="%6."/>
+      <w:lvlJc w:val="right"/>
+      <w:pPr>
+        <w:ind w:left="4320" w:hanging="180"/>
+      </w:pPr>
+    </w:lvl>
+    <w:lvl w:ilvl="6" w:tplc="0409000F" w:tentative="1">
+      <w:start w:val="1"/>
+      <w:numFmt w:val="decimal"/>
+      <w:lvlText w:val="%7."/>
+      <w:lvlJc w:val="left"/>
+      <w:pPr>
+        <w:ind w:left="5040" w:hanging="360"/>
+      </w:pPr>
+    </w:lvl>
+    <w:lvl w:ilvl="7" w:tplc="04090019" w:tentative="1">
+      <w:start w:val="1"/>
+      <w:numFmt w:val="lowerLetter"/>
+      <w:lvlText w:val="%8."/>
+      <w:lvlJc w:val="left"/>
+      <w:pPr>
+        <w:ind w:left="5760" w:hanging="360"/>
+      </w:pPr>
+    </w:lvl>
+    <w:lvl w:ilvl="8" w:tplc="0409001B" w:tentative="1">
+      <w:start w:val="1"/>
+      <w:numFmt w:val="lowerRoman"/>
+      <w:lvlText w:val="%9."/>
+      <w:lvlJc w:val="right"/>
+      <w:pPr>
+        <w:ind w:left="6480" w:hanging="180"/>
+      </w:pPr>
+    </w:lvl>
+  </w:abstractNum>
+  <w:abstractNum w:abstractNumId="2" w15:restartNumberingAfterBreak="0">
+    <w:nsid w:val="730F65B1"/>
+    <w:multiLevelType w:val="hybridMultilevel"/>
+    <w:tmpl w:val="6614A220"/>
+    <w:lvl w:ilvl="0" w:tplc="A672E420">
+      <w:numFmt w:val="bullet"/>
+      <w:lvlText w:val="-"/>
+      <w:lvlJc w:val="left"/>
+      <w:pPr>
+        <w:ind w:left="720" w:hanging="360"/>
+      </w:pPr>
+      <w:rPr>
+        <w:rFonts w:ascii="Times New Roman" w:eastAsia="Times New Roman" w:hAnsi="Times New Roman" w:cs="Times New Roman" w:hint="default"/>
+      </w:rPr>
+    </w:lvl>
+    <w:lvl w:ilvl="1" w:tplc="04090003" w:tentative="1">
+      <w:start w:val="1"/>
+      <w:numFmt w:val="bullet"/>
+      <w:lvlText w:val="o"/>
+      <w:lvlJc w:val="left"/>
+      <w:pPr>
+        <w:ind w:left="1440" w:hanging="360"/>
+      </w:pPr>
+      <w:rPr>
+        <w:rFonts w:ascii="Courier New" w:hAnsi="Courier New" w:cs="Courier New" w:hint="default"/>
+      </w:rPr>
+    </w:lvl>
+    <w:lvl w:ilvl="2" w:tplc="04090005" w:tentative="1">
+      <w:start w:val="1"/>
+      <w:numFmt w:val="bullet"/>
+      <w:lvlText w:val=""/>
+      <w:lvlJc w:val="left"/>
+      <w:pPr>
+        <w:ind w:left="2160" w:hanging="360"/>
+      </w:pPr>
+      <w:rPr>
+        <w:rFonts w:ascii="Wingdings" w:hAnsi="Wingdings" w:hint="default"/>
+      </w:rPr>
+    </w:lvl>
+    <w:lvl w:ilvl="3" w:tplc="04090001" w:tentative="1">
+      <w:start w:val="1"/>
+      <w:numFmt w:val="bullet"/>
+      <w:lvlText w:val=""/>
+      <w:lvlJc w:val="left"/>
+      <w:pPr>
+        <w:ind w:left="2880" w:hanging="360"/>
+      </w:pPr>
+      <w:rPr>
+        <w:rFonts w:ascii="Symbol" w:hAnsi="Symbol" w:hint="default"/>
+      </w:rPr>
+    </w:lvl>
+    <w:lvl w:ilvl="4" w:tplc="04090003" w:tentative="1">
+      <w:start w:val="1"/>
+      <w:numFmt w:val="bullet"/>
+      <w:lvlText w:val="o"/>
+      <w:lvlJc w:val="left"/>
+      <w:pPr>
+        <w:ind w:left="3600" w:hanging="360"/>
+      </w:pPr>
+      <w:rPr>
+        <w:rFonts w:ascii="Courier New" w:hAnsi="Courier New" w:cs="Courier New" w:hint="default"/>
+      </w:rPr>
+    </w:lvl>
+    <w:lvl w:ilvl="5" w:tplc="04090005" w:tentative="1">
+      <w:start w:val="1"/>
+      <w:numFmt w:val="bullet"/>
+      <w:lvlText w:val=""/>
+      <w:lvlJc w:val="left"/>
+      <w:pPr>
+        <w:ind w:left="4320" w:hanging="360"/>
+      </w:pPr>
+      <w:rPr>
+        <w:rFonts w:ascii="Wingdings" w:hAnsi="Wingdings" w:hint="default"/>
+      </w:rPr>
+    </w:lvl>
+    <w:lvl w:ilvl="6" w:tplc="04090001" w:tentative="1">
+      <w:start w:val="1"/>
+      <w:numFmt w:val="bullet"/>
+      <w:lvlText w:val=""/>
+      <w:lvlJc w:val="left"/>
+      <w:pPr>
+        <w:ind w:left="5040" w:hanging="360"/>
+      </w:pPr>
+      <w:rPr>
+        <w:rFonts w:ascii="Symbol" w:hAnsi="Symbol" w:hint="default"/>
+      </w:rPr>
+    </w:lvl>
+    <w:lvl w:ilvl="7" w:tplc="04090003" w:tentative="1">
+      <w:start w:val="1"/>
+      <w:numFmt w:val="bullet"/>
+      <w:lvlText w:val="o"/>
+      <w:lvlJc w:val="left"/>
+      <w:pPr>
+        <w:ind w:left="5760" w:hanging="360"/>
+      </w:pPr>
+      <w:rPr>
+        <w:rFonts w:ascii="Courier New" w:hAnsi="Courier New" w:cs="Courier New" w:hint="default"/>
+      </w:rPr>
+    </w:lvl>
+    <w:lvl w:ilvl="8" w:tplc="04090005" w:tentative="1">
+      <w:start w:val="1"/>
+      <w:numFmt w:val="bullet"/>
+      <w:lvlText w:val=""/>
+      <w:lvlJc w:val="left"/>
+      <w:pPr>
+        <w:ind w:left="6480" w:hanging="360"/>
+      </w:pPr>
+      <w:rPr>
+        <w:rFonts w:ascii="Wingdings" w:hAnsi="Wingdings" w:hint="default"/>
+      </w:rPr>
+    </w:lvl>
+  </w:abstractNum>
   <w:num w:numId="1">
     <w:abstractNumId w:val="0"/>
+  </w:num>
+  <w:num w:numId="2">
+    <w:abstractNumId w:val="2"/>
+  </w:num>
+  <w:num w:numId="3">
+    <w:abstractNumId w:val="1"/>
   </w:num>
 </w:numbering>
 </file>
@@ -1626,6 +2309,41 @@
       <w:contextualSpacing/>
     </w:pPr>
   </w:style>
+  <w:style w:type="character" w:styleId="Hyperlink">
+    <w:name w:val="Hyperlink"/>
+    <w:basedOn w:val="DefaultParagraphFont"/>
+    <w:uiPriority w:val="99"/>
+    <w:unhideWhenUsed/>
+    <w:rsid w:val="005E123D"/>
+    <w:rPr>
+      <w:color w:val="0000FF" w:themeColor="hyperlink"/>
+      <w:u w:val="single"/>
+    </w:rPr>
+  </w:style>
+  <w:style w:type="character" w:styleId="UnresolvedMention">
+    <w:name w:val="Unresolved Mention"/>
+    <w:basedOn w:val="DefaultParagraphFont"/>
+    <w:uiPriority w:val="99"/>
+    <w:semiHidden/>
+    <w:unhideWhenUsed/>
+    <w:rsid w:val="005E123D"/>
+    <w:rPr>
+      <w:color w:val="605E5C"/>
+      <w:shd w:val="clear" w:color="auto" w:fill="E1DFDD"/>
+    </w:rPr>
+  </w:style>
+  <w:style w:type="character" w:styleId="FollowedHyperlink">
+    <w:name w:val="FollowedHyperlink"/>
+    <w:basedOn w:val="DefaultParagraphFont"/>
+    <w:uiPriority w:val="99"/>
+    <w:semiHidden/>
+    <w:unhideWhenUsed/>
+    <w:rsid w:val="005E123D"/>
+    <w:rPr>
+      <w:color w:val="800080" w:themeColor="followedHyperlink"/>
+      <w:u w:val="single"/>
+    </w:rPr>
+  </w:style>
 </w:styles>
 </file>
 

</xml_diff>

<commit_message>
finish auth module, update docs
</commit_message>
<xml_diff>
--- a/Проект КПП.docx
+++ b/Проект КПП.docx
@@ -8,16 +8,16 @@
         <w:jc w:val="center"/>
         <w:rPr>
           <w:rFonts w:ascii="Times New Roman" w:eastAsia="Times New Roman" w:hAnsi="Times New Roman" w:cs="Times New Roman"/>
-          <w:sz w:val="24"/>
-          <w:szCs w:val="24"/>
+          <w:sz w:val="28"/>
+          <w:szCs w:val="28"/>
         </w:rPr>
       </w:pPr>
       <w:r>
         <w:rPr>
           <w:rFonts w:ascii="Times New Roman" w:eastAsia="Times New Roman" w:hAnsi="Times New Roman" w:cs="Times New Roman"/>
           <w:color w:val="000000"/>
-          <w:sz w:val="32"/>
-          <w:szCs w:val="32"/>
+          <w:sz w:val="28"/>
+          <w:szCs w:val="28"/>
         </w:rPr>
         <w:t>МІНІСТЕРСТВО ОСВІТИ І НАУКИ УКРАЇНИ</w:t>
       </w:r>
@@ -28,16 +28,16 @@
         <w:jc w:val="center"/>
         <w:rPr>
           <w:rFonts w:ascii="Times New Roman" w:eastAsia="Times New Roman" w:hAnsi="Times New Roman" w:cs="Times New Roman"/>
-          <w:sz w:val="24"/>
-          <w:szCs w:val="24"/>
+          <w:sz w:val="28"/>
+          <w:szCs w:val="28"/>
         </w:rPr>
       </w:pPr>
       <w:r>
         <w:rPr>
           <w:rFonts w:ascii="Times New Roman" w:eastAsia="Times New Roman" w:hAnsi="Times New Roman" w:cs="Times New Roman"/>
           <w:color w:val="000000"/>
-          <w:sz w:val="32"/>
-          <w:szCs w:val="32"/>
+          <w:sz w:val="28"/>
+          <w:szCs w:val="28"/>
         </w:rPr>
         <w:t>НАЦІОНАЛЬНИЙ АВІАЦІЙНИЙ УНІВЕРСИТЕТ</w:t>
       </w:r>
@@ -48,16 +48,16 @@
         <w:jc w:val="center"/>
         <w:rPr>
           <w:rFonts w:ascii="Times New Roman" w:eastAsia="Times New Roman" w:hAnsi="Times New Roman" w:cs="Times New Roman"/>
-          <w:sz w:val="24"/>
-          <w:szCs w:val="24"/>
+          <w:sz w:val="28"/>
+          <w:szCs w:val="28"/>
         </w:rPr>
       </w:pPr>
       <w:r>
         <w:rPr>
           <w:rFonts w:ascii="Times New Roman" w:eastAsia="Times New Roman" w:hAnsi="Times New Roman" w:cs="Times New Roman"/>
           <w:color w:val="000000"/>
-          <w:sz w:val="32"/>
-          <w:szCs w:val="32"/>
+          <w:sz w:val="28"/>
+          <w:szCs w:val="28"/>
         </w:rPr>
         <w:t>Факультет комп’ютерних наук та технологій</w:t>
       </w:r>
@@ -68,16 +68,16 @@
         <w:jc w:val="center"/>
         <w:rPr>
           <w:rFonts w:ascii="Times New Roman" w:eastAsia="Times New Roman" w:hAnsi="Times New Roman" w:cs="Times New Roman"/>
-          <w:sz w:val="24"/>
-          <w:szCs w:val="24"/>
+          <w:sz w:val="28"/>
+          <w:szCs w:val="28"/>
         </w:rPr>
       </w:pPr>
       <w:r>
         <w:rPr>
           <w:rFonts w:ascii="Times New Roman" w:eastAsia="Times New Roman" w:hAnsi="Times New Roman" w:cs="Times New Roman"/>
           <w:color w:val="000000"/>
-          <w:sz w:val="32"/>
-          <w:szCs w:val="32"/>
+          <w:sz w:val="28"/>
+          <w:szCs w:val="28"/>
         </w:rPr>
         <w:t>Кафедра Комп’ютерних Інформаційних Технологій</w:t>
       </w:r>
@@ -87,15 +87,15 @@
         <w:spacing w:after="240" w:line="240" w:lineRule="auto"/>
         <w:rPr>
           <w:rFonts w:ascii="Times New Roman" w:eastAsia="Times New Roman" w:hAnsi="Times New Roman" w:cs="Times New Roman"/>
-          <w:sz w:val="24"/>
-          <w:szCs w:val="24"/>
-        </w:rPr>
-      </w:pPr>
-      <w:r>
-        <w:rPr>
-          <w:rFonts w:ascii="Times New Roman" w:eastAsia="Times New Roman" w:hAnsi="Times New Roman" w:cs="Times New Roman"/>
-          <w:sz w:val="24"/>
-          <w:szCs w:val="24"/>
+          <w:sz w:val="28"/>
+          <w:szCs w:val="28"/>
+        </w:rPr>
+      </w:pPr>
+      <w:r>
+        <w:rPr>
+          <w:rFonts w:ascii="Times New Roman" w:eastAsia="Times New Roman" w:hAnsi="Times New Roman" w:cs="Times New Roman"/>
+          <w:sz w:val="28"/>
+          <w:szCs w:val="28"/>
         </w:rPr>
         <w:br/>
       </w:r>
@@ -105,8 +105,8 @@
         <w:spacing w:after="240" w:line="240" w:lineRule="auto"/>
         <w:rPr>
           <w:rFonts w:ascii="Times New Roman" w:eastAsia="Times New Roman" w:hAnsi="Times New Roman" w:cs="Times New Roman"/>
-          <w:sz w:val="24"/>
-          <w:szCs w:val="24"/>
+          <w:sz w:val="28"/>
+          <w:szCs w:val="28"/>
         </w:rPr>
       </w:pPr>
     </w:p>
@@ -115,8 +115,8 @@
         <w:spacing w:after="240" w:line="240" w:lineRule="auto"/>
         <w:rPr>
           <w:rFonts w:ascii="Times New Roman" w:eastAsia="Times New Roman" w:hAnsi="Times New Roman" w:cs="Times New Roman"/>
-          <w:sz w:val="24"/>
-          <w:szCs w:val="24"/>
+          <w:sz w:val="28"/>
+          <w:szCs w:val="28"/>
         </w:rPr>
       </w:pPr>
     </w:p>
@@ -125,8 +125,8 @@
         <w:spacing w:after="240" w:line="240" w:lineRule="auto"/>
         <w:rPr>
           <w:rFonts w:ascii="Times New Roman" w:eastAsia="Times New Roman" w:hAnsi="Times New Roman" w:cs="Times New Roman"/>
-          <w:sz w:val="24"/>
-          <w:szCs w:val="24"/>
+          <w:sz w:val="28"/>
+          <w:szCs w:val="28"/>
         </w:rPr>
       </w:pPr>
     </w:p>
@@ -137,16 +137,16 @@
         <w:rPr>
           <w:rFonts w:ascii="Times New Roman" w:eastAsia="Times New Roman" w:hAnsi="Times New Roman" w:cs="Times New Roman"/>
           <w:color w:val="000000"/>
-          <w:sz w:val="32"/>
-          <w:szCs w:val="32"/>
+          <w:sz w:val="28"/>
+          <w:szCs w:val="28"/>
         </w:rPr>
       </w:pPr>
       <w:r>
         <w:rPr>
           <w:rFonts w:ascii="Times New Roman" w:eastAsia="Times New Roman" w:hAnsi="Times New Roman" w:cs="Times New Roman"/>
           <w:color w:val="000000"/>
-          <w:sz w:val="32"/>
-          <w:szCs w:val="32"/>
+          <w:sz w:val="28"/>
+          <w:szCs w:val="28"/>
         </w:rPr>
         <w:t>Проєкт на тему</w:t>
       </w:r>
@@ -157,16 +157,16 @@
         <w:jc w:val="center"/>
         <w:rPr>
           <w:rFonts w:ascii="Times New Roman" w:eastAsia="Times New Roman" w:hAnsi="Times New Roman" w:cs="Times New Roman"/>
-          <w:sz w:val="24"/>
-          <w:szCs w:val="24"/>
+          <w:sz w:val="28"/>
+          <w:szCs w:val="28"/>
         </w:rPr>
       </w:pPr>
       <w:r>
         <w:rPr>
           <w:rFonts w:ascii="Times New Roman" w:eastAsia="Times New Roman" w:hAnsi="Times New Roman" w:cs="Times New Roman"/>
           <w:color w:val="000000"/>
-          <w:sz w:val="32"/>
-          <w:szCs w:val="32"/>
+          <w:sz w:val="28"/>
+          <w:szCs w:val="28"/>
         </w:rPr>
         <w:t>«Месенджер»</w:t>
       </w:r>
@@ -177,16 +177,16 @@
         <w:jc w:val="center"/>
         <w:rPr>
           <w:rFonts w:ascii="Times New Roman" w:eastAsia="Times New Roman" w:hAnsi="Times New Roman" w:cs="Times New Roman"/>
-          <w:sz w:val="24"/>
-          <w:szCs w:val="24"/>
+          <w:sz w:val="28"/>
+          <w:szCs w:val="28"/>
         </w:rPr>
       </w:pPr>
       <w:r>
         <w:rPr>
           <w:rFonts w:ascii="Times New Roman" w:eastAsia="Times New Roman" w:hAnsi="Times New Roman" w:cs="Times New Roman"/>
           <w:color w:val="000000"/>
-          <w:sz w:val="32"/>
-          <w:szCs w:val="32"/>
+          <w:sz w:val="28"/>
+          <w:szCs w:val="28"/>
         </w:rPr>
         <w:t>З дисципліни</w:t>
       </w:r>
@@ -197,27 +197,53 @@
         <w:jc w:val="center"/>
         <w:rPr>
           <w:rFonts w:ascii="Times New Roman" w:eastAsia="Times New Roman" w:hAnsi="Times New Roman" w:cs="Times New Roman"/>
-          <w:sz w:val="24"/>
-          <w:szCs w:val="24"/>
+          <w:sz w:val="28"/>
+          <w:szCs w:val="28"/>
         </w:rPr>
       </w:pPr>
       <w:r>
         <w:rPr>
           <w:rFonts w:ascii="Times New Roman" w:eastAsia="Times New Roman" w:hAnsi="Times New Roman" w:cs="Times New Roman"/>
           <w:color w:val="000000"/>
-          <w:sz w:val="32"/>
-          <w:szCs w:val="32"/>
+          <w:sz w:val="28"/>
+          <w:szCs w:val="28"/>
         </w:rPr>
         <w:t>«Крос-платформне програмування»</w:t>
       </w:r>
     </w:p>
-    <w:p/>
-    <w:p/>
-    <w:p/>
-    <w:p>
-      <w:pPr>
-        <w:rPr>
-          <w:rFonts w:ascii="Times New Roman" w:eastAsia="Times New Roman" w:hAnsi="Times New Roman" w:cs="Times New Roman"/>
+    <w:p>
+      <w:pPr>
+        <w:rPr>
+          <w:rFonts w:ascii="Times New Roman" w:hAnsi="Times New Roman" w:cs="Times New Roman"/>
+          <w:sz w:val="28"/>
+          <w:szCs w:val="28"/>
+        </w:rPr>
+      </w:pPr>
+    </w:p>
+    <w:p>
+      <w:pPr>
+        <w:rPr>
+          <w:rFonts w:ascii="Times New Roman" w:hAnsi="Times New Roman" w:cs="Times New Roman"/>
+          <w:sz w:val="28"/>
+          <w:szCs w:val="28"/>
+        </w:rPr>
+      </w:pPr>
+    </w:p>
+    <w:p>
+      <w:pPr>
+        <w:rPr>
+          <w:rFonts w:ascii="Times New Roman" w:hAnsi="Times New Roman" w:cs="Times New Roman"/>
+          <w:sz w:val="28"/>
+          <w:szCs w:val="28"/>
+        </w:rPr>
+      </w:pPr>
+    </w:p>
+    <w:p>
+      <w:pPr>
+        <w:rPr>
+          <w:rFonts w:ascii="Times New Roman" w:eastAsia="Times New Roman" w:hAnsi="Times New Roman" w:cs="Times New Roman"/>
+          <w:sz w:val="28"/>
+          <w:szCs w:val="28"/>
         </w:rPr>
       </w:pPr>
     </w:p>
@@ -226,15 +252,15 @@
         <w:jc w:val="right"/>
         <w:rPr>
           <w:rFonts w:ascii="Times New Roman" w:eastAsia="Times New Roman" w:hAnsi="Times New Roman" w:cs="Times New Roman"/>
-          <w:sz w:val="32"/>
-          <w:szCs w:val="32"/>
-        </w:rPr>
-      </w:pPr>
-      <w:r>
-        <w:rPr>
-          <w:rFonts w:ascii="Times New Roman" w:eastAsia="Times New Roman" w:hAnsi="Times New Roman" w:cs="Times New Roman"/>
-          <w:sz w:val="32"/>
-          <w:szCs w:val="32"/>
+          <w:sz w:val="28"/>
+          <w:szCs w:val="28"/>
+        </w:rPr>
+      </w:pPr>
+      <w:r>
+        <w:rPr>
+          <w:rFonts w:ascii="Times New Roman" w:eastAsia="Times New Roman" w:hAnsi="Times New Roman" w:cs="Times New Roman"/>
+          <w:sz w:val="28"/>
+          <w:szCs w:val="28"/>
         </w:rPr>
         <w:t>Виконав:</w:t>
       </w:r>
@@ -244,15 +270,15 @@
         <w:jc w:val="right"/>
         <w:rPr>
           <w:rFonts w:ascii="Times New Roman" w:eastAsia="Times New Roman" w:hAnsi="Times New Roman" w:cs="Times New Roman"/>
-          <w:sz w:val="32"/>
-          <w:szCs w:val="32"/>
-        </w:rPr>
-      </w:pPr>
-      <w:r>
-        <w:rPr>
-          <w:rFonts w:ascii="Times New Roman" w:eastAsia="Times New Roman" w:hAnsi="Times New Roman" w:cs="Times New Roman"/>
-          <w:sz w:val="32"/>
-          <w:szCs w:val="32"/>
+          <w:sz w:val="28"/>
+          <w:szCs w:val="28"/>
+        </w:rPr>
+      </w:pPr>
+      <w:r>
+        <w:rPr>
+          <w:rFonts w:ascii="Times New Roman" w:eastAsia="Times New Roman" w:hAnsi="Times New Roman" w:cs="Times New Roman"/>
+          <w:sz w:val="28"/>
+          <w:szCs w:val="28"/>
         </w:rPr>
         <w:t>Студенти групи:</w:t>
       </w:r>
@@ -262,15 +288,15 @@
         <w:jc w:val="right"/>
         <w:rPr>
           <w:rFonts w:ascii="Times New Roman" w:eastAsia="Times New Roman" w:hAnsi="Times New Roman" w:cs="Times New Roman"/>
-          <w:sz w:val="32"/>
-          <w:szCs w:val="32"/>
-        </w:rPr>
-      </w:pPr>
-      <w:r>
-        <w:rPr>
-          <w:rFonts w:ascii="Times New Roman" w:eastAsia="Times New Roman" w:hAnsi="Times New Roman" w:cs="Times New Roman"/>
-          <w:sz w:val="32"/>
-          <w:szCs w:val="32"/>
+          <w:sz w:val="28"/>
+          <w:szCs w:val="28"/>
+        </w:rPr>
+      </w:pPr>
+      <w:r>
+        <w:rPr>
+          <w:rFonts w:ascii="Times New Roman" w:eastAsia="Times New Roman" w:hAnsi="Times New Roman" w:cs="Times New Roman"/>
+          <w:sz w:val="28"/>
+          <w:szCs w:val="28"/>
         </w:rPr>
         <w:t>ТП-215Б</w:t>
       </w:r>
@@ -280,15 +306,15 @@
         <w:jc w:val="right"/>
         <w:rPr>
           <w:rFonts w:ascii="Times New Roman" w:eastAsia="Times New Roman" w:hAnsi="Times New Roman" w:cs="Times New Roman"/>
-          <w:sz w:val="32"/>
-          <w:szCs w:val="32"/>
-        </w:rPr>
-      </w:pPr>
-      <w:r>
-        <w:rPr>
-          <w:rFonts w:ascii="Times New Roman" w:eastAsia="Times New Roman" w:hAnsi="Times New Roman" w:cs="Times New Roman"/>
-          <w:sz w:val="32"/>
-          <w:szCs w:val="32"/>
+          <w:sz w:val="28"/>
+          <w:szCs w:val="28"/>
+        </w:rPr>
+      </w:pPr>
+      <w:r>
+        <w:rPr>
+          <w:rFonts w:ascii="Times New Roman" w:eastAsia="Times New Roman" w:hAnsi="Times New Roman" w:cs="Times New Roman"/>
+          <w:sz w:val="28"/>
+          <w:szCs w:val="28"/>
         </w:rPr>
         <w:t xml:space="preserve">Григор А.Ю. та </w:t>
       </w:r>
@@ -298,23 +324,23 @@
         <w:jc w:val="right"/>
         <w:rPr>
           <w:rFonts w:ascii="Times New Roman" w:eastAsia="Times New Roman" w:hAnsi="Times New Roman" w:cs="Times New Roman"/>
-          <w:sz w:val="32"/>
-          <w:szCs w:val="32"/>
-        </w:rPr>
-      </w:pPr>
-      <w:r>
-        <w:rPr>
-          <w:rFonts w:ascii="Times New Roman" w:eastAsia="Times New Roman" w:hAnsi="Times New Roman" w:cs="Times New Roman"/>
-          <w:sz w:val="32"/>
-          <w:szCs w:val="32"/>
+          <w:sz w:val="28"/>
+          <w:szCs w:val="28"/>
+        </w:rPr>
+      </w:pPr>
+      <w:r>
+        <w:rPr>
+          <w:rFonts w:ascii="Times New Roman" w:eastAsia="Times New Roman" w:hAnsi="Times New Roman" w:cs="Times New Roman"/>
+          <w:sz w:val="28"/>
+          <w:szCs w:val="28"/>
         </w:rPr>
         <w:t xml:space="preserve">Яцевілов </w:t>
       </w:r>
       <w:r>
         <w:rPr>
           <w:rFonts w:ascii="Times New Roman" w:eastAsia="Times New Roman" w:hAnsi="Times New Roman" w:cs="Times New Roman"/>
-          <w:sz w:val="32"/>
-          <w:szCs w:val="32"/>
+          <w:sz w:val="28"/>
+          <w:szCs w:val="28"/>
         </w:rPr>
         <w:t>В.О.</w:t>
       </w:r>
@@ -324,15 +350,15 @@
         <w:jc w:val="right"/>
         <w:rPr>
           <w:rFonts w:ascii="Times New Roman" w:eastAsia="Times New Roman" w:hAnsi="Times New Roman" w:cs="Times New Roman"/>
-          <w:sz w:val="32"/>
-          <w:szCs w:val="32"/>
-        </w:rPr>
-      </w:pPr>
-      <w:r>
-        <w:rPr>
-          <w:rFonts w:ascii="Times New Roman" w:eastAsia="Times New Roman" w:hAnsi="Times New Roman" w:cs="Times New Roman"/>
-          <w:sz w:val="32"/>
-          <w:szCs w:val="32"/>
+          <w:sz w:val="28"/>
+          <w:szCs w:val="28"/>
+        </w:rPr>
+      </w:pPr>
+      <w:r>
+        <w:rPr>
+          <w:rFonts w:ascii="Times New Roman" w:eastAsia="Times New Roman" w:hAnsi="Times New Roman" w:cs="Times New Roman"/>
+          <w:sz w:val="28"/>
+          <w:szCs w:val="28"/>
         </w:rPr>
         <w:t>Перевірила:</w:t>
       </w:r>
@@ -342,15 +368,15 @@
         <w:jc w:val="right"/>
         <w:rPr>
           <w:rFonts w:ascii="Times New Roman" w:eastAsia="Times New Roman" w:hAnsi="Times New Roman" w:cs="Times New Roman"/>
-          <w:sz w:val="32"/>
-          <w:szCs w:val="32"/>
-        </w:rPr>
-      </w:pPr>
-      <w:r>
-        <w:rPr>
-          <w:rFonts w:ascii="Times New Roman" w:eastAsia="Times New Roman" w:hAnsi="Times New Roman" w:cs="Times New Roman"/>
-          <w:sz w:val="32"/>
-          <w:szCs w:val="32"/>
+          <w:sz w:val="28"/>
+          <w:szCs w:val="28"/>
+        </w:rPr>
+      </w:pPr>
+      <w:r>
+        <w:rPr>
+          <w:rFonts w:ascii="Times New Roman" w:eastAsia="Times New Roman" w:hAnsi="Times New Roman" w:cs="Times New Roman"/>
+          <w:sz w:val="28"/>
+          <w:szCs w:val="28"/>
         </w:rPr>
         <w:t>Охремчук О.С.</w:t>
       </w:r>
@@ -360,8 +386,8 @@
         <w:jc w:val="right"/>
         <w:rPr>
           <w:rFonts w:ascii="Times New Roman" w:eastAsia="Times New Roman" w:hAnsi="Times New Roman" w:cs="Times New Roman"/>
-          <w:sz w:val="32"/>
-          <w:szCs w:val="32"/>
+          <w:sz w:val="28"/>
+          <w:szCs w:val="28"/>
         </w:rPr>
       </w:pPr>
     </w:p>
@@ -370,17 +396,17 @@
         <w:jc w:val="center"/>
         <w:rPr>
           <w:rFonts w:ascii="Times New Roman" w:eastAsia="Times New Roman" w:hAnsi="Times New Roman" w:cs="Times New Roman"/>
-          <w:sz w:val="32"/>
-          <w:szCs w:val="32"/>
-        </w:rPr>
-      </w:pPr>
-    </w:p>
-    <w:p>
-      <w:pPr>
-        <w:rPr>
-          <w:rFonts w:ascii="Times New Roman" w:eastAsia="Times New Roman" w:hAnsi="Times New Roman" w:cs="Times New Roman"/>
-          <w:sz w:val="32"/>
-          <w:szCs w:val="32"/>
+          <w:sz w:val="28"/>
+          <w:szCs w:val="28"/>
+        </w:rPr>
+      </w:pPr>
+    </w:p>
+    <w:p>
+      <w:pPr>
+        <w:rPr>
+          <w:rFonts w:ascii="Times New Roman" w:eastAsia="Times New Roman" w:hAnsi="Times New Roman" w:cs="Times New Roman"/>
+          <w:sz w:val="28"/>
+          <w:szCs w:val="28"/>
         </w:rPr>
       </w:pPr>
     </w:p>
@@ -389,17 +415,34 @@
         <w:jc w:val="center"/>
         <w:rPr>
           <w:rFonts w:ascii="Times New Roman" w:eastAsia="Times New Roman" w:hAnsi="Times New Roman" w:cs="Times New Roman"/>
-          <w:sz w:val="32"/>
-          <w:szCs w:val="32"/>
-        </w:rPr>
-      </w:pPr>
-      <w:r>
-        <w:rPr>
-          <w:rFonts w:ascii="Times New Roman" w:eastAsia="Times New Roman" w:hAnsi="Times New Roman" w:cs="Times New Roman"/>
-          <w:sz w:val="32"/>
-          <w:szCs w:val="32"/>
+          <w:sz w:val="28"/>
+          <w:szCs w:val="28"/>
+        </w:rPr>
+      </w:pPr>
+      <w:r>
+        <w:rPr>
+          <w:rFonts w:ascii="Times New Roman" w:eastAsia="Times New Roman" w:hAnsi="Times New Roman" w:cs="Times New Roman"/>
+          <w:sz w:val="28"/>
+          <w:szCs w:val="28"/>
         </w:rPr>
         <w:t>2023</w:t>
+      </w:r>
+    </w:p>
+    <w:p>
+      <w:pPr>
+        <w:rPr>
+          <w:rFonts w:ascii="Times New Roman" w:eastAsia="Times New Roman" w:hAnsi="Times New Roman" w:cs="Times New Roman"/>
+          <w:sz w:val="28"/>
+          <w:szCs w:val="28"/>
+        </w:rPr>
+      </w:pPr>
+      <w:r>
+        <w:rPr>
+          <w:rFonts w:ascii="Times New Roman" w:eastAsia="Times New Roman" w:hAnsi="Times New Roman" w:cs="Times New Roman"/>
+          <w:sz w:val="28"/>
+          <w:szCs w:val="28"/>
+        </w:rPr>
+        <w:br w:type="page"/>
       </w:r>
     </w:p>
     <w:p>
@@ -408,15 +451,15 @@
         <w:jc w:val="both"/>
         <w:rPr>
           <w:rFonts w:ascii="Times New Roman" w:eastAsia="Times New Roman" w:hAnsi="Times New Roman" w:cs="Times New Roman"/>
-          <w:sz w:val="32"/>
-          <w:szCs w:val="32"/>
-        </w:rPr>
-      </w:pPr>
-      <w:r>
-        <w:rPr>
-          <w:rFonts w:ascii="Times New Roman" w:eastAsia="Times New Roman" w:hAnsi="Times New Roman" w:cs="Times New Roman"/>
-          <w:sz w:val="32"/>
-          <w:szCs w:val="32"/>
+          <w:sz w:val="28"/>
+          <w:szCs w:val="28"/>
+        </w:rPr>
+      </w:pPr>
+      <w:r>
+        <w:rPr>
+          <w:rFonts w:ascii="Times New Roman" w:eastAsia="Times New Roman" w:hAnsi="Times New Roman" w:cs="Times New Roman"/>
+          <w:sz w:val="28"/>
+          <w:szCs w:val="28"/>
         </w:rPr>
         <w:lastRenderedPageBreak/>
         <w:t>Назва: “BanderaChat”</w:t>
@@ -428,15 +471,15 @@
         <w:jc w:val="both"/>
         <w:rPr>
           <w:rFonts w:ascii="Times New Roman" w:eastAsia="Times New Roman" w:hAnsi="Times New Roman" w:cs="Times New Roman"/>
-          <w:sz w:val="32"/>
-          <w:szCs w:val="32"/>
-        </w:rPr>
-      </w:pPr>
-      <w:r>
-        <w:rPr>
-          <w:rFonts w:ascii="Times New Roman" w:eastAsia="Times New Roman" w:hAnsi="Times New Roman" w:cs="Times New Roman"/>
-          <w:sz w:val="32"/>
-          <w:szCs w:val="32"/>
+          <w:sz w:val="28"/>
+          <w:szCs w:val="28"/>
+        </w:rPr>
+      </w:pPr>
+      <w:r>
+        <w:rPr>
+          <w:rFonts w:ascii="Times New Roman" w:eastAsia="Times New Roman" w:hAnsi="Times New Roman" w:cs="Times New Roman"/>
+          <w:sz w:val="28"/>
+          <w:szCs w:val="28"/>
         </w:rPr>
         <w:t>Ідея: Додаток являє собою месенджер, який буде комунікуватися з сервером по апі, написаний на фреймворкі FastApi. На сервері буде своя база даних – MySQL. Буде використовуватися технологія websocket для обміну повідомленнями.</w:t>
       </w:r>
@@ -447,39 +490,39 @@
         <w:jc w:val="both"/>
         <w:rPr>
           <w:rFonts w:ascii="Times New Roman" w:eastAsia="Times New Roman" w:hAnsi="Times New Roman" w:cs="Times New Roman"/>
-          <w:sz w:val="32"/>
-          <w:szCs w:val="32"/>
-        </w:rPr>
-      </w:pPr>
-      <w:r>
-        <w:rPr>
-          <w:rFonts w:ascii="Times New Roman" w:eastAsia="Times New Roman" w:hAnsi="Times New Roman" w:cs="Times New Roman"/>
-          <w:sz w:val="32"/>
-          <w:szCs w:val="32"/>
+          <w:sz w:val="28"/>
+          <w:szCs w:val="28"/>
+        </w:rPr>
+      </w:pPr>
+      <w:r>
+        <w:rPr>
+          <w:rFonts w:ascii="Times New Roman" w:eastAsia="Times New Roman" w:hAnsi="Times New Roman" w:cs="Times New Roman"/>
+          <w:sz w:val="28"/>
+          <w:szCs w:val="28"/>
         </w:rPr>
         <w:t>Месенджер буде доступним у вебі та в</w:t>
       </w:r>
       <w:r>
         <w:rPr>
           <w:rFonts w:ascii="Times New Roman" w:eastAsia="Times New Roman" w:hAnsi="Times New Roman" w:cs="Times New Roman"/>
-          <w:sz w:val="32"/>
-          <w:szCs w:val="32"/>
+          <w:sz w:val="28"/>
+          <w:szCs w:val="28"/>
         </w:rPr>
         <w:t xml:space="preserve"> десктопному</w:t>
       </w:r>
       <w:r>
         <w:rPr>
           <w:rFonts w:ascii="Times New Roman" w:eastAsia="Times New Roman" w:hAnsi="Times New Roman" w:cs="Times New Roman"/>
-          <w:sz w:val="32"/>
-          <w:szCs w:val="32"/>
+          <w:sz w:val="28"/>
+          <w:szCs w:val="28"/>
         </w:rPr>
         <w:t xml:space="preserve"> додатку, написаному на </w:t>
       </w:r>
       <w:r>
         <w:rPr>
           <w:rFonts w:ascii="Times New Roman" w:eastAsia="Times New Roman" w:hAnsi="Times New Roman" w:cs="Times New Roman"/>
-          <w:sz w:val="32"/>
-          <w:szCs w:val="32"/>
+          <w:sz w:val="28"/>
+          <w:szCs w:val="28"/>
           <w:lang w:val="en-US"/>
         </w:rPr>
         <w:t>Java</w:t>
@@ -487,8 +530,8 @@
       <w:r>
         <w:rPr>
           <w:rFonts w:ascii="Times New Roman" w:eastAsia="Times New Roman" w:hAnsi="Times New Roman" w:cs="Times New Roman"/>
-          <w:sz w:val="32"/>
-          <w:szCs w:val="32"/>
+          <w:sz w:val="28"/>
+          <w:szCs w:val="28"/>
         </w:rPr>
         <w:t>.</w:t>
       </w:r>
@@ -499,15 +542,15 @@
         <w:jc w:val="both"/>
         <w:rPr>
           <w:rFonts w:ascii="Times New Roman" w:eastAsia="Times New Roman" w:hAnsi="Times New Roman" w:cs="Times New Roman"/>
-          <w:sz w:val="32"/>
-          <w:szCs w:val="32"/>
-        </w:rPr>
-      </w:pPr>
-      <w:r>
-        <w:rPr>
-          <w:rFonts w:ascii="Times New Roman" w:eastAsia="Times New Roman" w:hAnsi="Times New Roman" w:cs="Times New Roman"/>
-          <w:sz w:val="32"/>
-          <w:szCs w:val="32"/>
+          <w:sz w:val="28"/>
+          <w:szCs w:val="28"/>
+        </w:rPr>
+      </w:pPr>
+      <w:r>
+        <w:rPr>
+          <w:rFonts w:ascii="Times New Roman" w:eastAsia="Times New Roman" w:hAnsi="Times New Roman" w:cs="Times New Roman"/>
+          <w:sz w:val="28"/>
+          <w:szCs w:val="28"/>
         </w:rPr>
         <w:t xml:space="preserve">Додаток матиме вкладки: </w:t>
       </w:r>
@@ -522,31 +565,31 @@
         <w:jc w:val="both"/>
         <w:rPr>
           <w:rFonts w:ascii="Times New Roman" w:eastAsia="Times New Roman" w:hAnsi="Times New Roman" w:cs="Times New Roman"/>
-          <w:sz w:val="32"/>
-          <w:szCs w:val="32"/>
-        </w:rPr>
-      </w:pPr>
-      <w:r>
-        <w:rPr>
-          <w:rFonts w:ascii="Times New Roman" w:eastAsia="Times New Roman" w:hAnsi="Times New Roman" w:cs="Times New Roman"/>
-          <w:sz w:val="32"/>
-          <w:szCs w:val="32"/>
+          <w:sz w:val="28"/>
+          <w:szCs w:val="28"/>
+        </w:rPr>
+      </w:pPr>
+      <w:r>
+        <w:rPr>
+          <w:rFonts w:ascii="Times New Roman" w:eastAsia="Times New Roman" w:hAnsi="Times New Roman" w:cs="Times New Roman"/>
+          <w:sz w:val="28"/>
+          <w:szCs w:val="28"/>
         </w:rPr>
         <w:t>Ч</w:t>
       </w:r>
       <w:r>
         <w:rPr>
           <w:rFonts w:ascii="Times New Roman" w:eastAsia="Times New Roman" w:hAnsi="Times New Roman" w:cs="Times New Roman"/>
-          <w:sz w:val="32"/>
-          <w:szCs w:val="32"/>
+          <w:sz w:val="28"/>
+          <w:szCs w:val="28"/>
         </w:rPr>
         <w:t>ат</w:t>
       </w:r>
       <w:r>
         <w:rPr>
           <w:rFonts w:ascii="Times New Roman" w:eastAsia="Times New Roman" w:hAnsi="Times New Roman" w:cs="Times New Roman"/>
-          <w:sz w:val="32"/>
-          <w:szCs w:val="32"/>
+          <w:sz w:val="28"/>
+          <w:szCs w:val="28"/>
         </w:rPr>
         <w:t>и – розпочаті переписки з іншими користувачами</w:t>
       </w:r>
@@ -561,39 +604,39 @@
         <w:jc w:val="both"/>
         <w:rPr>
           <w:rFonts w:ascii="Times New Roman" w:eastAsia="Times New Roman" w:hAnsi="Times New Roman" w:cs="Times New Roman"/>
-          <w:sz w:val="32"/>
-          <w:szCs w:val="32"/>
-        </w:rPr>
-      </w:pPr>
-      <w:r>
-        <w:rPr>
-          <w:rFonts w:ascii="Times New Roman" w:eastAsia="Times New Roman" w:hAnsi="Times New Roman" w:cs="Times New Roman"/>
-          <w:sz w:val="32"/>
-          <w:szCs w:val="32"/>
+          <w:sz w:val="28"/>
+          <w:szCs w:val="28"/>
+        </w:rPr>
+      </w:pPr>
+      <w:r>
+        <w:rPr>
+          <w:rFonts w:ascii="Times New Roman" w:eastAsia="Times New Roman" w:hAnsi="Times New Roman" w:cs="Times New Roman"/>
+          <w:sz w:val="28"/>
+          <w:szCs w:val="28"/>
         </w:rPr>
         <w:t>Д</w:t>
       </w:r>
       <w:r>
         <w:rPr>
           <w:rFonts w:ascii="Times New Roman" w:eastAsia="Times New Roman" w:hAnsi="Times New Roman" w:cs="Times New Roman"/>
-          <w:sz w:val="32"/>
-          <w:szCs w:val="32"/>
+          <w:sz w:val="28"/>
+          <w:szCs w:val="28"/>
         </w:rPr>
         <w:t>рузі</w:t>
       </w:r>
       <w:r>
         <w:rPr>
           <w:rFonts w:ascii="Times New Roman" w:eastAsia="Times New Roman" w:hAnsi="Times New Roman" w:cs="Times New Roman"/>
-          <w:sz w:val="32"/>
-          <w:szCs w:val="32"/>
+          <w:sz w:val="28"/>
+          <w:szCs w:val="28"/>
         </w:rPr>
         <w:t xml:space="preserve"> </w:t>
       </w:r>
       <w:r>
         <w:rPr>
           <w:rFonts w:ascii="Times New Roman" w:eastAsia="Times New Roman" w:hAnsi="Times New Roman" w:cs="Times New Roman"/>
-          <w:sz w:val="32"/>
-          <w:szCs w:val="32"/>
+          <w:sz w:val="28"/>
+          <w:szCs w:val="28"/>
           <w:lang w:val="ru-RU"/>
         </w:rPr>
         <w:t>– перел</w:t>
@@ -601,8 +644,8 @@
       <w:r>
         <w:rPr>
           <w:rFonts w:ascii="Times New Roman" w:eastAsia="Times New Roman" w:hAnsi="Times New Roman" w:cs="Times New Roman"/>
-          <w:sz w:val="32"/>
-          <w:szCs w:val="32"/>
+          <w:sz w:val="28"/>
+          <w:szCs w:val="28"/>
         </w:rPr>
         <w:t>ік користувачі, яких Ви додали до друзів</w:t>
       </w:r>
@@ -617,31 +660,31 @@
         <w:jc w:val="both"/>
         <w:rPr>
           <w:rFonts w:ascii="Times New Roman" w:eastAsia="Times New Roman" w:hAnsi="Times New Roman" w:cs="Times New Roman"/>
-          <w:sz w:val="32"/>
-          <w:szCs w:val="32"/>
-        </w:rPr>
-      </w:pPr>
-      <w:r>
-        <w:rPr>
-          <w:rFonts w:ascii="Times New Roman" w:eastAsia="Times New Roman" w:hAnsi="Times New Roman" w:cs="Times New Roman"/>
-          <w:sz w:val="32"/>
-          <w:szCs w:val="32"/>
+          <w:sz w:val="28"/>
+          <w:szCs w:val="28"/>
+        </w:rPr>
+      </w:pPr>
+      <w:r>
+        <w:rPr>
+          <w:rFonts w:ascii="Times New Roman" w:eastAsia="Times New Roman" w:hAnsi="Times New Roman" w:cs="Times New Roman"/>
+          <w:sz w:val="28"/>
+          <w:szCs w:val="28"/>
         </w:rPr>
         <w:t>О</w:t>
       </w:r>
       <w:r>
         <w:rPr>
           <w:rFonts w:ascii="Times New Roman" w:eastAsia="Times New Roman" w:hAnsi="Times New Roman" w:cs="Times New Roman"/>
-          <w:sz w:val="32"/>
-          <w:szCs w:val="32"/>
+          <w:sz w:val="28"/>
+          <w:szCs w:val="28"/>
         </w:rPr>
         <w:t>брані</w:t>
       </w:r>
       <w:r>
         <w:rPr>
           <w:rFonts w:ascii="Times New Roman" w:eastAsia="Times New Roman" w:hAnsi="Times New Roman" w:cs="Times New Roman"/>
-          <w:sz w:val="32"/>
-          <w:szCs w:val="32"/>
+          <w:sz w:val="28"/>
+          <w:szCs w:val="28"/>
         </w:rPr>
         <w:t xml:space="preserve"> – перелік повідомлень, які Ви помітили в чати</w:t>
       </w:r>
@@ -656,31 +699,31 @@
         <w:jc w:val="both"/>
         <w:rPr>
           <w:rFonts w:ascii="Times New Roman" w:eastAsia="Times New Roman" w:hAnsi="Times New Roman" w:cs="Times New Roman"/>
-          <w:sz w:val="32"/>
-          <w:szCs w:val="32"/>
-        </w:rPr>
-      </w:pPr>
-      <w:r>
-        <w:rPr>
-          <w:rFonts w:ascii="Times New Roman" w:eastAsia="Times New Roman" w:hAnsi="Times New Roman" w:cs="Times New Roman"/>
-          <w:sz w:val="32"/>
-          <w:szCs w:val="32"/>
+          <w:sz w:val="28"/>
+          <w:szCs w:val="28"/>
+        </w:rPr>
+      </w:pPr>
+      <w:r>
+        <w:rPr>
+          <w:rFonts w:ascii="Times New Roman" w:eastAsia="Times New Roman" w:hAnsi="Times New Roman" w:cs="Times New Roman"/>
+          <w:sz w:val="28"/>
+          <w:szCs w:val="28"/>
         </w:rPr>
         <w:t>П</w:t>
       </w:r>
       <w:r>
         <w:rPr>
           <w:rFonts w:ascii="Times New Roman" w:eastAsia="Times New Roman" w:hAnsi="Times New Roman" w:cs="Times New Roman"/>
-          <w:sz w:val="32"/>
-          <w:szCs w:val="32"/>
+          <w:sz w:val="28"/>
+          <w:szCs w:val="28"/>
         </w:rPr>
         <w:t>рофіль</w:t>
       </w:r>
       <w:r>
         <w:rPr>
           <w:rFonts w:ascii="Times New Roman" w:eastAsia="Times New Roman" w:hAnsi="Times New Roman" w:cs="Times New Roman"/>
-          <w:sz w:val="32"/>
-          <w:szCs w:val="32"/>
+          <w:sz w:val="28"/>
+          <w:szCs w:val="28"/>
         </w:rPr>
         <w:t xml:space="preserve"> – заповнення профілю(нікнейм, фото, місто, телефон, пару слів про себе)</w:t>
       </w:r>
@@ -695,31 +738,31 @@
         <w:jc w:val="both"/>
         <w:rPr>
           <w:rFonts w:ascii="Times New Roman" w:eastAsia="Times New Roman" w:hAnsi="Times New Roman" w:cs="Times New Roman"/>
-          <w:sz w:val="32"/>
-          <w:szCs w:val="32"/>
-        </w:rPr>
-      </w:pPr>
-      <w:r>
-        <w:rPr>
-          <w:rFonts w:ascii="Times New Roman" w:eastAsia="Times New Roman" w:hAnsi="Times New Roman" w:cs="Times New Roman"/>
-          <w:sz w:val="32"/>
-          <w:szCs w:val="32"/>
+          <w:sz w:val="28"/>
+          <w:szCs w:val="28"/>
+        </w:rPr>
+      </w:pPr>
+      <w:r>
+        <w:rPr>
+          <w:rFonts w:ascii="Times New Roman" w:eastAsia="Times New Roman" w:hAnsi="Times New Roman" w:cs="Times New Roman"/>
+          <w:sz w:val="28"/>
+          <w:szCs w:val="28"/>
         </w:rPr>
         <w:t>Н</w:t>
       </w:r>
       <w:r>
         <w:rPr>
           <w:rFonts w:ascii="Times New Roman" w:eastAsia="Times New Roman" w:hAnsi="Times New Roman" w:cs="Times New Roman"/>
-          <w:sz w:val="32"/>
-          <w:szCs w:val="32"/>
+          <w:sz w:val="28"/>
+          <w:szCs w:val="28"/>
         </w:rPr>
         <w:t>алаштування</w:t>
       </w:r>
       <w:r>
         <w:rPr>
           <w:rFonts w:ascii="Times New Roman" w:eastAsia="Times New Roman" w:hAnsi="Times New Roman" w:cs="Times New Roman"/>
-          <w:sz w:val="32"/>
-          <w:szCs w:val="32"/>
+          <w:sz w:val="28"/>
+          <w:szCs w:val="28"/>
         </w:rPr>
         <w:t xml:space="preserve"> – різні налаштування сповіщень та безпеки</w:t>
       </w:r>
@@ -730,15 +773,15 @@
         <w:jc w:val="both"/>
         <w:rPr>
           <w:rFonts w:ascii="Times New Roman" w:eastAsia="Times New Roman" w:hAnsi="Times New Roman" w:cs="Times New Roman"/>
-          <w:sz w:val="32"/>
-          <w:szCs w:val="32"/>
-        </w:rPr>
-      </w:pPr>
-      <w:r>
-        <w:rPr>
-          <w:rFonts w:ascii="Times New Roman" w:eastAsia="Times New Roman" w:hAnsi="Times New Roman" w:cs="Times New Roman"/>
-          <w:sz w:val="32"/>
-          <w:szCs w:val="32"/>
+          <w:sz w:val="28"/>
+          <w:szCs w:val="28"/>
+        </w:rPr>
+      </w:pPr>
+      <w:r>
+        <w:rPr>
+          <w:rFonts w:ascii="Times New Roman" w:eastAsia="Times New Roman" w:hAnsi="Times New Roman" w:cs="Times New Roman"/>
+          <w:sz w:val="28"/>
+          <w:szCs w:val="28"/>
         </w:rPr>
         <w:t>Користувачі матимуть змогу реєструватися, авторизуватися власноруч або через гугл та фейсбук.</w:t>
       </w:r>
@@ -748,23 +791,23 @@
         <w:ind w:firstLine="851"/>
         <w:rPr>
           <w:rFonts w:ascii="Times New Roman" w:eastAsia="Times New Roman" w:hAnsi="Times New Roman" w:cs="Times New Roman"/>
-          <w:sz w:val="32"/>
-          <w:szCs w:val="32"/>
-        </w:rPr>
-      </w:pPr>
-      <w:r>
-        <w:rPr>
-          <w:rFonts w:ascii="Times New Roman" w:eastAsia="Times New Roman" w:hAnsi="Times New Roman" w:cs="Times New Roman"/>
-          <w:sz w:val="32"/>
-          <w:szCs w:val="32"/>
+          <w:sz w:val="28"/>
+          <w:szCs w:val="28"/>
+        </w:rPr>
+      </w:pPr>
+      <w:r>
+        <w:rPr>
+          <w:rFonts w:ascii="Times New Roman" w:eastAsia="Times New Roman" w:hAnsi="Times New Roman" w:cs="Times New Roman"/>
+          <w:sz w:val="28"/>
+          <w:szCs w:val="28"/>
         </w:rPr>
         <w:t xml:space="preserve">Григор Андрій відповідає за розробку </w:t>
       </w:r>
       <w:r>
         <w:rPr>
           <w:rFonts w:ascii="Times New Roman" w:eastAsia="Times New Roman" w:hAnsi="Times New Roman" w:cs="Times New Roman"/>
-          <w:sz w:val="32"/>
-          <w:szCs w:val="32"/>
+          <w:sz w:val="28"/>
+          <w:szCs w:val="28"/>
           <w:lang w:val="en-US"/>
         </w:rPr>
         <w:t>backend</w:t>
@@ -772,24 +815,16 @@
       <w:r>
         <w:rPr>
           <w:rFonts w:ascii="Times New Roman" w:eastAsia="Times New Roman" w:hAnsi="Times New Roman" w:cs="Times New Roman"/>
-          <w:sz w:val="32"/>
-          <w:szCs w:val="32"/>
-        </w:rPr>
-        <w:t xml:space="preserve"> </w:t>
-      </w:r>
-      <w:r>
-        <w:rPr>
-          <w:rFonts w:ascii="Times New Roman" w:eastAsia="Times New Roman" w:hAnsi="Times New Roman" w:cs="Times New Roman"/>
-          <w:sz w:val="32"/>
-          <w:szCs w:val="32"/>
-        </w:rPr>
-        <w:t xml:space="preserve">і </w:t>
-      </w:r>
-      <w:r>
-        <w:rPr>
-          <w:rFonts w:ascii="Times New Roman" w:eastAsia="Times New Roman" w:hAnsi="Times New Roman" w:cs="Times New Roman"/>
-          <w:sz w:val="32"/>
-          <w:szCs w:val="32"/>
+          <w:sz w:val="28"/>
+          <w:szCs w:val="28"/>
+        </w:rPr>
+        <w:t xml:space="preserve"> і </w:t>
+      </w:r>
+      <w:r>
+        <w:rPr>
+          <w:rFonts w:ascii="Times New Roman" w:eastAsia="Times New Roman" w:hAnsi="Times New Roman" w:cs="Times New Roman"/>
+          <w:sz w:val="28"/>
+          <w:szCs w:val="28"/>
           <w:lang w:val="en-US"/>
         </w:rPr>
         <w:t>frontend</w:t>
@@ -797,24 +832,16 @@
       <w:r>
         <w:rPr>
           <w:rFonts w:ascii="Times New Roman" w:eastAsia="Times New Roman" w:hAnsi="Times New Roman" w:cs="Times New Roman"/>
-          <w:sz w:val="32"/>
-          <w:szCs w:val="32"/>
-        </w:rPr>
-        <w:t xml:space="preserve"> </w:t>
-      </w:r>
-      <w:r>
-        <w:rPr>
-          <w:rFonts w:ascii="Times New Roman" w:eastAsia="Times New Roman" w:hAnsi="Times New Roman" w:cs="Times New Roman"/>
-          <w:sz w:val="32"/>
-          <w:szCs w:val="32"/>
-        </w:rPr>
-        <w:t xml:space="preserve">частини. Яцевілов Владислав буде розробляти </w:t>
-      </w:r>
-      <w:r>
-        <w:rPr>
-          <w:rFonts w:ascii="Times New Roman" w:eastAsia="Times New Roman" w:hAnsi="Times New Roman" w:cs="Times New Roman"/>
-          <w:sz w:val="32"/>
-          <w:szCs w:val="32"/>
+          <w:sz w:val="28"/>
+          <w:szCs w:val="28"/>
+        </w:rPr>
+        <w:t xml:space="preserve"> частини. Яцевілов Владислав буде розробляти </w:t>
+      </w:r>
+      <w:r>
+        <w:rPr>
+          <w:rFonts w:ascii="Times New Roman" w:eastAsia="Times New Roman" w:hAnsi="Times New Roman" w:cs="Times New Roman"/>
+          <w:sz w:val="28"/>
+          <w:szCs w:val="28"/>
           <w:lang w:val="en-US"/>
         </w:rPr>
         <w:t>desktop</w:t>
@@ -822,33 +849,25 @@
       <w:r>
         <w:rPr>
           <w:rFonts w:ascii="Times New Roman" w:eastAsia="Times New Roman" w:hAnsi="Times New Roman" w:cs="Times New Roman"/>
-          <w:sz w:val="32"/>
-          <w:szCs w:val="32"/>
-        </w:rPr>
-        <w:t xml:space="preserve"> </w:t>
-      </w:r>
-      <w:r>
-        <w:rPr>
-          <w:rFonts w:ascii="Times New Roman" w:eastAsia="Times New Roman" w:hAnsi="Times New Roman" w:cs="Times New Roman"/>
-          <w:sz w:val="32"/>
-          <w:szCs w:val="32"/>
-        </w:rPr>
-        <w:t>додаток.</w:t>
-      </w:r>
-    </w:p>
-    <w:p>
-      <w:pPr>
-        <w:rPr>
-          <w:rFonts w:ascii="Times New Roman" w:eastAsia="Times New Roman" w:hAnsi="Times New Roman" w:cs="Times New Roman"/>
-          <w:sz w:val="32"/>
-          <w:szCs w:val="32"/>
-        </w:rPr>
-      </w:pPr>
-      <w:r>
-        <w:rPr>
-          <w:rFonts w:ascii="Times New Roman" w:eastAsia="Times New Roman" w:hAnsi="Times New Roman" w:cs="Times New Roman"/>
-          <w:sz w:val="32"/>
-          <w:szCs w:val="32"/>
+          <w:sz w:val="28"/>
+          <w:szCs w:val="28"/>
+        </w:rPr>
+        <w:t xml:space="preserve"> додаток.</w:t>
+      </w:r>
+    </w:p>
+    <w:p>
+      <w:pPr>
+        <w:rPr>
+          <w:rFonts w:ascii="Times New Roman" w:eastAsia="Times New Roman" w:hAnsi="Times New Roman" w:cs="Times New Roman"/>
+          <w:sz w:val="28"/>
+          <w:szCs w:val="28"/>
+        </w:rPr>
+      </w:pPr>
+      <w:r>
+        <w:rPr>
+          <w:rFonts w:ascii="Times New Roman" w:eastAsia="Times New Roman" w:hAnsi="Times New Roman" w:cs="Times New Roman"/>
+          <w:sz w:val="28"/>
+          <w:szCs w:val="28"/>
         </w:rPr>
         <w:br w:type="page"/>
       </w:r>
@@ -859,15 +878,15 @@
         <w:jc w:val="center"/>
         <w:rPr>
           <w:rFonts w:ascii="Times New Roman" w:eastAsia="Times New Roman" w:hAnsi="Times New Roman" w:cs="Times New Roman"/>
-          <w:sz w:val="32"/>
-          <w:szCs w:val="32"/>
-        </w:rPr>
-      </w:pPr>
-      <w:r>
-        <w:rPr>
-          <w:rFonts w:ascii="Times New Roman" w:eastAsia="Times New Roman" w:hAnsi="Times New Roman" w:cs="Times New Roman"/>
-          <w:sz w:val="32"/>
-          <w:szCs w:val="32"/>
+          <w:sz w:val="28"/>
+          <w:szCs w:val="28"/>
+        </w:rPr>
+      </w:pPr>
+      <w:r>
+        <w:rPr>
+          <w:rFonts w:ascii="Times New Roman" w:eastAsia="Times New Roman" w:hAnsi="Times New Roman" w:cs="Times New Roman"/>
+          <w:sz w:val="28"/>
+          <w:szCs w:val="28"/>
         </w:rPr>
         <w:lastRenderedPageBreak/>
         <w:t>План</w:t>
@@ -882,15 +901,15 @@
         </w:numPr>
         <w:rPr>
           <w:rFonts w:ascii="Times New Roman" w:eastAsia="Times New Roman" w:hAnsi="Times New Roman" w:cs="Times New Roman"/>
-          <w:sz w:val="32"/>
-          <w:szCs w:val="32"/>
-        </w:rPr>
-      </w:pPr>
-      <w:r>
-        <w:rPr>
-          <w:rFonts w:ascii="Times New Roman" w:eastAsia="Times New Roman" w:hAnsi="Times New Roman" w:cs="Times New Roman"/>
-          <w:sz w:val="32"/>
-          <w:szCs w:val="32"/>
+          <w:sz w:val="28"/>
+          <w:szCs w:val="28"/>
+        </w:rPr>
+      </w:pPr>
+      <w:r>
+        <w:rPr>
+          <w:rFonts w:ascii="Times New Roman" w:eastAsia="Times New Roman" w:hAnsi="Times New Roman" w:cs="Times New Roman"/>
+          <w:sz w:val="28"/>
+          <w:szCs w:val="28"/>
         </w:rPr>
         <w:t>Налаштувати бекенд проєкт</w:t>
       </w:r>
@@ -904,15 +923,15 @@
         </w:numPr>
         <w:rPr>
           <w:rFonts w:ascii="Times New Roman" w:eastAsia="Times New Roman" w:hAnsi="Times New Roman" w:cs="Times New Roman"/>
-          <w:sz w:val="32"/>
-          <w:szCs w:val="32"/>
-        </w:rPr>
-      </w:pPr>
-      <w:r>
-        <w:rPr>
-          <w:rFonts w:ascii="Times New Roman" w:eastAsia="Times New Roman" w:hAnsi="Times New Roman" w:cs="Times New Roman"/>
-          <w:sz w:val="32"/>
-          <w:szCs w:val="32"/>
+          <w:sz w:val="28"/>
+          <w:szCs w:val="28"/>
+        </w:rPr>
+      </w:pPr>
+      <w:r>
+        <w:rPr>
+          <w:rFonts w:ascii="Times New Roman" w:eastAsia="Times New Roman" w:hAnsi="Times New Roman" w:cs="Times New Roman"/>
+          <w:sz w:val="28"/>
+          <w:szCs w:val="28"/>
           <w:lang w:val="ru-RU"/>
         </w:rPr>
         <w:t>Написати модел</w:t>
@@ -920,8 +939,8 @@
       <w:r>
         <w:rPr>
           <w:rFonts w:ascii="Times New Roman" w:eastAsia="Times New Roman" w:hAnsi="Times New Roman" w:cs="Times New Roman"/>
-          <w:sz w:val="32"/>
-          <w:szCs w:val="32"/>
+          <w:sz w:val="28"/>
+          <w:szCs w:val="28"/>
         </w:rPr>
         <w:t>і для бази даних</w:t>
       </w:r>
@@ -935,23 +954,23 @@
         </w:numPr>
         <w:rPr>
           <w:rFonts w:ascii="Times New Roman" w:eastAsia="Times New Roman" w:hAnsi="Times New Roman" w:cs="Times New Roman"/>
-          <w:sz w:val="32"/>
-          <w:szCs w:val="32"/>
-        </w:rPr>
-      </w:pPr>
-      <w:r>
-        <w:rPr>
-          <w:rFonts w:ascii="Times New Roman" w:eastAsia="Times New Roman" w:hAnsi="Times New Roman" w:cs="Times New Roman"/>
-          <w:sz w:val="32"/>
-          <w:szCs w:val="32"/>
+          <w:sz w:val="28"/>
+          <w:szCs w:val="28"/>
+        </w:rPr>
+      </w:pPr>
+      <w:r>
+        <w:rPr>
+          <w:rFonts w:ascii="Times New Roman" w:eastAsia="Times New Roman" w:hAnsi="Times New Roman" w:cs="Times New Roman"/>
+          <w:sz w:val="28"/>
+          <w:szCs w:val="28"/>
         </w:rPr>
         <w:t>Ство</w:t>
       </w:r>
       <w:r>
         <w:rPr>
           <w:rFonts w:ascii="Times New Roman" w:eastAsia="Times New Roman" w:hAnsi="Times New Roman" w:cs="Times New Roman"/>
-          <w:sz w:val="32"/>
-          <w:szCs w:val="32"/>
+          <w:sz w:val="28"/>
+          <w:szCs w:val="28"/>
           <w:lang w:val="ru-RU"/>
         </w:rPr>
         <w:t>р</w:t>
@@ -959,8 +978,8 @@
       <w:r>
         <w:rPr>
           <w:rFonts w:ascii="Times New Roman" w:eastAsia="Times New Roman" w:hAnsi="Times New Roman" w:cs="Times New Roman"/>
-          <w:sz w:val="32"/>
-          <w:szCs w:val="32"/>
+          <w:sz w:val="28"/>
+          <w:szCs w:val="28"/>
         </w:rPr>
         <w:t>ити аутентифікацію по апі</w:t>
       </w:r>
@@ -974,15 +993,15 @@
         </w:numPr>
         <w:rPr>
           <w:rFonts w:ascii="Times New Roman" w:eastAsia="Times New Roman" w:hAnsi="Times New Roman" w:cs="Times New Roman"/>
-          <w:sz w:val="32"/>
-          <w:szCs w:val="32"/>
-        </w:rPr>
-      </w:pPr>
-      <w:r>
-        <w:rPr>
-          <w:rFonts w:ascii="Times New Roman" w:eastAsia="Times New Roman" w:hAnsi="Times New Roman" w:cs="Times New Roman"/>
-          <w:sz w:val="32"/>
-          <w:szCs w:val="32"/>
+          <w:sz w:val="28"/>
+          <w:szCs w:val="28"/>
+        </w:rPr>
+      </w:pPr>
+      <w:r>
+        <w:rPr>
+          <w:rFonts w:ascii="Times New Roman" w:eastAsia="Times New Roman" w:hAnsi="Times New Roman" w:cs="Times New Roman"/>
+          <w:sz w:val="28"/>
+          <w:szCs w:val="28"/>
           <w:lang w:val="ru-RU"/>
         </w:rPr>
         <w:t>Створити апі по взаємодії з профілем(фото, емейл, пароль)</w:t>
@@ -997,15 +1016,15 @@
         </w:numPr>
         <w:rPr>
           <w:rFonts w:ascii="Times New Roman" w:eastAsia="Times New Roman" w:hAnsi="Times New Roman" w:cs="Times New Roman"/>
-          <w:sz w:val="32"/>
-          <w:szCs w:val="32"/>
-        </w:rPr>
-      </w:pPr>
-      <w:r>
-        <w:rPr>
-          <w:rFonts w:ascii="Times New Roman" w:eastAsia="Times New Roman" w:hAnsi="Times New Roman" w:cs="Times New Roman"/>
-          <w:sz w:val="32"/>
-          <w:szCs w:val="32"/>
+          <w:sz w:val="28"/>
+          <w:szCs w:val="28"/>
+        </w:rPr>
+      </w:pPr>
+      <w:r>
+        <w:rPr>
+          <w:rFonts w:ascii="Times New Roman" w:eastAsia="Times New Roman" w:hAnsi="Times New Roman" w:cs="Times New Roman"/>
+          <w:sz w:val="28"/>
+          <w:szCs w:val="28"/>
         </w:rPr>
         <w:t>Стоврити апі для обміну повідомлень</w:t>
       </w:r>
@@ -1019,27 +1038,29 @@
         </w:numPr>
         <w:rPr>
           <w:rFonts w:ascii="Times New Roman" w:eastAsia="Times New Roman" w:hAnsi="Times New Roman" w:cs="Times New Roman"/>
-          <w:sz w:val="32"/>
-          <w:szCs w:val="32"/>
-        </w:rPr>
-      </w:pPr>
-      <w:r>
-        <w:rPr>
-          <w:rFonts w:ascii="Times New Roman" w:eastAsia="Times New Roman" w:hAnsi="Times New Roman" w:cs="Times New Roman"/>
-          <w:sz w:val="32"/>
-          <w:szCs w:val="32"/>
+          <w:sz w:val="28"/>
+          <w:szCs w:val="28"/>
+        </w:rPr>
+      </w:pPr>
+      <w:r>
+        <w:rPr>
+          <w:rFonts w:ascii="Times New Roman" w:eastAsia="Times New Roman" w:hAnsi="Times New Roman" w:cs="Times New Roman"/>
+          <w:sz w:val="28"/>
+          <w:szCs w:val="28"/>
         </w:rPr>
         <w:t xml:space="preserve">Написати верстку месенджера на </w:t>
       </w:r>
-      <w:r>
-        <w:rPr>
-          <w:rFonts w:ascii="Times New Roman" w:eastAsia="Times New Roman" w:hAnsi="Times New Roman" w:cs="Times New Roman"/>
-          <w:sz w:val="32"/>
-          <w:szCs w:val="32"/>
+      <w:proofErr w:type="spellStart"/>
+      <w:r>
+        <w:rPr>
+          <w:rFonts w:ascii="Times New Roman" w:eastAsia="Times New Roman" w:hAnsi="Times New Roman" w:cs="Times New Roman"/>
+          <w:sz w:val="28"/>
+          <w:szCs w:val="28"/>
           <w:lang w:val="en-US"/>
         </w:rPr>
         <w:t>VueJs</w:t>
       </w:r>
+      <w:proofErr w:type="spellEnd"/>
     </w:p>
     <w:p>
       <w:pPr>
@@ -1050,23 +1071,23 @@
         </w:numPr>
         <w:rPr>
           <w:rFonts w:ascii="Times New Roman" w:eastAsia="Times New Roman" w:hAnsi="Times New Roman" w:cs="Times New Roman"/>
-          <w:sz w:val="32"/>
-          <w:szCs w:val="32"/>
-        </w:rPr>
-      </w:pPr>
-      <w:r>
-        <w:rPr>
-          <w:rFonts w:ascii="Times New Roman" w:eastAsia="Times New Roman" w:hAnsi="Times New Roman" w:cs="Times New Roman"/>
-          <w:sz w:val="32"/>
-          <w:szCs w:val="32"/>
+          <w:sz w:val="28"/>
+          <w:szCs w:val="28"/>
+        </w:rPr>
+      </w:pPr>
+      <w:r>
+        <w:rPr>
+          <w:rFonts w:ascii="Times New Roman" w:eastAsia="Times New Roman" w:hAnsi="Times New Roman" w:cs="Times New Roman"/>
+          <w:sz w:val="28"/>
+          <w:szCs w:val="28"/>
         </w:rPr>
         <w:t xml:space="preserve">Взаємозв’язати </w:t>
       </w:r>
       <w:r>
         <w:rPr>
           <w:rFonts w:ascii="Times New Roman" w:eastAsia="Times New Roman" w:hAnsi="Times New Roman" w:cs="Times New Roman"/>
-          <w:sz w:val="32"/>
-          <w:szCs w:val="32"/>
+          <w:sz w:val="28"/>
+          <w:szCs w:val="28"/>
           <w:lang w:val="en-US"/>
         </w:rPr>
         <w:t>frontend</w:t>
@@ -1074,111 +1095,780 @@
       <w:r>
         <w:rPr>
           <w:rFonts w:ascii="Times New Roman" w:eastAsia="Times New Roman" w:hAnsi="Times New Roman" w:cs="Times New Roman"/>
-          <w:sz w:val="32"/>
-          <w:szCs w:val="32"/>
+          <w:sz w:val="28"/>
+          <w:szCs w:val="28"/>
+        </w:rPr>
+        <w:t xml:space="preserve"> частину месендежера і його </w:t>
+      </w:r>
+      <w:r>
+        <w:rPr>
+          <w:rFonts w:ascii="Times New Roman" w:eastAsia="Times New Roman" w:hAnsi="Times New Roman" w:cs="Times New Roman"/>
+          <w:sz w:val="28"/>
+          <w:szCs w:val="28"/>
+          <w:lang w:val="en-US"/>
+        </w:rPr>
+        <w:t>backend</w:t>
+      </w:r>
+      <w:r>
+        <w:rPr>
+          <w:rFonts w:ascii="Times New Roman" w:eastAsia="Times New Roman" w:hAnsi="Times New Roman" w:cs="Times New Roman"/>
+          <w:sz w:val="28"/>
+          <w:szCs w:val="28"/>
         </w:rPr>
         <w:t xml:space="preserve"> </w:t>
       </w:r>
-      <w:r>
-        <w:rPr>
-          <w:rFonts w:ascii="Times New Roman" w:eastAsia="Times New Roman" w:hAnsi="Times New Roman" w:cs="Times New Roman"/>
-          <w:sz w:val="32"/>
-          <w:szCs w:val="32"/>
-        </w:rPr>
-        <w:t xml:space="preserve">частину месендежера і його </w:t>
-      </w:r>
-      <w:r>
-        <w:rPr>
-          <w:rFonts w:ascii="Times New Roman" w:eastAsia="Times New Roman" w:hAnsi="Times New Roman" w:cs="Times New Roman"/>
-          <w:sz w:val="32"/>
-          <w:szCs w:val="32"/>
+      <w:proofErr w:type="spellStart"/>
+      <w:r>
+        <w:rPr>
+          <w:rFonts w:ascii="Times New Roman" w:eastAsia="Times New Roman" w:hAnsi="Times New Roman" w:cs="Times New Roman"/>
+          <w:sz w:val="28"/>
+          <w:szCs w:val="28"/>
           <w:lang w:val="en-US"/>
         </w:rPr>
-        <w:t>backend</w:t>
-      </w:r>
-      <w:r>
-        <w:rPr>
-          <w:rFonts w:ascii="Times New Roman" w:eastAsia="Times New Roman" w:hAnsi="Times New Roman" w:cs="Times New Roman"/>
-          <w:sz w:val="32"/>
-          <w:szCs w:val="32"/>
+        <w:t>api</w:t>
+      </w:r>
+      <w:proofErr w:type="spellEnd"/>
+      <w:r>
+        <w:rPr>
+          <w:rFonts w:ascii="Times New Roman" w:eastAsia="Times New Roman" w:hAnsi="Times New Roman" w:cs="Times New Roman"/>
+          <w:sz w:val="28"/>
+          <w:szCs w:val="28"/>
+        </w:rPr>
+        <w:t xml:space="preserve"> частину.</w:t>
+      </w:r>
+    </w:p>
+    <w:p>
+      <w:pPr>
+        <w:rPr>
+          <w:rFonts w:ascii="Times New Roman" w:eastAsia="Times New Roman" w:hAnsi="Times New Roman" w:cs="Times New Roman"/>
+          <w:sz w:val="28"/>
+          <w:szCs w:val="28"/>
+        </w:rPr>
+      </w:pPr>
+      <w:r>
+        <w:rPr>
+          <w:rFonts w:ascii="Times New Roman" w:eastAsia="Times New Roman" w:hAnsi="Times New Roman" w:cs="Times New Roman"/>
+          <w:sz w:val="28"/>
+          <w:szCs w:val="28"/>
+        </w:rPr>
+        <w:br w:type="page"/>
+      </w:r>
+    </w:p>
+    <w:p>
+      <w:pPr>
+        <w:pStyle w:val="Heading1"/>
+        <w:jc w:val="center"/>
+        <w:rPr>
+          <w:rFonts w:ascii="Times New Roman" w:hAnsi="Times New Roman" w:cs="Times New Roman"/>
+          <w:sz w:val="40"/>
+          <w:szCs w:val="40"/>
+        </w:rPr>
+      </w:pPr>
+      <w:r>
+        <w:rPr>
+          <w:rFonts w:ascii="Times New Roman" w:hAnsi="Times New Roman" w:cs="Times New Roman"/>
+          <w:sz w:val="40"/>
+          <w:szCs w:val="40"/>
+        </w:rPr>
+        <w:lastRenderedPageBreak/>
+        <w:t>Налаштування проєкту</w:t>
+      </w:r>
+    </w:p>
+    <w:p>
+      <w:pPr>
+        <w:pStyle w:val="Heading2"/>
+        <w:jc w:val="center"/>
+        <w:rPr>
+          <w:rFonts w:ascii="Times New Roman" w:hAnsi="Times New Roman" w:cs="Times New Roman"/>
+        </w:rPr>
+      </w:pPr>
+      <w:r>
+        <w:rPr>
+          <w:rFonts w:ascii="Times New Roman" w:hAnsi="Times New Roman" w:cs="Times New Roman"/>
+        </w:rPr>
+        <w:t>Бекенд</w:t>
+      </w:r>
+    </w:p>
+    <w:p>
+      <w:pPr>
+        <w:pStyle w:val="ListParagraph"/>
+        <w:numPr>
+          <w:ilvl w:val="0"/>
+          <w:numId w:val="7"/>
+        </w:numPr>
+        <w:rPr>
+          <w:rFonts w:ascii="Times New Roman" w:hAnsi="Times New Roman" w:cs="Times New Roman"/>
+          <w:sz w:val="28"/>
+          <w:szCs w:val="28"/>
+        </w:rPr>
+      </w:pPr>
+      <w:r>
+        <w:rPr>
+          <w:rFonts w:ascii="Times New Roman" w:hAnsi="Times New Roman" w:cs="Times New Roman"/>
+          <w:sz w:val="28"/>
+          <w:szCs w:val="28"/>
+        </w:rPr>
+        <w:t>Налаштовано проект на FastAP</w:t>
+      </w:r>
+      <w:r>
+        <w:rPr>
+          <w:rFonts w:ascii="Times New Roman" w:hAnsi="Times New Roman" w:cs="Times New Roman"/>
+          <w:sz w:val="28"/>
+          <w:szCs w:val="28"/>
+          <w:lang w:val="en-US"/>
+        </w:rPr>
+        <w:t>I</w:t>
+      </w:r>
+      <w:r>
+        <w:rPr>
+          <w:rFonts w:ascii="Times New Roman" w:hAnsi="Times New Roman" w:cs="Times New Roman"/>
+          <w:sz w:val="28"/>
+          <w:szCs w:val="28"/>
+        </w:rPr>
+        <w:t xml:space="preserve">. </w:t>
+      </w:r>
+      <w:hyperlink r:id="rId5" w:history="1">
+        <w:r>
+          <w:rPr>
+            <w:rStyle w:val="Hyperlink"/>
+            <w:rFonts w:ascii="Times New Roman" w:hAnsi="Times New Roman" w:cs="Times New Roman"/>
+            <w:sz w:val="28"/>
+            <w:szCs w:val="28"/>
+          </w:rPr>
+          <w:t>Основний файл</w:t>
+        </w:r>
+      </w:hyperlink>
+    </w:p>
+    <w:p>
+      <w:pPr>
+        <w:pStyle w:val="ListParagraph"/>
+        <w:numPr>
+          <w:ilvl w:val="0"/>
+          <w:numId w:val="7"/>
+        </w:numPr>
+        <w:rPr>
+          <w:rFonts w:ascii="Times New Roman" w:hAnsi="Times New Roman" w:cs="Times New Roman"/>
+          <w:sz w:val="28"/>
+          <w:szCs w:val="28"/>
+        </w:rPr>
+      </w:pPr>
+      <w:r>
+        <w:rPr>
+          <w:rFonts w:ascii="Times New Roman" w:hAnsi="Times New Roman" w:cs="Times New Roman"/>
+          <w:sz w:val="28"/>
+          <w:szCs w:val="28"/>
+        </w:rPr>
+        <w:t>Підключена база даних MySQL на сервері, що зберігає дані месенджера.</w:t>
+      </w:r>
+      <w:r>
+        <w:rPr>
+          <w:rFonts w:ascii="Times New Roman" w:hAnsi="Times New Roman" w:cs="Times New Roman"/>
+          <w:sz w:val="28"/>
+          <w:szCs w:val="28"/>
+          <w:lang w:val="ru-RU"/>
         </w:rPr>
         <w:t xml:space="preserve"> </w:t>
       </w:r>
-      <w:r>
-        <w:rPr>
-          <w:rFonts w:ascii="Times New Roman" w:eastAsia="Times New Roman" w:hAnsi="Times New Roman" w:cs="Times New Roman"/>
-          <w:sz w:val="32"/>
-          <w:szCs w:val="32"/>
+      <w:hyperlink r:id="rId6" w:history="1">
+        <w:r>
+          <w:rPr>
+            <w:rStyle w:val="Hyperlink"/>
+            <w:rFonts w:ascii="Times New Roman" w:hAnsi="Times New Roman" w:cs="Times New Roman"/>
+            <w:sz w:val="28"/>
+            <w:szCs w:val="28"/>
+          </w:rPr>
+          <w:t>Файл бази даних</w:t>
+        </w:r>
+      </w:hyperlink>
+    </w:p>
+    <w:p>
+      <w:pPr>
+        <w:pStyle w:val="ListParagraph"/>
+        <w:numPr>
+          <w:ilvl w:val="0"/>
+          <w:numId w:val="7"/>
+        </w:numPr>
+        <w:rPr>
+          <w:rFonts w:ascii="Times New Roman" w:hAnsi="Times New Roman" w:cs="Times New Roman"/>
+          <w:sz w:val="28"/>
+          <w:szCs w:val="28"/>
+        </w:rPr>
+      </w:pPr>
+      <w:r>
+        <w:rPr>
+          <w:rFonts w:ascii="Times New Roman" w:hAnsi="Times New Roman" w:cs="Times New Roman"/>
+          <w:sz w:val="28"/>
+          <w:szCs w:val="28"/>
+        </w:rPr>
+        <w:t xml:space="preserve">Налаштовані </w:t>
+      </w:r>
+      <w:hyperlink r:id="rId7" w:history="1">
+        <w:r>
+          <w:rPr>
+            <w:rStyle w:val="Hyperlink"/>
+            <w:rFonts w:ascii="Times New Roman" w:hAnsi="Times New Roman" w:cs="Times New Roman"/>
+            <w:sz w:val="28"/>
+            <w:szCs w:val="28"/>
+          </w:rPr>
+          <w:t>докерфайли</w:t>
+        </w:r>
+      </w:hyperlink>
+      <w:r>
+        <w:rPr>
+          <w:rFonts w:ascii="Times New Roman" w:hAnsi="Times New Roman" w:cs="Times New Roman"/>
+          <w:sz w:val="28"/>
+          <w:szCs w:val="28"/>
+        </w:rPr>
+        <w:t xml:space="preserve"> для проєкту, щоб додаток можна було запускати в Docker контейнерах.</w:t>
+      </w:r>
+    </w:p>
+    <w:p>
+      <w:pPr>
+        <w:pStyle w:val="ListParagraph"/>
+        <w:numPr>
+          <w:ilvl w:val="0"/>
+          <w:numId w:val="7"/>
+        </w:numPr>
+        <w:rPr>
+          <w:rFonts w:ascii="Times New Roman" w:hAnsi="Times New Roman" w:cs="Times New Roman"/>
+          <w:sz w:val="28"/>
+          <w:szCs w:val="28"/>
+        </w:rPr>
+      </w:pPr>
+      <w:r>
+        <w:rPr>
+          <w:rFonts w:ascii="Times New Roman" w:hAnsi="Times New Roman" w:cs="Times New Roman"/>
+          <w:sz w:val="28"/>
+          <w:szCs w:val="28"/>
+        </w:rPr>
+        <w:t>Додано налаштування для логів додатку, щоб детально відслідковувати дії користувачів та помилки у додатку.</w:t>
+      </w:r>
+    </w:p>
+    <w:p>
+      <w:pPr>
+        <w:pStyle w:val="ListParagraph"/>
+        <w:numPr>
+          <w:ilvl w:val="0"/>
+          <w:numId w:val="7"/>
+        </w:numPr>
+        <w:rPr>
+          <w:rFonts w:ascii="Times New Roman" w:hAnsi="Times New Roman" w:cs="Times New Roman"/>
+          <w:sz w:val="28"/>
+          <w:szCs w:val="28"/>
+        </w:rPr>
+      </w:pPr>
+      <w:r>
+        <w:rPr>
+          <w:rFonts w:ascii="Times New Roman" w:hAnsi="Times New Roman" w:cs="Times New Roman"/>
+          <w:sz w:val="28"/>
+          <w:szCs w:val="28"/>
+        </w:rPr>
+        <w:t>Написані тести для перевірки роботи додатку та визначення проблем.</w:t>
+      </w:r>
+    </w:p>
+    <w:p>
+      <w:pPr>
+        <w:pStyle w:val="ListParagraph"/>
+        <w:rPr>
+          <w:rFonts w:ascii="Times New Roman" w:hAnsi="Times New Roman" w:cs="Times New Roman"/>
+          <w:sz w:val="28"/>
+          <w:szCs w:val="28"/>
+        </w:rPr>
+      </w:pPr>
+      <w:hyperlink r:id="rId8" w:history="1">
+        <w:proofErr w:type="spellStart"/>
+        <w:r>
+          <w:rPr>
+            <w:rStyle w:val="Hyperlink"/>
+            <w:rFonts w:ascii="Times New Roman" w:hAnsi="Times New Roman" w:cs="Times New Roman"/>
+            <w:sz w:val="28"/>
+            <w:szCs w:val="28"/>
+            <w:lang w:val="en-US"/>
+          </w:rPr>
+          <w:t>Conftest</w:t>
+        </w:r>
+        <w:proofErr w:type="spellEnd"/>
+        <w:r>
+          <w:rPr>
+            <w:rStyle w:val="Hyperlink"/>
+            <w:rFonts w:ascii="Times New Roman" w:hAnsi="Times New Roman" w:cs="Times New Roman"/>
+            <w:sz w:val="28"/>
+            <w:szCs w:val="28"/>
+            <w:lang w:val="en-US"/>
+          </w:rPr>
+          <w:t xml:space="preserve"> </w:t>
+        </w:r>
+        <w:r>
+          <w:rPr>
+            <w:rStyle w:val="Hyperlink"/>
+            <w:rFonts w:ascii="Times New Roman" w:hAnsi="Times New Roman" w:cs="Times New Roman"/>
+            <w:sz w:val="28"/>
+            <w:szCs w:val="28"/>
+          </w:rPr>
+          <w:t>файл</w:t>
+        </w:r>
+      </w:hyperlink>
+    </w:p>
+    <w:p>
+      <w:pPr>
+        <w:pStyle w:val="ListParagraph"/>
+        <w:numPr>
+          <w:ilvl w:val="0"/>
+          <w:numId w:val="7"/>
+        </w:numPr>
+        <w:rPr>
+          <w:rFonts w:ascii="Times New Roman" w:hAnsi="Times New Roman" w:cs="Times New Roman"/>
+          <w:sz w:val="28"/>
+          <w:szCs w:val="28"/>
+        </w:rPr>
+      </w:pPr>
+      <w:r>
+        <w:rPr>
+          <w:rFonts w:ascii="Times New Roman" w:hAnsi="Times New Roman" w:cs="Times New Roman"/>
+          <w:sz w:val="28"/>
+          <w:szCs w:val="28"/>
+        </w:rPr>
+        <w:t xml:space="preserve">Створені міграції для збереження та оновлення схеми бази даних за допомогою </w:t>
+      </w:r>
+      <w:r>
+        <w:rPr>
+          <w:rFonts w:ascii="Times New Roman" w:hAnsi="Times New Roman" w:cs="Times New Roman"/>
+          <w:sz w:val="28"/>
+          <w:szCs w:val="28"/>
           <w:lang w:val="en-US"/>
         </w:rPr>
-        <w:t>api</w:t>
-      </w:r>
-      <w:r>
-        <w:rPr>
-          <w:rFonts w:ascii="Times New Roman" w:eastAsia="Times New Roman" w:hAnsi="Times New Roman" w:cs="Times New Roman"/>
-          <w:sz w:val="32"/>
-          <w:szCs w:val="32"/>
+        <w:t>alembic</w:t>
+      </w:r>
+      <w:r>
+        <w:rPr>
+          <w:rFonts w:ascii="Times New Roman" w:hAnsi="Times New Roman" w:cs="Times New Roman"/>
+          <w:sz w:val="28"/>
+          <w:szCs w:val="28"/>
+        </w:rPr>
+        <w:t>.</w:t>
+      </w:r>
+      <w:r>
+        <w:rPr>
+          <w:rFonts w:ascii="Times New Roman" w:hAnsi="Times New Roman" w:cs="Times New Roman"/>
+          <w:sz w:val="28"/>
+          <w:szCs w:val="28"/>
+          <w:lang w:val="ru-RU"/>
         </w:rPr>
         <w:t xml:space="preserve"> </w:t>
       </w:r>
-      <w:r>
-        <w:rPr>
-          <w:rFonts w:ascii="Times New Roman" w:eastAsia="Times New Roman" w:hAnsi="Times New Roman" w:cs="Times New Roman"/>
-          <w:sz w:val="32"/>
-          <w:szCs w:val="32"/>
-        </w:rPr>
-        <w:t>частину.</w:t>
-      </w:r>
-    </w:p>
-    <w:p>
-      <w:pPr>
-        <w:rPr>
-          <w:rFonts w:ascii="Times New Roman" w:eastAsia="Times New Roman" w:hAnsi="Times New Roman" w:cs="Times New Roman"/>
-          <w:sz w:val="32"/>
-          <w:szCs w:val="32"/>
-        </w:rPr>
-      </w:pPr>
-      <w:r>
-        <w:rPr>
-          <w:rFonts w:ascii="Times New Roman" w:eastAsia="Times New Roman" w:hAnsi="Times New Roman" w:cs="Times New Roman"/>
-          <w:sz w:val="32"/>
-          <w:szCs w:val="32"/>
+      <w:hyperlink r:id="rId9" w:history="1">
+        <w:r>
+          <w:rPr>
+            <w:rStyle w:val="Hyperlink"/>
+            <w:rFonts w:ascii="Times New Roman" w:hAnsi="Times New Roman" w:cs="Times New Roman"/>
+            <w:sz w:val="28"/>
+            <w:szCs w:val="28"/>
+          </w:rPr>
+          <w:t>Конфігурацій файл</w:t>
+        </w:r>
+      </w:hyperlink>
+    </w:p>
+    <w:p>
+      <w:pPr>
+        <w:pStyle w:val="ListParagraph"/>
+        <w:numPr>
+          <w:ilvl w:val="0"/>
+          <w:numId w:val="7"/>
+        </w:numPr>
+        <w:rPr>
+          <w:rFonts w:ascii="Times New Roman" w:hAnsi="Times New Roman" w:cs="Times New Roman"/>
+          <w:sz w:val="28"/>
+          <w:szCs w:val="28"/>
+        </w:rPr>
+      </w:pPr>
+      <w:r>
+        <w:rPr>
+          <w:rFonts w:ascii="Times New Roman" w:hAnsi="Times New Roman" w:cs="Times New Roman"/>
+          <w:sz w:val="28"/>
+          <w:szCs w:val="28"/>
+        </w:rPr>
+        <w:t xml:space="preserve">Налаштовано Kubernetes файли та розгорнуто проєкт в сервісі Google Cloud. </w:t>
+      </w:r>
+      <w:hyperlink r:id="rId10" w:history="1">
+        <w:r>
+          <w:rPr>
+            <w:rStyle w:val="Hyperlink"/>
+            <w:rFonts w:ascii="Times New Roman" w:hAnsi="Times New Roman" w:cs="Times New Roman"/>
+            <w:sz w:val="28"/>
+            <w:szCs w:val="28"/>
+          </w:rPr>
+          <w:t xml:space="preserve">Всі </w:t>
+        </w:r>
+        <w:proofErr w:type="spellStart"/>
+        <w:r>
+          <w:rPr>
+            <w:rStyle w:val="Hyperlink"/>
+            <w:rFonts w:ascii="Times New Roman" w:hAnsi="Times New Roman" w:cs="Times New Roman"/>
+            <w:sz w:val="28"/>
+            <w:szCs w:val="28"/>
+            <w:lang w:val="en-US"/>
+          </w:rPr>
+          <w:t>yaml</w:t>
+        </w:r>
+        <w:proofErr w:type="spellEnd"/>
+        <w:r>
+          <w:rPr>
+            <w:rStyle w:val="Hyperlink"/>
+            <w:rFonts w:ascii="Times New Roman" w:hAnsi="Times New Roman" w:cs="Times New Roman"/>
+            <w:sz w:val="28"/>
+            <w:szCs w:val="28"/>
+            <w:lang w:val="en-US"/>
+          </w:rPr>
+          <w:t xml:space="preserve"> </w:t>
+        </w:r>
+        <w:r>
+          <w:rPr>
+            <w:rStyle w:val="Hyperlink"/>
+            <w:rFonts w:ascii="Times New Roman" w:hAnsi="Times New Roman" w:cs="Times New Roman"/>
+            <w:sz w:val="28"/>
+            <w:szCs w:val="28"/>
+          </w:rPr>
+          <w:t>файли</w:t>
+        </w:r>
+      </w:hyperlink>
+    </w:p>
+    <w:p>
+      <w:pPr>
+        <w:ind w:left="360"/>
+        <w:rPr>
+          <w:rFonts w:ascii="Times New Roman" w:hAnsi="Times New Roman" w:cs="Times New Roman"/>
+          <w:sz w:val="28"/>
+          <w:szCs w:val="28"/>
+        </w:rPr>
+      </w:pPr>
+      <w:r>
+        <w:rPr>
+          <w:rFonts w:ascii="Times New Roman" w:hAnsi="Times New Roman" w:cs="Times New Roman"/>
+          <w:sz w:val="28"/>
+          <w:szCs w:val="28"/>
+        </w:rPr>
+        <w:t xml:space="preserve">Посилання на документацію: </w:t>
+      </w:r>
+      <w:hyperlink r:id="rId11" w:history="1">
+        <w:r>
+          <w:rPr>
+            <w:rStyle w:val="Hyperlink"/>
+            <w:rFonts w:ascii="Times New Roman" w:hAnsi="Times New Roman" w:cs="Times New Roman"/>
+            <w:sz w:val="28"/>
+            <w:szCs w:val="28"/>
+          </w:rPr>
+          <w:t>http://34.120.190.133/docs</w:t>
+        </w:r>
+      </w:hyperlink>
+    </w:p>
+    <w:p>
+      <w:pPr>
+        <w:rPr>
+          <w:rFonts w:ascii="Times New Roman" w:hAnsi="Times New Roman" w:cs="Times New Roman"/>
+          <w:sz w:val="28"/>
+          <w:szCs w:val="28"/>
+        </w:rPr>
+      </w:pPr>
+      <w:r>
+        <w:rPr>
+          <w:rFonts w:ascii="Times New Roman" w:hAnsi="Times New Roman" w:cs="Times New Roman"/>
+          <w:sz w:val="28"/>
+          <w:szCs w:val="28"/>
         </w:rPr>
         <w:br w:type="page"/>
       </w:r>
     </w:p>
     <w:p>
       <w:pPr>
-        <w:pStyle w:val="ListParagraph"/>
-        <w:ind w:left="1211"/>
+        <w:pStyle w:val="Heading2"/>
         <w:jc w:val="center"/>
         <w:rPr>
-          <w:rFonts w:ascii="Times New Roman" w:eastAsia="Times New Roman" w:hAnsi="Times New Roman" w:cs="Times New Roman"/>
-          <w:sz w:val="32"/>
-          <w:szCs w:val="32"/>
-        </w:rPr>
-      </w:pPr>
-      <w:r>
-        <w:rPr>
-          <w:rFonts w:ascii="Times New Roman" w:eastAsia="Times New Roman" w:hAnsi="Times New Roman" w:cs="Times New Roman"/>
+          <w:rFonts w:ascii="Times New Roman" w:hAnsi="Times New Roman" w:cs="Times New Roman"/>
+          <w:lang w:val="ru-RU"/>
+        </w:rPr>
+      </w:pPr>
+      <w:r>
+        <w:rPr>
+          <w:rFonts w:ascii="Times New Roman" w:hAnsi="Times New Roman" w:cs="Times New Roman"/>
+        </w:rPr>
+        <w:lastRenderedPageBreak/>
+        <w:t>Фронтенд</w:t>
+      </w:r>
+    </w:p>
+    <w:p>
+      <w:pPr>
+        <w:rPr>
+          <w:rFonts w:ascii="Times New Roman" w:hAnsi="Times New Roman" w:cs="Times New Roman"/>
+          <w:sz w:val="28"/>
+          <w:szCs w:val="28"/>
+        </w:rPr>
+      </w:pPr>
+      <w:r>
+        <w:rPr>
+          <w:rFonts w:ascii="Times New Roman" w:hAnsi="Times New Roman" w:cs="Times New Roman"/>
+          <w:sz w:val="28"/>
+          <w:szCs w:val="28"/>
+        </w:rPr>
+        <w:t>На даному етапі було налаштовано модуль фронтенду на Vue.js. Для розробки було використано Vue CLI, що дозволяє швидко створити новий проєкт та налаштувати його структуру.</w:t>
+      </w:r>
+    </w:p>
+    <w:p>
+      <w:pPr>
+        <w:rPr>
+          <w:rFonts w:ascii="Times New Roman" w:hAnsi="Times New Roman" w:cs="Times New Roman"/>
+          <w:sz w:val="28"/>
+          <w:szCs w:val="28"/>
+        </w:rPr>
+      </w:pPr>
+      <w:r>
+        <w:rPr>
+          <w:rFonts w:ascii="Times New Roman" w:hAnsi="Times New Roman" w:cs="Times New Roman"/>
+          <w:sz w:val="28"/>
+          <w:szCs w:val="28"/>
+        </w:rPr>
+        <w:t xml:space="preserve">Для підключення до серверу було встановлено бібліотеку Axios, яка дозволяє здійснювати HTTP запити з фронтенду до бекенду. Для зручності використовується </w:t>
+      </w:r>
+      <w:hyperlink r:id="rId12" w:history="1">
+        <w:r>
+          <w:rPr>
+            <w:rStyle w:val="Hyperlink"/>
+            <w:rFonts w:ascii="Times New Roman" w:hAnsi="Times New Roman" w:cs="Times New Roman"/>
+            <w:sz w:val="28"/>
+            <w:szCs w:val="28"/>
+          </w:rPr>
+          <w:t>конфігураційний файл</w:t>
+        </w:r>
+      </w:hyperlink>
+      <w:r>
+        <w:rPr>
+          <w:rFonts w:ascii="Times New Roman" w:hAnsi="Times New Roman" w:cs="Times New Roman"/>
+          <w:sz w:val="28"/>
+          <w:szCs w:val="28"/>
+        </w:rPr>
+        <w:t>, в якому зберігаються URL-адреси для запитів до серверу.</w:t>
+      </w:r>
+      <w:r>
+        <w:rPr>
+          <w:rFonts w:ascii="Times New Roman" w:hAnsi="Times New Roman" w:cs="Times New Roman"/>
+          <w:sz w:val="28"/>
+          <w:szCs w:val="28"/>
+        </w:rPr>
+        <w:t xml:space="preserve"> </w:t>
+      </w:r>
+    </w:p>
+    <w:p>
+      <w:pPr>
+        <w:rPr>
+          <w:rFonts w:ascii="Times New Roman" w:hAnsi="Times New Roman" w:cs="Times New Roman"/>
+          <w:sz w:val="28"/>
+          <w:szCs w:val="28"/>
+        </w:rPr>
+      </w:pPr>
+      <w:r>
+        <w:rPr>
+          <w:rFonts w:ascii="Times New Roman" w:hAnsi="Times New Roman" w:cs="Times New Roman"/>
+          <w:sz w:val="28"/>
+          <w:szCs w:val="28"/>
+        </w:rPr>
+        <w:t xml:space="preserve">Також було налаштовано </w:t>
+      </w:r>
+      <w:hyperlink r:id="rId13" w:history="1">
+        <w:r>
+          <w:rPr>
+            <w:rStyle w:val="Hyperlink"/>
+            <w:rFonts w:ascii="Times New Roman" w:hAnsi="Times New Roman" w:cs="Times New Roman"/>
+            <w:sz w:val="28"/>
+            <w:szCs w:val="28"/>
+          </w:rPr>
+          <w:t>роутер</w:t>
+        </w:r>
+      </w:hyperlink>
+      <w:r>
+        <w:rPr>
+          <w:rFonts w:ascii="Times New Roman" w:hAnsi="Times New Roman" w:cs="Times New Roman"/>
+          <w:sz w:val="28"/>
+          <w:szCs w:val="28"/>
+        </w:rPr>
+        <w:t>, який дозволяє переходити між різними сторінками додатку без перезавантаження сторінки.</w:t>
+      </w:r>
+    </w:p>
+    <w:p>
+      <w:pPr>
+        <w:rPr>
+          <w:rFonts w:ascii="Times New Roman" w:hAnsi="Times New Roman" w:cs="Times New Roman"/>
+          <w:sz w:val="28"/>
+          <w:szCs w:val="28"/>
+        </w:rPr>
+      </w:pPr>
+      <w:r>
+        <w:rPr>
+          <w:rFonts w:ascii="Times New Roman" w:hAnsi="Times New Roman" w:cs="Times New Roman"/>
+          <w:sz w:val="28"/>
+          <w:szCs w:val="28"/>
+        </w:rPr>
+        <w:t>Налаштовано Kubernetes файли та розгорнуто фронтенд частину в сервісі Google Cloud</w:t>
+      </w:r>
+    </w:p>
+    <w:p>
+      <w:pPr>
+        <w:rPr>
+          <w:rFonts w:ascii="Times New Roman" w:hAnsi="Times New Roman" w:cs="Times New Roman"/>
+          <w:sz w:val="28"/>
+          <w:szCs w:val="28"/>
+        </w:rPr>
+      </w:pPr>
+      <w:r>
+        <w:rPr>
+          <w:rFonts w:ascii="Times New Roman" w:hAnsi="Times New Roman" w:cs="Times New Roman"/>
+          <w:sz w:val="28"/>
+          <w:szCs w:val="28"/>
+        </w:rPr>
+        <w:t xml:space="preserve">Посилання на сайт: </w:t>
+      </w:r>
+      <w:hyperlink r:id="rId14" w:history="1">
+        <w:r>
+          <w:rPr>
+            <w:rStyle w:val="Hyperlink"/>
+            <w:rFonts w:ascii="Times New Roman" w:hAnsi="Times New Roman" w:cs="Times New Roman"/>
+            <w:sz w:val="28"/>
+            <w:szCs w:val="28"/>
+          </w:rPr>
+          <w:t>http://35.184.58.77/home</w:t>
+        </w:r>
+      </w:hyperlink>
+    </w:p>
+    <w:p>
+      <w:pPr>
+        <w:rPr>
+          <w:rFonts w:ascii="Times New Roman" w:hAnsi="Times New Roman" w:cs="Times New Roman"/>
+          <w:sz w:val="28"/>
+          <w:szCs w:val="28"/>
+        </w:rPr>
+      </w:pPr>
+      <w:r>
+        <w:rPr>
+          <w:rFonts w:ascii="Times New Roman" w:hAnsi="Times New Roman" w:cs="Times New Roman"/>
+          <w:sz w:val="28"/>
+          <w:szCs w:val="28"/>
+        </w:rPr>
+        <w:br w:type="page"/>
+      </w:r>
+    </w:p>
+    <w:p>
+      <w:pPr>
+        <w:pStyle w:val="Heading1"/>
+        <w:jc w:val="center"/>
+        <w:rPr>
+          <w:rFonts w:ascii="Times New Roman" w:hAnsi="Times New Roman" w:cs="Times New Roman"/>
+          <w:sz w:val="40"/>
+          <w:szCs w:val="40"/>
+          <w:lang w:val="ru-RU"/>
+        </w:rPr>
+      </w:pPr>
+      <w:r>
+        <w:rPr>
+          <w:rFonts w:ascii="Times New Roman" w:hAnsi="Times New Roman" w:cs="Times New Roman"/>
+          <w:sz w:val="40"/>
+          <w:szCs w:val="40"/>
+        </w:rPr>
+        <w:lastRenderedPageBreak/>
+        <w:t>Аутентифікація</w:t>
+      </w:r>
+    </w:p>
+    <w:p>
+      <w:pPr>
+        <w:rPr>
+          <w:rFonts w:ascii="Times New Roman" w:hAnsi="Times New Roman" w:cs="Times New Roman"/>
+          <w:sz w:val="28"/>
+          <w:szCs w:val="28"/>
+        </w:rPr>
+      </w:pPr>
+      <w:r>
+        <w:rPr>
+          <w:rFonts w:ascii="Times New Roman" w:hAnsi="Times New Roman" w:cs="Times New Roman"/>
+          <w:sz w:val="28"/>
+          <w:szCs w:val="28"/>
+        </w:rPr>
+        <w:t xml:space="preserve">Зроблено </w:t>
+      </w:r>
+      <w:hyperlink r:id="rId15" w:history="1">
+        <w:r>
+          <w:rPr>
+            <w:rStyle w:val="Hyperlink"/>
+            <w:rFonts w:ascii="Times New Roman" w:hAnsi="Times New Roman" w:cs="Times New Roman"/>
+            <w:sz w:val="28"/>
+            <w:szCs w:val="28"/>
+          </w:rPr>
+          <w:t>модуль</w:t>
+        </w:r>
+      </w:hyperlink>
+      <w:r>
+        <w:rPr>
+          <w:rFonts w:ascii="Times New Roman" w:hAnsi="Times New Roman" w:cs="Times New Roman"/>
+          <w:sz w:val="28"/>
+          <w:szCs w:val="28"/>
+        </w:rPr>
+        <w:t xml:space="preserve"> аутентифікації користувачів за допомогою JWT (JSON Web Token). Цей модуль дозволяє користувачам реєструватися в системі, увійти в свій обліковий запис та отримувати JWT токени, які можуть бути використані для авторизації під час доступу до різних ресурсів в системі. Модуль включає в себе </w:t>
+      </w:r>
+      <w:hyperlink r:id="rId16" w:history="1">
+        <w:r>
+          <w:rPr>
+            <w:rStyle w:val="Hyperlink"/>
+            <w:rFonts w:ascii="Times New Roman" w:hAnsi="Times New Roman" w:cs="Times New Roman"/>
+            <w:sz w:val="28"/>
+            <w:szCs w:val="28"/>
+          </w:rPr>
+          <w:t>перевірку</w:t>
+        </w:r>
+      </w:hyperlink>
+      <w:r>
+        <w:rPr>
+          <w:rFonts w:ascii="Times New Roman" w:hAnsi="Times New Roman" w:cs="Times New Roman"/>
+          <w:sz w:val="28"/>
+          <w:szCs w:val="28"/>
+        </w:rPr>
+        <w:t xml:space="preserve"> токенів при кожному запиті до серверу та відправку помилки, якщо токен не валідний. Створено </w:t>
+      </w:r>
+      <w:hyperlink r:id="rId17" w:history="1">
+        <w:r>
+          <w:rPr>
+            <w:rStyle w:val="Hyperlink"/>
+            <w:rFonts w:ascii="Times New Roman" w:hAnsi="Times New Roman" w:cs="Times New Roman"/>
+            <w:sz w:val="28"/>
+            <w:szCs w:val="28"/>
+          </w:rPr>
+          <w:t>модель</w:t>
+        </w:r>
+      </w:hyperlink>
+      <w:r>
+        <w:rPr>
+          <w:rFonts w:ascii="Times New Roman" w:hAnsi="Times New Roman" w:cs="Times New Roman"/>
+          <w:sz w:val="28"/>
+          <w:szCs w:val="28"/>
+        </w:rPr>
+        <w:t xml:space="preserve"> для користувачів, де всі дані зберігаються в базі даних MySQL, яка була підключена до серверної частини проєкту.</w:t>
+      </w:r>
+    </w:p>
+    <w:p>
+      <w:pPr>
+        <w:rPr>
+          <w:rFonts w:ascii="Times New Roman" w:hAnsi="Times New Roman" w:cs="Times New Roman"/>
+          <w:sz w:val="28"/>
+          <w:szCs w:val="28"/>
+        </w:rPr>
+      </w:pPr>
+      <w:r>
+        <w:rPr>
+          <w:rFonts w:ascii="Times New Roman" w:hAnsi="Times New Roman" w:cs="Times New Roman"/>
           <w:noProof/>
-          <w:sz w:val="32"/>
-          <w:szCs w:val="32"/>
-        </w:rPr>
-        <w:lastRenderedPageBreak/>
+          <w:sz w:val="28"/>
+          <w:szCs w:val="28"/>
+        </w:rPr>
         <w:drawing>
-          <wp:anchor distT="0" distB="0" distL="114300" distR="114300" simplePos="0" relativeHeight="251659264" behindDoc="0" locked="0" layoutInCell="1" allowOverlap="1" wp14:anchorId="159D3AA3" wp14:editId="344803DE">
-            <wp:simplePos x="0" y="0"/>
-            <wp:positionH relativeFrom="column">
-              <wp:posOffset>10795</wp:posOffset>
-            </wp:positionH>
-            <wp:positionV relativeFrom="paragraph">
-              <wp:posOffset>3448050</wp:posOffset>
-            </wp:positionV>
-            <wp:extent cx="5940425" cy="2963545"/>
-            <wp:effectExtent l="0" t="0" r="3175" b="8255"/>
-            <wp:wrapSquare wrapText="bothSides"/>
-            <wp:docPr id="3" name="Picture 3"/>
+          <wp:inline distT="0" distB="0" distL="0" distR="0" wp14:anchorId="38537F87" wp14:editId="40399FB4">
+            <wp:extent cx="5940425" cy="2872740"/>
+            <wp:effectExtent l="0" t="0" r="3175" b="3810"/>
+            <wp:docPr id="2" name="Picture 2" descr="Get started with FastAPI JWT authentication – Part 1 - DEV Community"/>
             <wp:cNvGraphicFramePr>
               <a:graphicFrameLocks xmlns:a="http://schemas.openxmlformats.org/drawingml/2006/main" noChangeAspect="1"/>
             </wp:cNvGraphicFramePr>
@@ -1186,225 +1876,600 @@
               <a:graphicData uri="http://schemas.openxmlformats.org/drawingml/2006/picture">
                 <pic:pic xmlns:pic="http://schemas.openxmlformats.org/drawingml/2006/picture">
                   <pic:nvPicPr>
-                    <pic:cNvPr id="1" name=""/>
-                    <pic:cNvPicPr/>
+                    <pic:cNvPr id="0" name="Picture 1" descr="Get started with FastAPI JWT authentication – Part 1 - DEV Community"/>
+                    <pic:cNvPicPr>
+                      <a:picLocks noChangeAspect="1" noChangeArrowheads="1"/>
+                    </pic:cNvPicPr>
                   </pic:nvPicPr>
                   <pic:blipFill>
-                    <a:blip r:embed="rId5" cstate="print">
+                    <a:blip r:embed="rId18">
                       <a:extLst>
                         <a:ext uri="{28A0092B-C50C-407E-A947-70E740481C1C}">
                           <a14:useLocalDpi xmlns:a14="http://schemas.microsoft.com/office/drawing/2010/main" val="0"/>
                         </a:ext>
                       </a:extLst>
                     </a:blip>
+                    <a:srcRect/>
                     <a:stretch>
                       <a:fillRect/>
                     </a:stretch>
                   </pic:blipFill>
-                  <pic:spPr>
+                  <pic:spPr bwMode="auto">
                     <a:xfrm>
                       <a:off x="0" y="0"/>
-                      <a:ext cx="5940425" cy="2963545"/>
+                      <a:ext cx="5940425" cy="2872740"/>
                     </a:xfrm>
                     <a:prstGeom prst="rect">
                       <a:avLst/>
                     </a:prstGeom>
+                    <a:noFill/>
+                    <a:ln>
+                      <a:noFill/>
+                    </a:ln>
                   </pic:spPr>
                 </pic:pic>
               </a:graphicData>
             </a:graphic>
-            <wp14:sizeRelH relativeFrom="page">
-              <wp14:pctWidth>0</wp14:pctWidth>
-            </wp14:sizeRelH>
-            <wp14:sizeRelV relativeFrom="page">
-              <wp14:pctHeight>0</wp14:pctHeight>
-            </wp14:sizeRelV>
-          </wp:anchor>
+          </wp:inline>
         </w:drawing>
       </w:r>
       <w:r>
         <w:rPr>
-          <w:rFonts w:ascii="Times New Roman" w:eastAsia="Times New Roman" w:hAnsi="Times New Roman" w:cs="Times New Roman"/>
-          <w:noProof/>
-          <w:sz w:val="32"/>
-          <w:szCs w:val="32"/>
-        </w:rPr>
-        <w:drawing>
-          <wp:anchor distT="0" distB="0" distL="114300" distR="114300" simplePos="0" relativeHeight="251660288" behindDoc="0" locked="0" layoutInCell="1" allowOverlap="1" wp14:anchorId="77DA2D94" wp14:editId="6AB0EA01">
-            <wp:simplePos x="0" y="0"/>
-            <wp:positionH relativeFrom="margin">
-              <wp:align>left</wp:align>
-            </wp:positionH>
-            <wp:positionV relativeFrom="paragraph">
-              <wp:posOffset>243840</wp:posOffset>
-            </wp:positionV>
-            <wp:extent cx="5940425" cy="2981325"/>
-            <wp:effectExtent l="0" t="0" r="3175" b="9525"/>
-            <wp:wrapSquare wrapText="bothSides"/>
-            <wp:docPr id="1" name="Picture 1"/>
-            <wp:cNvGraphicFramePr>
-              <a:graphicFrameLocks xmlns:a="http://schemas.openxmlformats.org/drawingml/2006/main" noChangeAspect="1"/>
-            </wp:cNvGraphicFramePr>
-            <a:graphic xmlns:a="http://schemas.openxmlformats.org/drawingml/2006/main">
-              <a:graphicData uri="http://schemas.openxmlformats.org/drawingml/2006/picture">
-                <pic:pic xmlns:pic="http://schemas.openxmlformats.org/drawingml/2006/picture">
-                  <pic:nvPicPr>
-                    <pic:cNvPr id="1" name=""/>
-                    <pic:cNvPicPr/>
-                  </pic:nvPicPr>
-                  <pic:blipFill>
-                    <a:blip r:embed="rId6" cstate="print">
-                      <a:extLst>
-                        <a:ext uri="{28A0092B-C50C-407E-A947-70E740481C1C}">
-                          <a14:useLocalDpi xmlns:a14="http://schemas.microsoft.com/office/drawing/2010/main" val="0"/>
-                        </a:ext>
-                      </a:extLst>
-                    </a:blip>
-                    <a:stretch>
-                      <a:fillRect/>
-                    </a:stretch>
-                  </pic:blipFill>
-                  <pic:spPr>
-                    <a:xfrm>
-                      <a:off x="0" y="0"/>
-                      <a:ext cx="5940425" cy="2981325"/>
-                    </a:xfrm>
-                    <a:prstGeom prst="rect">
-                      <a:avLst/>
-                    </a:prstGeom>
-                  </pic:spPr>
-                </pic:pic>
-              </a:graphicData>
-            </a:graphic>
-            <wp14:sizeRelH relativeFrom="page">
-              <wp14:pctWidth>0</wp14:pctWidth>
-            </wp14:sizeRelH>
-            <wp14:sizeRelV relativeFrom="page">
-              <wp14:pctHeight>0</wp14:pctHeight>
-            </wp14:sizeRelV>
-          </wp:anchor>
-        </w:drawing>
-      </w:r>
-      <w:r>
-        <w:rPr>
-          <w:rFonts w:ascii="Times New Roman" w:eastAsia="Times New Roman" w:hAnsi="Times New Roman" w:cs="Times New Roman"/>
-          <w:sz w:val="32"/>
-          <w:szCs w:val="32"/>
-        </w:rPr>
-        <w:t>Дизайн(приблизно)</w:t>
-      </w:r>
-    </w:p>
-    <w:p>
-      <w:pPr>
-        <w:pStyle w:val="ListParagraph"/>
-        <w:ind w:left="1211"/>
-        <w:jc w:val="center"/>
-        <w:rPr>
-          <w:rFonts w:ascii="Times New Roman" w:eastAsia="Times New Roman" w:hAnsi="Times New Roman" w:cs="Times New Roman"/>
-          <w:sz w:val="32"/>
-          <w:szCs w:val="32"/>
-        </w:rPr>
-      </w:pPr>
-    </w:p>
-    <w:p>
-      <w:pPr>
-        <w:pStyle w:val="ListParagraph"/>
-        <w:ind w:left="1211"/>
-        <w:jc w:val="center"/>
-        <w:rPr>
-          <w:rFonts w:ascii="Times New Roman" w:eastAsia="Times New Roman" w:hAnsi="Times New Roman" w:cs="Times New Roman"/>
-          <w:sz w:val="32"/>
-          <w:szCs w:val="32"/>
-        </w:rPr>
-      </w:pPr>
-    </w:p>
-    <w:p>
-      <w:pPr>
-        <w:pStyle w:val="ListParagraph"/>
-        <w:ind w:left="1211"/>
-        <w:jc w:val="center"/>
-        <w:rPr>
-          <w:rFonts w:ascii="Times New Roman" w:eastAsia="Times New Roman" w:hAnsi="Times New Roman" w:cs="Times New Roman"/>
-          <w:sz w:val="32"/>
-          <w:szCs w:val="32"/>
-        </w:rPr>
-      </w:pPr>
-    </w:p>
-    <w:p>
-      <w:pPr>
-        <w:pStyle w:val="ListParagraph"/>
-        <w:ind w:left="1211"/>
-        <w:jc w:val="center"/>
-        <w:rPr>
-          <w:rFonts w:ascii="Times New Roman" w:eastAsia="Times New Roman" w:hAnsi="Times New Roman" w:cs="Times New Roman"/>
-          <w:sz w:val="32"/>
-          <w:szCs w:val="32"/>
-        </w:rPr>
-      </w:pPr>
-    </w:p>
-    <w:p>
-      <w:pPr>
-        <w:pStyle w:val="ListParagraph"/>
-        <w:ind w:left="1211"/>
-        <w:jc w:val="center"/>
-        <w:rPr>
-          <w:rFonts w:ascii="Times New Roman" w:eastAsia="Times New Roman" w:hAnsi="Times New Roman" w:cs="Times New Roman"/>
-          <w:sz w:val="32"/>
-          <w:szCs w:val="32"/>
-        </w:rPr>
-      </w:pPr>
-    </w:p>
-    <w:p>
-      <w:pPr>
-        <w:pStyle w:val="ListParagraph"/>
-        <w:ind w:left="1211"/>
-        <w:jc w:val="center"/>
-        <w:rPr>
-          <w:rFonts w:ascii="Times New Roman" w:eastAsia="Times New Roman" w:hAnsi="Times New Roman" w:cs="Times New Roman"/>
-          <w:sz w:val="32"/>
-          <w:szCs w:val="32"/>
-        </w:rPr>
-      </w:pPr>
-    </w:p>
-    <w:p>
-      <w:pPr>
-        <w:rPr>
-          <w:rFonts w:ascii="Times New Roman" w:eastAsia="Times New Roman" w:hAnsi="Times New Roman" w:cs="Times New Roman"/>
-          <w:sz w:val="32"/>
-          <w:szCs w:val="32"/>
-        </w:rPr>
-      </w:pPr>
-    </w:p>
-    <w:p>
-      <w:pPr>
-        <w:rPr>
-          <w:rFonts w:ascii="Times New Roman" w:eastAsia="Times New Roman" w:hAnsi="Times New Roman" w:cs="Times New Roman"/>
-          <w:sz w:val="32"/>
-          <w:szCs w:val="32"/>
-        </w:rPr>
-      </w:pPr>
-    </w:p>
-    <w:p>
-      <w:pPr>
-        <w:rPr>
-          <w:rFonts w:ascii="Times New Roman" w:eastAsia="Times New Roman" w:hAnsi="Times New Roman" w:cs="Times New Roman"/>
-          <w:sz w:val="32"/>
-          <w:szCs w:val="32"/>
-        </w:rPr>
-      </w:pPr>
+          <w:rFonts w:ascii="Times New Roman" w:hAnsi="Times New Roman" w:cs="Times New Roman"/>
+          <w:sz w:val="28"/>
+          <w:szCs w:val="28"/>
+          <w:lang w:val="ru-RU"/>
+        </w:rPr>
+        <w:t>До фронтенд частини було</w:t>
+      </w:r>
+      <w:r>
+        <w:rPr>
+          <w:rFonts w:ascii="Times New Roman" w:hAnsi="Times New Roman" w:cs="Times New Roman"/>
+          <w:sz w:val="28"/>
+          <w:szCs w:val="28"/>
+        </w:rPr>
+        <w:t xml:space="preserve"> додано кілька допоміжних компонентів, таких як компонент входу в систему, компонент реєстрації користувача. </w:t>
+      </w:r>
+      <w:r>
+        <w:rPr>
+          <w:rFonts w:ascii="Times New Roman" w:hAnsi="Times New Roman" w:cs="Times New Roman"/>
+          <w:sz w:val="28"/>
+          <w:szCs w:val="28"/>
+          <w:lang w:val="ru-RU"/>
+        </w:rPr>
+        <w:t>Налаштовано звертання до ап</w:t>
+      </w:r>
+      <w:r>
+        <w:rPr>
+          <w:rFonts w:ascii="Times New Roman" w:hAnsi="Times New Roman" w:cs="Times New Roman"/>
+          <w:sz w:val="28"/>
+          <w:szCs w:val="28"/>
+        </w:rPr>
+        <w:t>і та запис токену в локальне сховище Вашого браузера, щоб при перезагрузці сторінки не зникала авторизація.</w:t>
+      </w:r>
+    </w:p>
+    <w:p>
+      <w:pPr>
+        <w:rPr>
+          <w:rFonts w:ascii="Times New Roman" w:hAnsi="Times New Roman" w:cs="Times New Roman"/>
+          <w:sz w:val="28"/>
+          <w:szCs w:val="28"/>
+        </w:rPr>
+      </w:pPr>
+      <w:r>
+        <w:rPr>
+          <w:rFonts w:ascii="Times New Roman" w:hAnsi="Times New Roman" w:cs="Times New Roman"/>
+          <w:sz w:val="28"/>
+          <w:szCs w:val="28"/>
+        </w:rPr>
+        <w:t>Приклад реєстрації юзера</w:t>
+      </w:r>
+      <w:r>
+        <w:rPr>
+          <w:rFonts w:ascii="Times New Roman" w:hAnsi="Times New Roman" w:cs="Times New Roman"/>
+          <w:sz w:val="28"/>
+          <w:szCs w:val="28"/>
+        </w:rPr>
+        <w:t xml:space="preserve"> по апі</w:t>
+      </w:r>
+      <w:r>
+        <w:rPr>
+          <w:rFonts w:ascii="Times New Roman" w:hAnsi="Times New Roman" w:cs="Times New Roman"/>
+          <w:sz w:val="28"/>
+          <w:szCs w:val="28"/>
+        </w:rPr>
+        <w:t xml:space="preserve">: </w:t>
+      </w:r>
+      <w:hyperlink r:id="rId19" w:history="1">
+        <w:r>
+          <w:rPr>
+            <w:rStyle w:val="Hyperlink"/>
+            <w:rFonts w:ascii="Times New Roman" w:hAnsi="Times New Roman" w:cs="Times New Roman"/>
+            <w:sz w:val="28"/>
+            <w:szCs w:val="28"/>
+          </w:rPr>
+          <w:t>http://34.120.190.133/docs#/Auth/register_user_auth_register_post</w:t>
+        </w:r>
+      </w:hyperlink>
+    </w:p>
+    <w:p>
+      <w:pPr>
+        <w:rPr>
+          <w:rStyle w:val="Hyperlink"/>
+          <w:rFonts w:ascii="Times New Roman" w:hAnsi="Times New Roman" w:cs="Times New Roman"/>
+          <w:sz w:val="28"/>
+          <w:szCs w:val="28"/>
+        </w:rPr>
+      </w:pPr>
+      <w:r>
+        <w:rPr>
+          <w:rFonts w:ascii="Times New Roman" w:hAnsi="Times New Roman" w:cs="Times New Roman"/>
+          <w:sz w:val="28"/>
+          <w:szCs w:val="28"/>
+        </w:rPr>
+        <w:t xml:space="preserve">Форма рееєстрації юзера на сайті: </w:t>
+      </w:r>
+      <w:hyperlink r:id="rId20" w:history="1">
+        <w:r>
+          <w:rPr>
+            <w:rStyle w:val="Hyperlink"/>
+            <w:rFonts w:ascii="Times New Roman" w:hAnsi="Times New Roman" w:cs="Times New Roman"/>
+            <w:sz w:val="28"/>
+            <w:szCs w:val="28"/>
+          </w:rPr>
+          <w:t>http://35.184.58.77/login</w:t>
+        </w:r>
+      </w:hyperlink>
+    </w:p>
+    <w:p>
+      <w:pPr>
+        <w:rPr>
+          <w:rStyle w:val="Hyperlink"/>
+          <w:rFonts w:ascii="Times New Roman" w:hAnsi="Times New Roman" w:cs="Times New Roman"/>
+          <w:sz w:val="28"/>
+          <w:szCs w:val="28"/>
+        </w:rPr>
+      </w:pPr>
+      <w:r>
+        <w:rPr>
+          <w:rStyle w:val="Hyperlink"/>
+          <w:rFonts w:ascii="Times New Roman" w:hAnsi="Times New Roman" w:cs="Times New Roman"/>
+          <w:sz w:val="28"/>
+          <w:szCs w:val="28"/>
+        </w:rPr>
+        <w:br w:type="page"/>
+      </w:r>
     </w:p>
     <w:p>
       <w:pPr>
         <w:pStyle w:val="Heading1"/>
         <w:jc w:val="center"/>
         <w:rPr>
+          <w:lang w:val="ru-RU"/>
+        </w:rPr>
+      </w:pPr>
+      <w:r>
+        <w:rPr>
           <w:lang w:val="en-US"/>
         </w:rPr>
-      </w:pPr>
-      <w:r>
         <w:lastRenderedPageBreak/>
-        <w:t>Налаштування проєкту</w:t>
-      </w:r>
+        <w:t>DESKTOP</w:t>
+      </w:r>
+      <w:r>
+        <w:rPr>
+          <w:lang w:val="ru-RU"/>
+        </w:rPr>
+        <w:t xml:space="preserve"> </w:t>
+      </w:r>
+      <w:r>
+        <w:rPr>
+          <w:lang w:val="ru-RU"/>
+        </w:rPr>
+        <w:t>ДОДАТОК</w:t>
+      </w:r>
+    </w:p>
+    <w:p>
+      <w:pPr>
+        <w:pStyle w:val="Heading2"/>
+        <w:jc w:val="center"/>
+        <w:rPr>
+          <w:lang w:val="ru-RU"/>
+        </w:rPr>
+      </w:pPr>
+      <w:r>
+        <w:rPr>
+          <w:lang w:val="ru-RU"/>
+        </w:rPr>
+        <w:t>План</w:t>
+      </w:r>
+    </w:p>
+    <w:p>
+      <w:pPr>
+        <w:pStyle w:val="Standard"/>
+      </w:pPr>
+      <w:r>
+        <w:rPr>
+          <w:rFonts w:ascii="Times New Roman" w:hAnsi="Times New Roman"/>
+          <w:sz w:val="28"/>
+          <w:szCs w:val="28"/>
+        </w:rPr>
+        <w:t>1. Налаштування проекту.</w:t>
+      </w:r>
+      <w:r>
+        <w:rPr>
+          <w:rFonts w:ascii="Times New Roman" w:hAnsi="Times New Roman"/>
+          <w:sz w:val="28"/>
+          <w:szCs w:val="28"/>
+        </w:rPr>
+        <w:br/>
+        <w:t xml:space="preserve">2. Налаштування </w:t>
+      </w:r>
+      <w:r>
+        <w:rPr>
+          <w:rFonts w:ascii="Times New Roman" w:hAnsi="Times New Roman"/>
+          <w:sz w:val="28"/>
+          <w:szCs w:val="28"/>
+          <w:lang w:val="en-US"/>
+        </w:rPr>
+        <w:t>API</w:t>
+      </w:r>
+      <w:r>
+        <w:rPr>
+          <w:rFonts w:ascii="Times New Roman" w:hAnsi="Times New Roman"/>
+          <w:sz w:val="28"/>
+          <w:szCs w:val="28"/>
+        </w:rPr>
+        <w:t xml:space="preserve"> </w:t>
+      </w:r>
+      <w:r>
+        <w:rPr>
+          <w:rFonts w:ascii="Times New Roman" w:hAnsi="Times New Roman"/>
+          <w:sz w:val="28"/>
+          <w:szCs w:val="28"/>
+        </w:rPr>
+        <w:t>з</w:t>
+      </w:r>
+      <w:r>
+        <w:rPr>
+          <w:rFonts w:ascii="Times New Roman" w:hAnsi="Times New Roman"/>
+          <w:sz w:val="28"/>
+          <w:szCs w:val="28"/>
+        </w:rPr>
+        <w:t>апитів для аунтефікації за допомогою бібліотек</w:t>
+      </w:r>
+      <w:r>
+        <w:rPr>
+          <w:rFonts w:ascii="Times New Roman" w:hAnsi="Times New Roman"/>
+          <w:sz w:val="28"/>
+          <w:szCs w:val="28"/>
+        </w:rPr>
+        <w:t xml:space="preserve">и </w:t>
+      </w:r>
+      <w:proofErr w:type="spellStart"/>
+      <w:r>
+        <w:rPr>
+          <w:rFonts w:ascii="Times New Roman" w:hAnsi="Times New Roman"/>
+          <w:sz w:val="28"/>
+          <w:szCs w:val="28"/>
+          <w:lang w:val="en-US"/>
+        </w:rPr>
+        <w:t>OkHTTP</w:t>
+      </w:r>
+      <w:proofErr w:type="spellEnd"/>
+      <w:r>
+        <w:rPr>
+          <w:rFonts w:ascii="Times New Roman" w:hAnsi="Times New Roman"/>
+          <w:sz w:val="28"/>
+          <w:szCs w:val="28"/>
+        </w:rPr>
+        <w:t>.</w:t>
+      </w:r>
+      <w:r>
+        <w:rPr>
+          <w:rFonts w:ascii="Times New Roman" w:hAnsi="Times New Roman"/>
+          <w:sz w:val="28"/>
+          <w:szCs w:val="28"/>
+        </w:rPr>
+        <w:br/>
+        <w:t xml:space="preserve">3. Налаштування </w:t>
+      </w:r>
+      <w:r>
+        <w:rPr>
+          <w:rFonts w:ascii="Times New Roman" w:hAnsi="Times New Roman"/>
+          <w:sz w:val="28"/>
+          <w:szCs w:val="28"/>
+          <w:lang w:val="en-US"/>
+        </w:rPr>
+        <w:t>API</w:t>
+      </w:r>
+      <w:r>
+        <w:rPr>
+          <w:rFonts w:ascii="Times New Roman" w:hAnsi="Times New Roman"/>
+          <w:sz w:val="28"/>
+          <w:szCs w:val="28"/>
+        </w:rPr>
+        <w:t xml:space="preserve"> </w:t>
+      </w:r>
+      <w:r>
+        <w:rPr>
+          <w:rFonts w:ascii="Times New Roman" w:hAnsi="Times New Roman"/>
+          <w:sz w:val="28"/>
+          <w:szCs w:val="28"/>
+        </w:rPr>
+        <w:t>запитів для взаємодії з профілем.</w:t>
+      </w:r>
+      <w:r>
+        <w:rPr>
+          <w:rFonts w:ascii="Times New Roman" w:hAnsi="Times New Roman"/>
+          <w:sz w:val="28"/>
+          <w:szCs w:val="28"/>
+        </w:rPr>
+        <w:br/>
+        <w:t xml:space="preserve">4. Налаштування </w:t>
+      </w:r>
+      <w:r>
+        <w:rPr>
+          <w:rFonts w:ascii="Times New Roman" w:hAnsi="Times New Roman"/>
+          <w:sz w:val="28"/>
+          <w:szCs w:val="28"/>
+          <w:lang w:val="en-US"/>
+        </w:rPr>
+        <w:t>API</w:t>
+      </w:r>
+      <w:r>
+        <w:rPr>
+          <w:rFonts w:ascii="Times New Roman" w:hAnsi="Times New Roman"/>
+          <w:sz w:val="28"/>
+          <w:szCs w:val="28"/>
+        </w:rPr>
+        <w:t xml:space="preserve"> </w:t>
+      </w:r>
+      <w:r>
+        <w:rPr>
+          <w:rFonts w:ascii="Times New Roman" w:hAnsi="Times New Roman"/>
+          <w:sz w:val="28"/>
+          <w:szCs w:val="28"/>
+        </w:rPr>
+        <w:t>запитів для обміну повідомлень.</w:t>
+      </w:r>
+      <w:r>
+        <w:rPr>
+          <w:rFonts w:ascii="Times New Roman" w:hAnsi="Times New Roman"/>
+          <w:sz w:val="28"/>
+          <w:szCs w:val="28"/>
+        </w:rPr>
+        <w:br/>
+        <w:t>5. Розробка дизайну за допомогою бібліотеки</w:t>
+      </w:r>
+      <w:r>
+        <w:rPr>
+          <w:rFonts w:ascii="Times New Roman" w:hAnsi="Times New Roman"/>
+          <w:sz w:val="28"/>
+          <w:szCs w:val="28"/>
+        </w:rPr>
+        <w:t xml:space="preserve"> </w:t>
+      </w:r>
+      <w:proofErr w:type="spellStart"/>
+      <w:r>
+        <w:rPr>
+          <w:rFonts w:ascii="Times New Roman" w:hAnsi="Times New Roman"/>
+          <w:sz w:val="28"/>
+          <w:szCs w:val="28"/>
+          <w:lang w:val="en-US"/>
+        </w:rPr>
+        <w:t>JavaFx</w:t>
+      </w:r>
+      <w:proofErr w:type="spellEnd"/>
+      <w:r>
+        <w:rPr>
+          <w:rFonts w:ascii="Times New Roman" w:hAnsi="Times New Roman"/>
+          <w:sz w:val="28"/>
+          <w:szCs w:val="28"/>
+        </w:rPr>
+        <w:t xml:space="preserve"> </w:t>
+      </w:r>
+      <w:r>
+        <w:rPr>
+          <w:rFonts w:ascii="Times New Roman" w:hAnsi="Times New Roman"/>
+          <w:sz w:val="28"/>
+          <w:szCs w:val="28"/>
+        </w:rPr>
+        <w:t xml:space="preserve">та </w:t>
+      </w:r>
+      <w:r>
+        <w:rPr>
+          <w:rFonts w:ascii="Times New Roman" w:hAnsi="Times New Roman"/>
+          <w:sz w:val="28"/>
+          <w:szCs w:val="28"/>
+        </w:rPr>
+        <w:t xml:space="preserve">додатку </w:t>
+      </w:r>
+      <w:proofErr w:type="spellStart"/>
+      <w:r>
+        <w:rPr>
+          <w:rFonts w:ascii="Times New Roman" w:hAnsi="Times New Roman"/>
+          <w:sz w:val="28"/>
+          <w:szCs w:val="28"/>
+          <w:lang w:val="en-US"/>
+        </w:rPr>
+        <w:t>SceneBuilder</w:t>
+      </w:r>
+      <w:proofErr w:type="spellEnd"/>
+      <w:r>
+        <w:rPr>
+          <w:rFonts w:ascii="Times New Roman" w:hAnsi="Times New Roman"/>
+          <w:sz w:val="28"/>
+          <w:szCs w:val="28"/>
+        </w:rPr>
+        <w:t>.</w:t>
+      </w:r>
+      <w:r>
+        <w:rPr>
+          <w:rFonts w:ascii="Times New Roman" w:hAnsi="Times New Roman"/>
+          <w:sz w:val="28"/>
+          <w:szCs w:val="28"/>
+        </w:rPr>
+        <w:br/>
+        <w:t xml:space="preserve">6. </w:t>
+      </w:r>
+      <w:r>
+        <w:rPr>
+          <w:rFonts w:ascii="Times New Roman" w:hAnsi="Times New Roman"/>
+          <w:sz w:val="28"/>
+          <w:szCs w:val="28"/>
+        </w:rPr>
+        <w:t xml:space="preserve">Імпорт дизайну та пов’язання його з класами з </w:t>
+      </w:r>
+      <w:r>
+        <w:rPr>
+          <w:rFonts w:ascii="Times New Roman" w:hAnsi="Times New Roman"/>
+          <w:sz w:val="28"/>
+          <w:szCs w:val="28"/>
+          <w:lang w:val="en-US"/>
+        </w:rPr>
+        <w:t>API</w:t>
+      </w:r>
+      <w:r>
+        <w:rPr>
+          <w:rFonts w:ascii="Times New Roman" w:hAnsi="Times New Roman"/>
+          <w:sz w:val="28"/>
+          <w:szCs w:val="28"/>
+        </w:rPr>
+        <w:t xml:space="preserve"> </w:t>
+      </w:r>
+      <w:r>
+        <w:rPr>
+          <w:rFonts w:ascii="Times New Roman" w:hAnsi="Times New Roman"/>
+          <w:sz w:val="28"/>
+          <w:szCs w:val="28"/>
+        </w:rPr>
+        <w:t>запитами.</w:t>
+      </w:r>
+    </w:p>
+    <w:p>
+      <w:pPr>
+        <w:pStyle w:val="Heading2"/>
+        <w:jc w:val="center"/>
+        <w:rPr>
+          <w:lang w:val="ru-RU"/>
+        </w:rPr>
+      </w:pPr>
+      <w:r>
+        <w:br/>
+      </w:r>
+      <w:r>
+        <w:rPr>
+          <w:lang w:val="en-US"/>
+        </w:rPr>
+        <w:t>API</w:t>
+      </w:r>
+      <w:r>
+        <w:rPr>
+          <w:lang w:val="ru-RU"/>
+        </w:rPr>
+        <w:t xml:space="preserve"> </w:t>
+      </w:r>
+      <w:r>
+        <w:rPr>
+          <w:lang w:val="ru-RU"/>
+        </w:rPr>
+        <w:t>Запити</w:t>
+      </w:r>
+      <w:r>
+        <w:rPr>
+          <w:lang w:val="ru-RU"/>
+        </w:rPr>
+        <w:br/>
+      </w:r>
+    </w:p>
+    <w:p>
+      <w:pPr>
+        <w:pStyle w:val="Standard"/>
+        <w:rPr>
+          <w:lang w:val="ru-RU"/>
+        </w:rPr>
+      </w:pPr>
+      <w:r>
+        <w:rPr>
+          <w:rFonts w:ascii="Times New Roman" w:hAnsi="Times New Roman"/>
+          <w:sz w:val="28"/>
+          <w:szCs w:val="28"/>
+          <w:lang w:val="ru-RU"/>
+        </w:rPr>
+        <w:t>В тестовому вар</w:t>
+      </w:r>
+      <w:r>
+        <w:rPr>
+          <w:rFonts w:ascii="Times New Roman" w:hAnsi="Times New Roman"/>
+          <w:sz w:val="28"/>
+          <w:szCs w:val="28"/>
+        </w:rPr>
+        <w:t xml:space="preserve">іанті представлені </w:t>
+      </w:r>
+      <w:r>
+        <w:rPr>
+          <w:rFonts w:ascii="Times New Roman" w:hAnsi="Times New Roman"/>
+          <w:sz w:val="28"/>
+          <w:szCs w:val="28"/>
+          <w:lang w:val="en-US"/>
+        </w:rPr>
+        <w:t>API</w:t>
+      </w:r>
+      <w:r>
+        <w:rPr>
+          <w:rFonts w:ascii="Times New Roman" w:hAnsi="Times New Roman"/>
+          <w:sz w:val="28"/>
+          <w:szCs w:val="28"/>
+          <w:lang w:val="ru-RU"/>
+        </w:rPr>
+        <w:t xml:space="preserve"> </w:t>
+      </w:r>
+      <w:r>
+        <w:rPr>
+          <w:rFonts w:ascii="Times New Roman" w:hAnsi="Times New Roman"/>
+          <w:sz w:val="28"/>
+          <w:szCs w:val="28"/>
+          <w:lang w:val="ru-RU"/>
+        </w:rPr>
+        <w:t>з</w:t>
+      </w:r>
+      <w:r>
+        <w:rPr>
+          <w:rFonts w:ascii="Times New Roman" w:hAnsi="Times New Roman"/>
+          <w:sz w:val="28"/>
+          <w:szCs w:val="28"/>
+        </w:rPr>
+        <w:t>апити на гітхабі https://github.com/Seinia/Bandera-Chat-Java-version згідно з сайтом</w:t>
+      </w:r>
+      <w:r>
+        <w:rPr>
+          <w:rFonts w:ascii="Times New Roman" w:hAnsi="Times New Roman"/>
+          <w:sz w:val="28"/>
+          <w:szCs w:val="28"/>
+        </w:rPr>
+        <w:br/>
+      </w:r>
+      <w:hyperlink r:id="rId21" w:history="1">
+        <w:r>
+          <w:rPr>
+            <w:rStyle w:val="Internetlink"/>
+            <w:rFonts w:ascii="Times New Roman" w:hAnsi="Times New Roman" w:cs="Times New Roman"/>
+            <w:sz w:val="28"/>
+            <w:szCs w:val="28"/>
+          </w:rPr>
+          <w:t>http://35.184.58.77/home</w:t>
+        </w:r>
+      </w:hyperlink>
+    </w:p>
+    <w:p>
+      <w:pPr>
+        <w:rPr>
+          <w:rFonts w:ascii="Times New Roman" w:hAnsi="Times New Roman" w:cs="Times New Roman"/>
+          <w:sz w:val="28"/>
+          <w:szCs w:val="28"/>
+          <w:lang w:val="ru-RU"/>
+        </w:rPr>
+      </w:pPr>
     </w:p>
     <w:sectPr>
       <w:pgSz w:w="11906" w:h="16838"/>
@@ -1419,6 +2484,155 @@
 <file path=word/numbering.xml><?xml version="1.0" encoding="utf-8"?>
 <w:numbering xmlns:wpc="http://schemas.microsoft.com/office/word/2010/wordprocessingCanvas" xmlns:cx="http://schemas.microsoft.com/office/drawing/2014/chartex" xmlns:cx1="http://schemas.microsoft.com/office/drawing/2015/9/8/chartex" xmlns:cx2="http://schemas.microsoft.com/office/drawing/2015/10/21/chartex" xmlns:cx3="http://schemas.microsoft.com/office/drawing/2016/5/9/chartex" xmlns:cx4="http://schemas.microsoft.com/office/drawing/2016/5/10/chartex" xmlns:cx5="http://schemas.microsoft.com/office/drawing/2016/5/11/chartex" xmlns:cx6="http://schemas.microsoft.com/office/drawing/2016/5/12/chartex" xmlns:cx7="http://schemas.microsoft.com/office/drawing/2016/5/13/chartex" xmlns:cx8="http://schemas.microsoft.com/office/drawing/2016/5/14/chartex" xmlns:mc="http://schemas.openxmlformats.org/markup-compatibility/2006" xmlns:aink="http://schemas.microsoft.com/office/drawing/2016/ink" xmlns:am3d="http://schemas.microsoft.com/office/drawing/2017/model3d" xmlns:o="urn:schemas-microsoft-com:office:office" xmlns:r="http://schemas.openxmlformats.org/officeDocument/2006/relationships" xmlns:m="http://schemas.openxmlformats.org/officeDocument/2006/math" xmlns:v="urn:schemas-microsoft-com:vml" xmlns:wp14="http://schemas.microsoft.com/office/word/2010/wordprocessingDrawing" xmlns:wp="http://schemas.openxmlformats.org/drawingml/2006/wordprocessingDrawing" xmlns:w10="urn:schemas-microsoft-com:office:word" xmlns:w="http://schemas.openxmlformats.org/wordprocessingml/2006/main" xmlns:w14="http://schemas.microsoft.com/office/word/2010/wordml" xmlns:w15="http://schemas.microsoft.com/office/word/2012/wordml" xmlns:w16cex="http://schemas.microsoft.com/office/word/2018/wordml/cex" xmlns:w16cid="http://schemas.microsoft.com/office/word/2016/wordml/cid" xmlns:w16="http://schemas.microsoft.com/office/word/2018/wordml" xmlns:w16sdtdh="http://schemas.microsoft.com/office/word/2020/wordml/sdtdatahash" xmlns:w16se="http://schemas.microsoft.com/office/word/2015/wordml/symex" xmlns:wpg="http://schemas.microsoft.com/office/word/2010/wordprocessingGroup" xmlns:wpi="http://schemas.microsoft.com/office/word/2010/wordprocessingInk" xmlns:wne="http://schemas.microsoft.com/office/word/2006/wordml" xmlns:wps="http://schemas.microsoft.com/office/word/2010/wordprocessingShape" mc:Ignorable="w14 w15 w16se w16cid w16 w16cex w16sdtdh wp14">
   <w:abstractNum w:abstractNumId="0" w15:restartNumberingAfterBreak="0">
+    <w:nsid w:val="17182BE5"/>
+    <w:multiLevelType w:val="multilevel"/>
+    <w:tmpl w:val="565C5C94"/>
+    <w:lvl w:ilvl="0">
+      <w:start w:val="1"/>
+      <w:numFmt w:val="bullet"/>
+      <w:lvlText w:val=""/>
+      <w:lvlJc w:val="left"/>
+      <w:pPr>
+        <w:tabs>
+          <w:tab w:val="num" w:pos="720"/>
+        </w:tabs>
+        <w:ind w:left="720" w:hanging="360"/>
+      </w:pPr>
+      <w:rPr>
+        <w:rFonts w:ascii="Symbol" w:hAnsi="Symbol" w:hint="default"/>
+        <w:sz w:val="20"/>
+      </w:rPr>
+    </w:lvl>
+    <w:lvl w:ilvl="1" w:tentative="1">
+      <w:start w:val="1"/>
+      <w:numFmt w:val="bullet"/>
+      <w:lvlText w:val=""/>
+      <w:lvlJc w:val="left"/>
+      <w:pPr>
+        <w:tabs>
+          <w:tab w:val="num" w:pos="1440"/>
+        </w:tabs>
+        <w:ind w:left="1440" w:hanging="360"/>
+      </w:pPr>
+      <w:rPr>
+        <w:rFonts w:ascii="Symbol" w:hAnsi="Symbol" w:hint="default"/>
+        <w:sz w:val="20"/>
+      </w:rPr>
+    </w:lvl>
+    <w:lvl w:ilvl="2" w:tentative="1">
+      <w:start w:val="1"/>
+      <w:numFmt w:val="bullet"/>
+      <w:lvlText w:val=""/>
+      <w:lvlJc w:val="left"/>
+      <w:pPr>
+        <w:tabs>
+          <w:tab w:val="num" w:pos="2160"/>
+        </w:tabs>
+        <w:ind w:left="2160" w:hanging="360"/>
+      </w:pPr>
+      <w:rPr>
+        <w:rFonts w:ascii="Symbol" w:hAnsi="Symbol" w:hint="default"/>
+        <w:sz w:val="20"/>
+      </w:rPr>
+    </w:lvl>
+    <w:lvl w:ilvl="3" w:tentative="1">
+      <w:start w:val="1"/>
+      <w:numFmt w:val="bullet"/>
+      <w:lvlText w:val=""/>
+      <w:lvlJc w:val="left"/>
+      <w:pPr>
+        <w:tabs>
+          <w:tab w:val="num" w:pos="2880"/>
+        </w:tabs>
+        <w:ind w:left="2880" w:hanging="360"/>
+      </w:pPr>
+      <w:rPr>
+        <w:rFonts w:ascii="Symbol" w:hAnsi="Symbol" w:hint="default"/>
+        <w:sz w:val="20"/>
+      </w:rPr>
+    </w:lvl>
+    <w:lvl w:ilvl="4" w:tentative="1">
+      <w:start w:val="1"/>
+      <w:numFmt w:val="bullet"/>
+      <w:lvlText w:val=""/>
+      <w:lvlJc w:val="left"/>
+      <w:pPr>
+        <w:tabs>
+          <w:tab w:val="num" w:pos="3600"/>
+        </w:tabs>
+        <w:ind w:left="3600" w:hanging="360"/>
+      </w:pPr>
+      <w:rPr>
+        <w:rFonts w:ascii="Symbol" w:hAnsi="Symbol" w:hint="default"/>
+        <w:sz w:val="20"/>
+      </w:rPr>
+    </w:lvl>
+    <w:lvl w:ilvl="5" w:tentative="1">
+      <w:start w:val="1"/>
+      <w:numFmt w:val="bullet"/>
+      <w:lvlText w:val=""/>
+      <w:lvlJc w:val="left"/>
+      <w:pPr>
+        <w:tabs>
+          <w:tab w:val="num" w:pos="4320"/>
+        </w:tabs>
+        <w:ind w:left="4320" w:hanging="360"/>
+      </w:pPr>
+      <w:rPr>
+        <w:rFonts w:ascii="Symbol" w:hAnsi="Symbol" w:hint="default"/>
+        <w:sz w:val="20"/>
+      </w:rPr>
+    </w:lvl>
+    <w:lvl w:ilvl="6" w:tentative="1">
+      <w:start w:val="1"/>
+      <w:numFmt w:val="bullet"/>
+      <w:lvlText w:val=""/>
+      <w:lvlJc w:val="left"/>
+      <w:pPr>
+        <w:tabs>
+          <w:tab w:val="num" w:pos="5040"/>
+        </w:tabs>
+        <w:ind w:left="5040" w:hanging="360"/>
+      </w:pPr>
+      <w:rPr>
+        <w:rFonts w:ascii="Symbol" w:hAnsi="Symbol" w:hint="default"/>
+        <w:sz w:val="20"/>
+      </w:rPr>
+    </w:lvl>
+    <w:lvl w:ilvl="7" w:tentative="1">
+      <w:start w:val="1"/>
+      <w:numFmt w:val="bullet"/>
+      <w:lvlText w:val=""/>
+      <w:lvlJc w:val="left"/>
+      <w:pPr>
+        <w:tabs>
+          <w:tab w:val="num" w:pos="5760"/>
+        </w:tabs>
+        <w:ind w:left="5760" w:hanging="360"/>
+      </w:pPr>
+      <w:rPr>
+        <w:rFonts w:ascii="Symbol" w:hAnsi="Symbol" w:hint="default"/>
+        <w:sz w:val="20"/>
+      </w:rPr>
+    </w:lvl>
+    <w:lvl w:ilvl="8" w:tentative="1">
+      <w:start w:val="1"/>
+      <w:numFmt w:val="bullet"/>
+      <w:lvlText w:val=""/>
+      <w:lvlJc w:val="left"/>
+      <w:pPr>
+        <w:tabs>
+          <w:tab w:val="num" w:pos="6480"/>
+        </w:tabs>
+        <w:ind w:left="6480" w:hanging="360"/>
+      </w:pPr>
+      <w:rPr>
+        <w:rFonts w:ascii="Symbol" w:hAnsi="Symbol" w:hint="default"/>
+        <w:sz w:val="20"/>
+      </w:rPr>
+    </w:lvl>
+  </w:abstractNum>
+  <w:abstractNum w:abstractNumId="1" w15:restartNumberingAfterBreak="0">
     <w:nsid w:val="2A8A1EAF"/>
     <w:multiLevelType w:val="hybridMultilevel"/>
     <w:tmpl w:val="ACA845D0"/>
@@ -1507,7 +2721,93 @@
       </w:pPr>
     </w:lvl>
   </w:abstractNum>
-  <w:abstractNum w:abstractNumId="1" w15:restartNumberingAfterBreak="0">
+  <w:abstractNum w:abstractNumId="2" w15:restartNumberingAfterBreak="0">
+    <w:nsid w:val="2F8A05A4"/>
+    <w:multiLevelType w:val="hybridMultilevel"/>
+    <w:tmpl w:val="3280E2BC"/>
+    <w:lvl w:ilvl="0" w:tplc="0409000F">
+      <w:start w:val="1"/>
+      <w:numFmt w:val="decimal"/>
+      <w:lvlText w:val="%1."/>
+      <w:lvlJc w:val="left"/>
+      <w:pPr>
+        <w:ind w:left="720" w:hanging="360"/>
+      </w:pPr>
+    </w:lvl>
+    <w:lvl w:ilvl="1" w:tplc="04090019" w:tentative="1">
+      <w:start w:val="1"/>
+      <w:numFmt w:val="lowerLetter"/>
+      <w:lvlText w:val="%2."/>
+      <w:lvlJc w:val="left"/>
+      <w:pPr>
+        <w:ind w:left="1440" w:hanging="360"/>
+      </w:pPr>
+    </w:lvl>
+    <w:lvl w:ilvl="2" w:tplc="0409001B" w:tentative="1">
+      <w:start w:val="1"/>
+      <w:numFmt w:val="lowerRoman"/>
+      <w:lvlText w:val="%3."/>
+      <w:lvlJc w:val="right"/>
+      <w:pPr>
+        <w:ind w:left="2160" w:hanging="180"/>
+      </w:pPr>
+    </w:lvl>
+    <w:lvl w:ilvl="3" w:tplc="0409000F" w:tentative="1">
+      <w:start w:val="1"/>
+      <w:numFmt w:val="decimal"/>
+      <w:lvlText w:val="%4."/>
+      <w:lvlJc w:val="left"/>
+      <w:pPr>
+        <w:ind w:left="2880" w:hanging="360"/>
+      </w:pPr>
+    </w:lvl>
+    <w:lvl w:ilvl="4" w:tplc="04090019" w:tentative="1">
+      <w:start w:val="1"/>
+      <w:numFmt w:val="lowerLetter"/>
+      <w:lvlText w:val="%5."/>
+      <w:lvlJc w:val="left"/>
+      <w:pPr>
+        <w:ind w:left="3600" w:hanging="360"/>
+      </w:pPr>
+    </w:lvl>
+    <w:lvl w:ilvl="5" w:tplc="0409001B" w:tentative="1">
+      <w:start w:val="1"/>
+      <w:numFmt w:val="lowerRoman"/>
+      <w:lvlText w:val="%6."/>
+      <w:lvlJc w:val="right"/>
+      <w:pPr>
+        <w:ind w:left="4320" w:hanging="180"/>
+      </w:pPr>
+    </w:lvl>
+    <w:lvl w:ilvl="6" w:tplc="0409000F" w:tentative="1">
+      <w:start w:val="1"/>
+      <w:numFmt w:val="decimal"/>
+      <w:lvlText w:val="%7."/>
+      <w:lvlJc w:val="left"/>
+      <w:pPr>
+        <w:ind w:left="5040" w:hanging="360"/>
+      </w:pPr>
+    </w:lvl>
+    <w:lvl w:ilvl="7" w:tplc="04090019" w:tentative="1">
+      <w:start w:val="1"/>
+      <w:numFmt w:val="lowerLetter"/>
+      <w:lvlText w:val="%8."/>
+      <w:lvlJc w:val="left"/>
+      <w:pPr>
+        <w:ind w:left="5760" w:hanging="360"/>
+      </w:pPr>
+    </w:lvl>
+    <w:lvl w:ilvl="8" w:tplc="0409001B" w:tentative="1">
+      <w:start w:val="1"/>
+      <w:numFmt w:val="lowerRoman"/>
+      <w:lvlText w:val="%9."/>
+      <w:lvlJc w:val="right"/>
+      <w:pPr>
+        <w:ind w:left="6480" w:hanging="180"/>
+      </w:pPr>
+    </w:lvl>
+  </w:abstractNum>
+  <w:abstractNum w:abstractNumId="3" w15:restartNumberingAfterBreak="0">
     <w:nsid w:val="5FE77B64"/>
     <w:multiLevelType w:val="hybridMultilevel"/>
     <w:tmpl w:val="F7BEFF92"/>
@@ -1596,7 +2896,269 @@
       </w:pPr>
     </w:lvl>
   </w:abstractNum>
-  <w:abstractNum w:abstractNumId="2" w15:restartNumberingAfterBreak="0">
+  <w:abstractNum w:abstractNumId="4" w15:restartNumberingAfterBreak="0">
+    <w:nsid w:val="68E56298"/>
+    <w:multiLevelType w:val="multilevel"/>
+    <w:tmpl w:val="37700FD8"/>
+    <w:lvl w:ilvl="0">
+      <w:start w:val="1"/>
+      <w:numFmt w:val="bullet"/>
+      <w:lvlText w:val=""/>
+      <w:lvlJc w:val="left"/>
+      <w:pPr>
+        <w:tabs>
+          <w:tab w:val="num" w:pos="720"/>
+        </w:tabs>
+        <w:ind w:left="720" w:hanging="360"/>
+      </w:pPr>
+      <w:rPr>
+        <w:rFonts w:ascii="Symbol" w:hAnsi="Symbol" w:hint="default"/>
+        <w:sz w:val="20"/>
+      </w:rPr>
+    </w:lvl>
+    <w:lvl w:ilvl="1" w:tentative="1">
+      <w:start w:val="1"/>
+      <w:numFmt w:val="bullet"/>
+      <w:lvlText w:val=""/>
+      <w:lvlJc w:val="left"/>
+      <w:pPr>
+        <w:tabs>
+          <w:tab w:val="num" w:pos="1440"/>
+        </w:tabs>
+        <w:ind w:left="1440" w:hanging="360"/>
+      </w:pPr>
+      <w:rPr>
+        <w:rFonts w:ascii="Symbol" w:hAnsi="Symbol" w:hint="default"/>
+        <w:sz w:val="20"/>
+      </w:rPr>
+    </w:lvl>
+    <w:lvl w:ilvl="2" w:tentative="1">
+      <w:start w:val="1"/>
+      <w:numFmt w:val="bullet"/>
+      <w:lvlText w:val=""/>
+      <w:lvlJc w:val="left"/>
+      <w:pPr>
+        <w:tabs>
+          <w:tab w:val="num" w:pos="2160"/>
+        </w:tabs>
+        <w:ind w:left="2160" w:hanging="360"/>
+      </w:pPr>
+      <w:rPr>
+        <w:rFonts w:ascii="Symbol" w:hAnsi="Symbol" w:hint="default"/>
+        <w:sz w:val="20"/>
+      </w:rPr>
+    </w:lvl>
+    <w:lvl w:ilvl="3" w:tentative="1">
+      <w:start w:val="1"/>
+      <w:numFmt w:val="bullet"/>
+      <w:lvlText w:val=""/>
+      <w:lvlJc w:val="left"/>
+      <w:pPr>
+        <w:tabs>
+          <w:tab w:val="num" w:pos="2880"/>
+        </w:tabs>
+        <w:ind w:left="2880" w:hanging="360"/>
+      </w:pPr>
+      <w:rPr>
+        <w:rFonts w:ascii="Symbol" w:hAnsi="Symbol" w:hint="default"/>
+        <w:sz w:val="20"/>
+      </w:rPr>
+    </w:lvl>
+    <w:lvl w:ilvl="4" w:tentative="1">
+      <w:start w:val="1"/>
+      <w:numFmt w:val="bullet"/>
+      <w:lvlText w:val=""/>
+      <w:lvlJc w:val="left"/>
+      <w:pPr>
+        <w:tabs>
+          <w:tab w:val="num" w:pos="3600"/>
+        </w:tabs>
+        <w:ind w:left="3600" w:hanging="360"/>
+      </w:pPr>
+      <w:rPr>
+        <w:rFonts w:ascii="Symbol" w:hAnsi="Symbol" w:hint="default"/>
+        <w:sz w:val="20"/>
+      </w:rPr>
+    </w:lvl>
+    <w:lvl w:ilvl="5" w:tentative="1">
+      <w:start w:val="1"/>
+      <w:numFmt w:val="bullet"/>
+      <w:lvlText w:val=""/>
+      <w:lvlJc w:val="left"/>
+      <w:pPr>
+        <w:tabs>
+          <w:tab w:val="num" w:pos="4320"/>
+        </w:tabs>
+        <w:ind w:left="4320" w:hanging="360"/>
+      </w:pPr>
+      <w:rPr>
+        <w:rFonts w:ascii="Symbol" w:hAnsi="Symbol" w:hint="default"/>
+        <w:sz w:val="20"/>
+      </w:rPr>
+    </w:lvl>
+    <w:lvl w:ilvl="6" w:tentative="1">
+      <w:start w:val="1"/>
+      <w:numFmt w:val="bullet"/>
+      <w:lvlText w:val=""/>
+      <w:lvlJc w:val="left"/>
+      <w:pPr>
+        <w:tabs>
+          <w:tab w:val="num" w:pos="5040"/>
+        </w:tabs>
+        <w:ind w:left="5040" w:hanging="360"/>
+      </w:pPr>
+      <w:rPr>
+        <w:rFonts w:ascii="Symbol" w:hAnsi="Symbol" w:hint="default"/>
+        <w:sz w:val="20"/>
+      </w:rPr>
+    </w:lvl>
+    <w:lvl w:ilvl="7" w:tentative="1">
+      <w:start w:val="1"/>
+      <w:numFmt w:val="bullet"/>
+      <w:lvlText w:val=""/>
+      <w:lvlJc w:val="left"/>
+      <w:pPr>
+        <w:tabs>
+          <w:tab w:val="num" w:pos="5760"/>
+        </w:tabs>
+        <w:ind w:left="5760" w:hanging="360"/>
+      </w:pPr>
+      <w:rPr>
+        <w:rFonts w:ascii="Symbol" w:hAnsi="Symbol" w:hint="default"/>
+        <w:sz w:val="20"/>
+      </w:rPr>
+    </w:lvl>
+    <w:lvl w:ilvl="8" w:tentative="1">
+      <w:start w:val="1"/>
+      <w:numFmt w:val="bullet"/>
+      <w:lvlText w:val=""/>
+      <w:lvlJc w:val="left"/>
+      <w:pPr>
+        <w:tabs>
+          <w:tab w:val="num" w:pos="6480"/>
+        </w:tabs>
+        <w:ind w:left="6480" w:hanging="360"/>
+      </w:pPr>
+      <w:rPr>
+        <w:rFonts w:ascii="Symbol" w:hAnsi="Symbol" w:hint="default"/>
+        <w:sz w:val="20"/>
+      </w:rPr>
+    </w:lvl>
+  </w:abstractNum>
+  <w:abstractNum w:abstractNumId="5" w15:restartNumberingAfterBreak="0">
+    <w:nsid w:val="6D8A184B"/>
+    <w:multiLevelType w:val="multilevel"/>
+    <w:tmpl w:val="68945C58"/>
+    <w:lvl w:ilvl="0">
+      <w:start w:val="1"/>
+      <w:numFmt w:val="decimal"/>
+      <w:lvlText w:val="%1."/>
+      <w:lvlJc w:val="left"/>
+      <w:pPr>
+        <w:tabs>
+          <w:tab w:val="num" w:pos="720"/>
+        </w:tabs>
+        <w:ind w:left="720" w:hanging="360"/>
+      </w:pPr>
+    </w:lvl>
+    <w:lvl w:ilvl="1" w:tentative="1">
+      <w:start w:val="1"/>
+      <w:numFmt w:val="decimal"/>
+      <w:lvlText w:val="%2."/>
+      <w:lvlJc w:val="left"/>
+      <w:pPr>
+        <w:tabs>
+          <w:tab w:val="num" w:pos="1440"/>
+        </w:tabs>
+        <w:ind w:left="1440" w:hanging="360"/>
+      </w:pPr>
+    </w:lvl>
+    <w:lvl w:ilvl="2" w:tentative="1">
+      <w:start w:val="1"/>
+      <w:numFmt w:val="decimal"/>
+      <w:lvlText w:val="%3."/>
+      <w:lvlJc w:val="left"/>
+      <w:pPr>
+        <w:tabs>
+          <w:tab w:val="num" w:pos="2160"/>
+        </w:tabs>
+        <w:ind w:left="2160" w:hanging="360"/>
+      </w:pPr>
+    </w:lvl>
+    <w:lvl w:ilvl="3" w:tentative="1">
+      <w:start w:val="1"/>
+      <w:numFmt w:val="decimal"/>
+      <w:lvlText w:val="%4."/>
+      <w:lvlJc w:val="left"/>
+      <w:pPr>
+        <w:tabs>
+          <w:tab w:val="num" w:pos="2880"/>
+        </w:tabs>
+        <w:ind w:left="2880" w:hanging="360"/>
+      </w:pPr>
+    </w:lvl>
+    <w:lvl w:ilvl="4" w:tentative="1">
+      <w:start w:val="1"/>
+      <w:numFmt w:val="decimal"/>
+      <w:lvlText w:val="%5."/>
+      <w:lvlJc w:val="left"/>
+      <w:pPr>
+        <w:tabs>
+          <w:tab w:val="num" w:pos="3600"/>
+        </w:tabs>
+        <w:ind w:left="3600" w:hanging="360"/>
+      </w:pPr>
+    </w:lvl>
+    <w:lvl w:ilvl="5" w:tentative="1">
+      <w:start w:val="1"/>
+      <w:numFmt w:val="decimal"/>
+      <w:lvlText w:val="%6."/>
+      <w:lvlJc w:val="left"/>
+      <w:pPr>
+        <w:tabs>
+          <w:tab w:val="num" w:pos="4320"/>
+        </w:tabs>
+        <w:ind w:left="4320" w:hanging="360"/>
+      </w:pPr>
+    </w:lvl>
+    <w:lvl w:ilvl="6" w:tentative="1">
+      <w:start w:val="1"/>
+      <w:numFmt w:val="decimal"/>
+      <w:lvlText w:val="%7."/>
+      <w:lvlJc w:val="left"/>
+      <w:pPr>
+        <w:tabs>
+          <w:tab w:val="num" w:pos="5040"/>
+        </w:tabs>
+        <w:ind w:left="5040" w:hanging="360"/>
+      </w:pPr>
+    </w:lvl>
+    <w:lvl w:ilvl="7" w:tentative="1">
+      <w:start w:val="1"/>
+      <w:numFmt w:val="decimal"/>
+      <w:lvlText w:val="%8."/>
+      <w:lvlJc w:val="left"/>
+      <w:pPr>
+        <w:tabs>
+          <w:tab w:val="num" w:pos="5760"/>
+        </w:tabs>
+        <w:ind w:left="5760" w:hanging="360"/>
+      </w:pPr>
+    </w:lvl>
+    <w:lvl w:ilvl="8" w:tentative="1">
+      <w:start w:val="1"/>
+      <w:numFmt w:val="decimal"/>
+      <w:lvlText w:val="%9."/>
+      <w:lvlJc w:val="left"/>
+      <w:pPr>
+        <w:tabs>
+          <w:tab w:val="num" w:pos="6480"/>
+        </w:tabs>
+        <w:ind w:left="6480" w:hanging="360"/>
+      </w:pPr>
+    </w:lvl>
+  </w:abstractNum>
+  <w:abstractNum w:abstractNumId="6" w15:restartNumberingAfterBreak="0">
     <w:nsid w:val="730F65B1"/>
     <w:multiLevelType w:val="hybridMultilevel"/>
     <w:tmpl w:val="6614A220"/>
@@ -1709,13 +3271,25 @@
     </w:lvl>
   </w:abstractNum>
   <w:num w:numId="1">
+    <w:abstractNumId w:val="1"/>
+  </w:num>
+  <w:num w:numId="2">
+    <w:abstractNumId w:val="6"/>
+  </w:num>
+  <w:num w:numId="3">
+    <w:abstractNumId w:val="3"/>
+  </w:num>
+  <w:num w:numId="4">
+    <w:abstractNumId w:val="4"/>
+  </w:num>
+  <w:num w:numId="5">
     <w:abstractNumId w:val="0"/>
   </w:num>
-  <w:num w:numId="2">
+  <w:num w:numId="6">
+    <w:abstractNumId w:val="5"/>
+  </w:num>
+  <w:num w:numId="7">
     <w:abstractNumId w:val="2"/>
-  </w:num>
-  <w:num w:numId="3">
-    <w:abstractNumId w:val="1"/>
   </w:num>
 </w:numbering>
 </file>
@@ -2142,7 +3716,6 @@
     <w:basedOn w:val="Normal"/>
     <w:next w:val="Normal"/>
     <w:uiPriority w:val="9"/>
-    <w:semiHidden/>
     <w:unhideWhenUsed/>
     <w:qFormat/>
     <w:pPr>
@@ -2341,6 +3914,54 @@
     <w:rsid w:val="005E123D"/>
     <w:rPr>
       <w:color w:val="800080" w:themeColor="followedHyperlink"/>
+      <w:u w:val="single"/>
+    </w:rPr>
+  </w:style>
+  <w:style w:type="character" w:styleId="HTMLCode">
+    <w:name w:val="HTML Code"/>
+    <w:basedOn w:val="DefaultParagraphFont"/>
+    <w:uiPriority w:val="99"/>
+    <w:semiHidden/>
+    <w:unhideWhenUsed/>
+    <w:rsid w:val="006C6A3C"/>
+    <w:rPr>
+      <w:rFonts w:ascii="Courier New" w:eastAsia="Times New Roman" w:hAnsi="Courier New" w:cs="Courier New"/>
+      <w:sz w:val="20"/>
+      <w:szCs w:val="20"/>
+    </w:rPr>
+  </w:style>
+  <w:style w:type="paragraph" w:styleId="NormalWeb">
+    <w:name w:val="Normal (Web)"/>
+    <w:basedOn w:val="Normal"/>
+    <w:uiPriority w:val="99"/>
+    <w:semiHidden/>
+    <w:unhideWhenUsed/>
+    <w:rsid w:val="006C6A3C"/>
+    <w:pPr>
+      <w:spacing w:before="100" w:beforeAutospacing="1" w:after="100" w:afterAutospacing="1" w:line="240" w:lineRule="auto"/>
+    </w:pPr>
+    <w:rPr>
+      <w:rFonts w:ascii="Times New Roman" w:eastAsia="Times New Roman" w:hAnsi="Times New Roman" w:cs="Times New Roman"/>
+      <w:sz w:val="24"/>
+      <w:szCs w:val="24"/>
+      <w:lang w:val="en-US"/>
+    </w:rPr>
+  </w:style>
+  <w:style w:type="paragraph" w:customStyle="1" w:styleId="Standard">
+    <w:name w:val="Standard"/>
+    <w:rsid w:val="005F28C5"/>
+    <w:pPr>
+      <w:suppressAutoHyphens/>
+      <w:autoSpaceDN w:val="0"/>
+      <w:textAlignment w:val="baseline"/>
+    </w:pPr>
+  </w:style>
+  <w:style w:type="character" w:customStyle="1" w:styleId="Internetlink">
+    <w:name w:val="Internet link"/>
+    <w:basedOn w:val="DefaultParagraphFont"/>
+    <w:rsid w:val="005F28C5"/>
+    <w:rPr>
+      <w:color w:val="0000FF"/>
       <w:u w:val="single"/>
     </w:rPr>
   </w:style>

</xml_diff>

<commit_message>
add some crud and schemas and dependecies to chat
</commit_message>
<xml_diff>
--- a/Проект КПП.docx
+++ b/Проект КПП.docx
@@ -2045,11 +2045,13 @@
         <w:pStyle w:val="Heading1"/>
         <w:jc w:val="center"/>
         <w:rPr>
+          <w:rFonts w:ascii="Times New Roman" w:hAnsi="Times New Roman" w:cs="Times New Roman"/>
           <w:lang w:val="ru-RU"/>
         </w:rPr>
       </w:pPr>
       <w:r>
         <w:rPr>
+          <w:rFonts w:ascii="Times New Roman" w:hAnsi="Times New Roman" w:cs="Times New Roman"/>
           <w:lang w:val="en-US"/>
         </w:rPr>
         <w:lastRenderedPageBreak/>
@@ -2057,15 +2059,10 @@
       </w:r>
       <w:r>
         <w:rPr>
+          <w:rFonts w:ascii="Times New Roman" w:hAnsi="Times New Roman" w:cs="Times New Roman"/>
           <w:lang w:val="ru-RU"/>
         </w:rPr>
-        <w:t xml:space="preserve"> </w:t>
-      </w:r>
-      <w:r>
-        <w:rPr>
-          <w:lang w:val="ru-RU"/>
-        </w:rPr>
-        <w:t>ДОДАТОК</w:t>
+        <w:t xml:space="preserve"> ДОДАТОК</w:t>
       </w:r>
     </w:p>
     <w:p>
@@ -2073,11 +2070,13 @@
         <w:pStyle w:val="Heading2"/>
         <w:jc w:val="center"/>
         <w:rPr>
+          <w:rFonts w:ascii="Times New Roman" w:hAnsi="Times New Roman" w:cs="Times New Roman"/>
           <w:lang w:val="ru-RU"/>
         </w:rPr>
       </w:pPr>
       <w:r>
         <w:rPr>
+          <w:rFonts w:ascii="Times New Roman" w:hAnsi="Times New Roman" w:cs="Times New Roman"/>
           <w:lang w:val="ru-RU"/>
         </w:rPr>
         <w:t>План</w:t>
@@ -2086,10 +2085,14 @@
     <w:p>
       <w:pPr>
         <w:pStyle w:val="Standard"/>
-      </w:pPr>
-      <w:r>
-        <w:rPr>
-          <w:rFonts w:ascii="Times New Roman" w:hAnsi="Times New Roman"/>
+        <w:spacing w:after="0" w:line="240" w:lineRule="auto"/>
+        <w:rPr>
+          <w:rFonts w:ascii="Times New Roman" w:hAnsi="Times New Roman" w:cs="Times New Roman"/>
+        </w:rPr>
+      </w:pPr>
+      <w:r>
+        <w:rPr>
+          <w:rFonts w:ascii="Times New Roman" w:hAnsi="Times New Roman" w:cs="Times New Roman"/>
           <w:sz w:val="28"/>
           <w:szCs w:val="28"/>
         </w:rPr>
@@ -2097,16 +2100,102 @@
       </w:r>
       <w:r>
         <w:rPr>
-          <w:rFonts w:ascii="Times New Roman" w:hAnsi="Times New Roman"/>
+          <w:rFonts w:ascii="Times New Roman" w:hAnsi="Times New Roman" w:cs="Times New Roman"/>
           <w:sz w:val="28"/>
           <w:szCs w:val="28"/>
         </w:rPr>
         <w:br/>
-        <w:t xml:space="preserve">2. Налаштування </w:t>
-      </w:r>
-      <w:r>
-        <w:rPr>
-          <w:rFonts w:ascii="Times New Roman" w:hAnsi="Times New Roman"/>
+      </w:r>
+      <w:r>
+        <w:rPr>
+          <w:rFonts w:ascii="Times New Roman" w:hAnsi="Times New Roman" w:cs="Times New Roman"/>
+          <w:sz w:val="28"/>
+          <w:szCs w:val="28"/>
+        </w:rPr>
+        <w:t xml:space="preserve">2. Розробка дизайну за допомогою бібліотеки JavaFx та </w:t>
+      </w:r>
+      <w:r>
+        <w:rPr>
+          <w:rFonts w:ascii="Times New Roman" w:hAnsi="Times New Roman" w:cs="Times New Roman"/>
+          <w:sz w:val="28"/>
+          <w:szCs w:val="28"/>
+          <w:lang w:val="ru-RU"/>
+        </w:rPr>
+        <w:t xml:space="preserve">додатку </w:t>
+      </w:r>
+      <w:r>
+        <w:rPr>
+          <w:rFonts w:ascii="Times New Roman" w:hAnsi="Times New Roman" w:cs="Times New Roman"/>
+          <w:sz w:val="28"/>
+          <w:szCs w:val="28"/>
+        </w:rPr>
+        <w:t>SceneBuilder.</w:t>
+      </w:r>
+      <w:r>
+        <w:rPr>
+          <w:rFonts w:ascii="Times New Roman" w:hAnsi="Times New Roman" w:cs="Times New Roman"/>
+          <w:sz w:val="28"/>
+          <w:szCs w:val="28"/>
+        </w:rPr>
+        <w:br/>
+        <w:t>3. Налаштування API запитів для аунтефікації за допомогою бібліотеки OkHTTP.</w:t>
+      </w:r>
+      <w:r>
+        <w:rPr>
+          <w:rFonts w:ascii="Times New Roman" w:hAnsi="Times New Roman" w:cs="Times New Roman"/>
+          <w:sz w:val="28"/>
+          <w:szCs w:val="28"/>
+        </w:rPr>
+        <w:br/>
+        <w:t>4. Налаштування API запитів для взаємодії з профілем.</w:t>
+      </w:r>
+      <w:r>
+        <w:rPr>
+          <w:rFonts w:ascii="Times New Roman" w:hAnsi="Times New Roman" w:cs="Times New Roman"/>
+          <w:sz w:val="28"/>
+          <w:szCs w:val="28"/>
+        </w:rPr>
+        <w:br/>
+        <w:t>5. Налаштування API запитів для обміну повідомлень.</w:t>
+      </w:r>
+      <w:r>
+        <w:rPr>
+          <w:rFonts w:ascii="Times New Roman" w:hAnsi="Times New Roman" w:cs="Times New Roman"/>
+          <w:sz w:val="28"/>
+          <w:szCs w:val="28"/>
+        </w:rPr>
+        <w:br/>
+        <w:t>6. Імпорт дизайну та пов’язання його з класами з API запитами.</w:t>
+      </w:r>
+    </w:p>
+    <w:p>
+      <w:pPr>
+        <w:pStyle w:val="Standard"/>
+        <w:rPr>
+          <w:rFonts w:ascii="Times New Roman" w:hAnsi="Times New Roman" w:cs="Times New Roman"/>
+        </w:rPr>
+      </w:pPr>
+    </w:p>
+    <w:p>
+      <w:pPr>
+        <w:pStyle w:val="Standard"/>
+        <w:jc w:val="center"/>
+        <w:rPr>
+          <w:rFonts w:ascii="Times New Roman" w:hAnsi="Times New Roman" w:cs="Times New Roman"/>
+          <w:lang w:val="ru-RU"/>
+        </w:rPr>
+      </w:pPr>
+      <w:r>
+        <w:rPr>
+          <w:rFonts w:ascii="Times New Roman" w:hAnsi="Times New Roman" w:cs="Times New Roman"/>
+          <w:sz w:val="28"/>
+          <w:szCs w:val="28"/>
+        </w:rPr>
+        <w:br/>
+      </w:r>
+      <w:r>
+        <w:rPr>
+          <w:rFonts w:ascii="Times New Roman" w:hAnsi="Times New Roman" w:cs="Times New Roman"/>
           <w:sz w:val="28"/>
           <w:szCs w:val="28"/>
           <w:lang w:val="en-US"/>
@@ -2115,361 +2204,460 @@
       </w:r>
       <w:r>
         <w:rPr>
-          <w:rFonts w:ascii="Times New Roman" w:hAnsi="Times New Roman"/>
-          <w:sz w:val="28"/>
-          <w:szCs w:val="28"/>
+          <w:rFonts w:ascii="Times New Roman" w:hAnsi="Times New Roman" w:cs="Times New Roman"/>
+          <w:sz w:val="28"/>
+          <w:szCs w:val="28"/>
+          <w:lang w:val="ru-RU"/>
+        </w:rPr>
+        <w:t xml:space="preserve"> Запити</w:t>
+      </w:r>
+      <w:r>
+        <w:rPr>
+          <w:rFonts w:ascii="Times New Roman" w:hAnsi="Times New Roman" w:cs="Times New Roman"/>
+          <w:sz w:val="28"/>
+          <w:szCs w:val="28"/>
+          <w:lang w:val="ru-RU"/>
+        </w:rPr>
+        <w:br/>
+      </w:r>
+    </w:p>
+    <w:p>
+      <w:pPr>
+        <w:pStyle w:val="Standard"/>
+        <w:rPr>
+          <w:rFonts w:ascii="Times New Roman" w:hAnsi="Times New Roman" w:cs="Times New Roman"/>
+          <w:lang w:val="ru-RU"/>
+        </w:rPr>
+      </w:pPr>
+      <w:r>
+        <w:rPr>
+          <w:rFonts w:ascii="Times New Roman" w:hAnsi="Times New Roman" w:cs="Times New Roman"/>
+          <w:sz w:val="28"/>
+          <w:szCs w:val="28"/>
+          <w:lang w:val="ru-RU"/>
+        </w:rPr>
+        <w:br/>
+        <w:t>В тестовому вар</w:t>
+      </w:r>
+      <w:r>
+        <w:rPr>
+          <w:rFonts w:ascii="Times New Roman" w:hAnsi="Times New Roman" w:cs="Times New Roman"/>
+          <w:sz w:val="28"/>
+          <w:szCs w:val="28"/>
+        </w:rPr>
+        <w:t xml:space="preserve">іанті представлені </w:t>
+      </w:r>
+      <w:r>
+        <w:rPr>
+          <w:rFonts w:ascii="Times New Roman" w:hAnsi="Times New Roman" w:cs="Times New Roman"/>
+          <w:sz w:val="28"/>
+          <w:szCs w:val="28"/>
+          <w:lang w:val="en-US"/>
+        </w:rPr>
+        <w:t>API</w:t>
+      </w:r>
+      <w:r>
+        <w:rPr>
+          <w:rFonts w:ascii="Times New Roman" w:hAnsi="Times New Roman" w:cs="Times New Roman"/>
+          <w:sz w:val="28"/>
+          <w:szCs w:val="28"/>
+          <w:lang w:val="ru-RU"/>
+        </w:rPr>
+        <w:t xml:space="preserve"> з</w:t>
+      </w:r>
+      <w:r>
+        <w:rPr>
+          <w:rFonts w:ascii="Times New Roman" w:hAnsi="Times New Roman" w:cs="Times New Roman"/>
+          <w:sz w:val="28"/>
+          <w:szCs w:val="28"/>
+        </w:rPr>
+        <w:t xml:space="preserve">апити на гітхабі </w:t>
+      </w:r>
+      <w:r>
+        <w:rPr>
+          <w:rFonts w:ascii="Times New Roman" w:hAnsi="Times New Roman" w:cs="Times New Roman"/>
+          <w:sz w:val="28"/>
+          <w:szCs w:val="28"/>
+        </w:rPr>
+        <w:br/>
+      </w:r>
+      <w:r>
+        <w:rPr>
+          <w:rFonts w:ascii="Times New Roman" w:hAnsi="Times New Roman" w:cs="Times New Roman"/>
+          <w:lang w:val="en-US"/>
+        </w:rPr>
+        <w:fldChar w:fldCharType="begin"/>
+      </w:r>
+      <w:r>
+        <w:rPr>
+          <w:rFonts w:ascii="Times New Roman" w:hAnsi="Times New Roman" w:cs="Times New Roman"/>
+          <w:lang w:val="ru-RU"/>
+        </w:rPr>
+        <w:instrText xml:space="preserve"> </w:instrText>
+      </w:r>
+      <w:r>
+        <w:rPr>
+          <w:rFonts w:ascii="Times New Roman" w:hAnsi="Times New Roman" w:cs="Times New Roman"/>
+          <w:lang w:val="en-US"/>
+        </w:rPr>
+        <w:instrText>HYPERLINK</w:instrText>
+      </w:r>
+      <w:r>
+        <w:rPr>
+          <w:rFonts w:ascii="Times New Roman" w:hAnsi="Times New Roman" w:cs="Times New Roman"/>
+          <w:lang w:val="ru-RU"/>
+        </w:rPr>
+        <w:instrText xml:space="preserve"> "</w:instrText>
+      </w:r>
+      <w:r>
+        <w:rPr>
+          <w:rFonts w:ascii="Times New Roman" w:hAnsi="Times New Roman" w:cs="Times New Roman"/>
+          <w:lang w:val="en-US"/>
+        </w:rPr>
+        <w:instrText>https</w:instrText>
+      </w:r>
+      <w:r>
+        <w:rPr>
+          <w:rFonts w:ascii="Times New Roman" w:hAnsi="Times New Roman" w:cs="Times New Roman"/>
+          <w:lang w:val="ru-RU"/>
+        </w:rPr>
+        <w:instrText>://</w:instrText>
+      </w:r>
+      <w:r>
+        <w:rPr>
+          <w:rFonts w:ascii="Times New Roman" w:hAnsi="Times New Roman" w:cs="Times New Roman"/>
+          <w:lang w:val="en-US"/>
+        </w:rPr>
+        <w:instrText>github</w:instrText>
+      </w:r>
+      <w:r>
+        <w:rPr>
+          <w:rFonts w:ascii="Times New Roman" w:hAnsi="Times New Roman" w:cs="Times New Roman"/>
+          <w:lang w:val="ru-RU"/>
+        </w:rPr>
+        <w:instrText>.</w:instrText>
+      </w:r>
+      <w:r>
+        <w:rPr>
+          <w:rFonts w:ascii="Times New Roman" w:hAnsi="Times New Roman" w:cs="Times New Roman"/>
+          <w:lang w:val="en-US"/>
+        </w:rPr>
+        <w:instrText>com</w:instrText>
+      </w:r>
+      <w:r>
+        <w:rPr>
+          <w:rFonts w:ascii="Times New Roman" w:hAnsi="Times New Roman" w:cs="Times New Roman"/>
+          <w:lang w:val="ru-RU"/>
+        </w:rPr>
+        <w:instrText>/</w:instrText>
+      </w:r>
+      <w:r>
+        <w:rPr>
+          <w:rFonts w:ascii="Times New Roman" w:hAnsi="Times New Roman" w:cs="Times New Roman"/>
+          <w:lang w:val="en-US"/>
+        </w:rPr>
+        <w:instrText>Seinia</w:instrText>
+      </w:r>
+      <w:r>
+        <w:rPr>
+          <w:rFonts w:ascii="Times New Roman" w:hAnsi="Times New Roman" w:cs="Times New Roman"/>
+          <w:lang w:val="ru-RU"/>
+        </w:rPr>
+        <w:instrText>/</w:instrText>
+      </w:r>
+      <w:r>
+        <w:rPr>
+          <w:rFonts w:ascii="Times New Roman" w:hAnsi="Times New Roman" w:cs="Times New Roman"/>
+          <w:lang w:val="en-US"/>
+        </w:rPr>
+        <w:instrText>Bandera</w:instrText>
+      </w:r>
+      <w:r>
+        <w:rPr>
+          <w:rFonts w:ascii="Times New Roman" w:hAnsi="Times New Roman" w:cs="Times New Roman"/>
+          <w:lang w:val="ru-RU"/>
+        </w:rPr>
+        <w:instrText>-</w:instrText>
+      </w:r>
+      <w:r>
+        <w:rPr>
+          <w:rFonts w:ascii="Times New Roman" w:hAnsi="Times New Roman" w:cs="Times New Roman"/>
+          <w:lang w:val="en-US"/>
+        </w:rPr>
+        <w:instrText>Chat</w:instrText>
+      </w:r>
+      <w:r>
+        <w:rPr>
+          <w:rFonts w:ascii="Times New Roman" w:hAnsi="Times New Roman" w:cs="Times New Roman"/>
+          <w:lang w:val="ru-RU"/>
+        </w:rPr>
+        <w:instrText>-</w:instrText>
+      </w:r>
+      <w:r>
+        <w:rPr>
+          <w:rFonts w:ascii="Times New Roman" w:hAnsi="Times New Roman" w:cs="Times New Roman"/>
+          <w:lang w:val="en-US"/>
+        </w:rPr>
+        <w:instrText>Java</w:instrText>
+      </w:r>
+      <w:r>
+        <w:rPr>
+          <w:rFonts w:ascii="Times New Roman" w:hAnsi="Times New Roman" w:cs="Times New Roman"/>
+          <w:lang w:val="ru-RU"/>
+        </w:rPr>
+        <w:instrText>-</w:instrText>
+      </w:r>
+      <w:r>
+        <w:rPr>
+          <w:rFonts w:ascii="Times New Roman" w:hAnsi="Times New Roman" w:cs="Times New Roman"/>
+          <w:lang w:val="en-US"/>
+        </w:rPr>
+        <w:instrText>version</w:instrText>
+      </w:r>
+      <w:r>
+        <w:rPr>
+          <w:rFonts w:ascii="Times New Roman" w:hAnsi="Times New Roman" w:cs="Times New Roman"/>
+          <w:lang w:val="ru-RU"/>
+        </w:rPr>
+        <w:instrText xml:space="preserve">" </w:instrText>
+      </w:r>
+      <w:r>
+        <w:rPr>
+          <w:rFonts w:ascii="Times New Roman" w:hAnsi="Times New Roman" w:cs="Times New Roman"/>
+          <w:lang w:val="en-US"/>
+        </w:rPr>
+        <w:fldChar w:fldCharType="separate"/>
+      </w:r>
+      <w:r>
+        <w:rPr>
+          <w:rStyle w:val="Hyperlink"/>
+          <w:rFonts w:ascii="Times New Roman" w:hAnsi="Times New Roman" w:cs="Times New Roman"/>
+          <w:sz w:val="28"/>
+          <w:szCs w:val="28"/>
+          <w:lang w:val="en-US"/>
+        </w:rPr>
+        <w:t>API</w:t>
+      </w:r>
+      <w:r>
+        <w:rPr>
+          <w:rStyle w:val="Hyperlink"/>
+          <w:rFonts w:ascii="Times New Roman" w:hAnsi="Times New Roman" w:cs="Times New Roman"/>
+          <w:sz w:val="28"/>
+          <w:szCs w:val="28"/>
+          <w:lang w:val="ru-RU"/>
         </w:rPr>
         <w:t xml:space="preserve"> </w:t>
       </w:r>
       <w:r>
         <w:rPr>
-          <w:rFonts w:ascii="Times New Roman" w:hAnsi="Times New Roman"/>
-          <w:sz w:val="28"/>
-          <w:szCs w:val="28"/>
-        </w:rPr>
-        <w:t>з</w:t>
-      </w:r>
-      <w:r>
-        <w:rPr>
-          <w:rFonts w:ascii="Times New Roman" w:hAnsi="Times New Roman"/>
-          <w:sz w:val="28"/>
-          <w:szCs w:val="28"/>
-        </w:rPr>
-        <w:t>апитів для аунтефікації за допомогою бібліотек</w:t>
-      </w:r>
-      <w:r>
-        <w:rPr>
-          <w:rFonts w:ascii="Times New Roman" w:hAnsi="Times New Roman"/>
-          <w:sz w:val="28"/>
-          <w:szCs w:val="28"/>
-        </w:rPr>
-        <w:t xml:space="preserve">и </w:t>
+          <w:rStyle w:val="Hyperlink"/>
+          <w:rFonts w:ascii="Times New Roman" w:hAnsi="Times New Roman" w:cs="Times New Roman"/>
+          <w:sz w:val="28"/>
+          <w:szCs w:val="28"/>
+          <w:lang w:val="en-US"/>
+        </w:rPr>
+        <w:t>TEST</w:t>
+      </w:r>
+      <w:r>
+        <w:rPr>
+          <w:rFonts w:ascii="Times New Roman" w:hAnsi="Times New Roman" w:cs="Times New Roman"/>
+          <w:lang w:val="en-US"/>
+        </w:rPr>
+        <w:fldChar w:fldCharType="end"/>
+      </w:r>
+      <w:r>
+        <w:rPr>
+          <w:rFonts w:ascii="Times New Roman" w:hAnsi="Times New Roman" w:cs="Times New Roman"/>
+          <w:sz w:val="28"/>
+          <w:szCs w:val="28"/>
+        </w:rPr>
+        <w:t xml:space="preserve"> згідно з </w:t>
+      </w:r>
+      <w:r>
+        <w:rPr>
+          <w:rStyle w:val="Internetlink"/>
+          <w:rFonts w:ascii="Times New Roman" w:hAnsi="Times New Roman" w:cs="Times New Roman"/>
+          <w:sz w:val="28"/>
+          <w:szCs w:val="28"/>
+        </w:rPr>
+        <w:t xml:space="preserve"> http://34.120.190.133/docs</w:t>
+      </w:r>
+    </w:p>
+    <w:p>
+      <w:pPr>
+        <w:pStyle w:val="Standard"/>
+        <w:jc w:val="center"/>
+        <w:rPr>
+          <w:rFonts w:ascii="Times New Roman" w:hAnsi="Times New Roman" w:cs="Times New Roman"/>
+          <w:lang w:val="en-US"/>
+        </w:rPr>
+      </w:pPr>
+      <w:r>
+        <w:rPr>
+          <w:rFonts w:ascii="Times New Roman" w:hAnsi="Times New Roman" w:cs="Times New Roman"/>
+          <w:sz w:val="28"/>
+          <w:szCs w:val="28"/>
+        </w:rPr>
+        <w:br/>
+      </w:r>
+      <w:r>
+        <w:rPr>
+          <w:rFonts w:ascii="Times New Roman" w:hAnsi="Times New Roman" w:cs="Times New Roman"/>
+          <w:sz w:val="28"/>
+          <w:szCs w:val="28"/>
+        </w:rPr>
+        <w:br/>
+        <w:t>Дизайн</w:t>
+      </w:r>
+      <w:r>
+        <w:rPr>
+          <w:rFonts w:ascii="Times New Roman" w:hAnsi="Times New Roman" w:cs="Times New Roman"/>
+          <w:sz w:val="28"/>
+          <w:szCs w:val="28"/>
+        </w:rPr>
+        <w:br/>
+      </w:r>
+    </w:p>
+    <w:p>
+      <w:pPr>
+        <w:pStyle w:val="Standard"/>
+        <w:rPr>
+          <w:rFonts w:ascii="Times New Roman" w:hAnsi="Times New Roman" w:cs="Times New Roman"/>
+          <w:sz w:val="28"/>
+          <w:szCs w:val="28"/>
+        </w:rPr>
+      </w:pPr>
+      <w:r>
+        <w:rPr>
+          <w:rFonts w:ascii="Times New Roman" w:hAnsi="Times New Roman" w:cs="Times New Roman"/>
+          <w:sz w:val="28"/>
+          <w:szCs w:val="28"/>
+        </w:rPr>
+        <w:br/>
+        <w:t xml:space="preserve">1. Розроблено дизайн авторизації та викладено на </w:t>
       </w:r>
       <w:proofErr w:type="spellStart"/>
       <w:r>
         <w:rPr>
-          <w:rFonts w:ascii="Times New Roman" w:hAnsi="Times New Roman"/>
+          <w:rFonts w:ascii="Times New Roman" w:hAnsi="Times New Roman" w:cs="Times New Roman"/>
           <w:sz w:val="28"/>
           <w:szCs w:val="28"/>
           <w:lang w:val="en-US"/>
         </w:rPr>
-        <w:t>OkHTTP</w:t>
+        <w:t>github</w:t>
       </w:r>
       <w:proofErr w:type="spellEnd"/>
       <w:r>
         <w:rPr>
-          <w:rFonts w:ascii="Times New Roman" w:hAnsi="Times New Roman"/>
-          <w:sz w:val="28"/>
-          <w:szCs w:val="28"/>
-        </w:rPr>
-        <w:t>.</w:t>
-      </w:r>
-      <w:r>
-        <w:rPr>
-          <w:rFonts w:ascii="Times New Roman" w:hAnsi="Times New Roman"/>
-          <w:sz w:val="28"/>
-          <w:szCs w:val="28"/>
-        </w:rPr>
-        <w:br/>
-        <w:t xml:space="preserve">3. Налаштування </w:t>
-      </w:r>
-      <w:r>
-        <w:rPr>
-          <w:rFonts w:ascii="Times New Roman" w:hAnsi="Times New Roman"/>
-          <w:sz w:val="28"/>
-          <w:szCs w:val="28"/>
-          <w:lang w:val="en-US"/>
-        </w:rPr>
-        <w:t>API</w:t>
-      </w:r>
-      <w:r>
-        <w:rPr>
-          <w:rFonts w:ascii="Times New Roman" w:hAnsi="Times New Roman"/>
-          <w:sz w:val="28"/>
-          <w:szCs w:val="28"/>
+          <w:rFonts w:ascii="Times New Roman" w:hAnsi="Times New Roman" w:cs="Times New Roman"/>
+          <w:sz w:val="28"/>
+          <w:szCs w:val="28"/>
+          <w:lang w:val="ru-RU"/>
         </w:rPr>
         <w:t xml:space="preserve"> </w:t>
       </w:r>
       <w:r>
         <w:rPr>
-          <w:rFonts w:ascii="Times New Roman" w:hAnsi="Times New Roman"/>
-          <w:sz w:val="28"/>
-          <w:szCs w:val="28"/>
-        </w:rPr>
-        <w:t>запитів для взаємодії з профілем.</w:t>
-      </w:r>
-      <w:r>
-        <w:rPr>
-          <w:rFonts w:ascii="Times New Roman" w:hAnsi="Times New Roman"/>
-          <w:sz w:val="28"/>
-          <w:szCs w:val="28"/>
-        </w:rPr>
-        <w:br/>
-        <w:t xml:space="preserve">4. Налаштування </w:t>
-      </w:r>
-      <w:r>
-        <w:rPr>
-          <w:rFonts w:ascii="Times New Roman" w:hAnsi="Times New Roman"/>
-          <w:sz w:val="28"/>
-          <w:szCs w:val="28"/>
-          <w:lang w:val="en-US"/>
-        </w:rPr>
-        <w:t>API</w:t>
-      </w:r>
-      <w:r>
-        <w:rPr>
-          <w:rFonts w:ascii="Times New Roman" w:hAnsi="Times New Roman"/>
-          <w:sz w:val="28"/>
-          <w:szCs w:val="28"/>
-        </w:rPr>
-        <w:t xml:space="preserve"> </w:t>
-      </w:r>
-      <w:r>
-        <w:rPr>
-          <w:rFonts w:ascii="Times New Roman" w:hAnsi="Times New Roman"/>
-          <w:sz w:val="28"/>
-          <w:szCs w:val="28"/>
-        </w:rPr>
-        <w:t>запитів для обміну повідомлень.</w:t>
-      </w:r>
-      <w:r>
-        <w:rPr>
-          <w:rFonts w:ascii="Times New Roman" w:hAnsi="Times New Roman"/>
-          <w:sz w:val="28"/>
-          <w:szCs w:val="28"/>
-        </w:rPr>
-        <w:br/>
-        <w:t>5. Розробка дизайну за допомогою бібліотеки</w:t>
-      </w:r>
-      <w:r>
-        <w:rPr>
-          <w:rFonts w:ascii="Times New Roman" w:hAnsi="Times New Roman"/>
-          <w:sz w:val="28"/>
-          <w:szCs w:val="28"/>
-        </w:rPr>
-        <w:t xml:space="preserve"> </w:t>
-      </w:r>
-      <w:proofErr w:type="spellStart"/>
-      <w:r>
-        <w:rPr>
-          <w:rFonts w:ascii="Times New Roman" w:hAnsi="Times New Roman"/>
-          <w:sz w:val="28"/>
-          <w:szCs w:val="28"/>
-          <w:lang w:val="en-US"/>
-        </w:rPr>
-        <w:t>JavaFx</w:t>
-      </w:r>
-      <w:proofErr w:type="spellEnd"/>
-      <w:r>
-        <w:rPr>
-          <w:rFonts w:ascii="Times New Roman" w:hAnsi="Times New Roman"/>
-          <w:sz w:val="28"/>
-          <w:szCs w:val="28"/>
-        </w:rPr>
-        <w:t xml:space="preserve"> </w:t>
-      </w:r>
-      <w:r>
-        <w:rPr>
-          <w:rFonts w:ascii="Times New Roman" w:hAnsi="Times New Roman"/>
-          <w:sz w:val="28"/>
-          <w:szCs w:val="28"/>
-        </w:rPr>
-        <w:t xml:space="preserve">та </w:t>
-      </w:r>
-      <w:r>
-        <w:rPr>
-          <w:rFonts w:ascii="Times New Roman" w:hAnsi="Times New Roman"/>
-          <w:sz w:val="28"/>
-          <w:szCs w:val="28"/>
-        </w:rPr>
-        <w:t xml:space="preserve">додатку </w:t>
-      </w:r>
-      <w:proofErr w:type="spellStart"/>
-      <w:r>
-        <w:rPr>
-          <w:rFonts w:ascii="Times New Roman" w:hAnsi="Times New Roman"/>
-          <w:sz w:val="28"/>
-          <w:szCs w:val="28"/>
-          <w:lang w:val="en-US"/>
-        </w:rPr>
-        <w:t>SceneBuilder</w:t>
-      </w:r>
-      <w:proofErr w:type="spellEnd"/>
-      <w:r>
-        <w:rPr>
-          <w:rFonts w:ascii="Times New Roman" w:hAnsi="Times New Roman"/>
-          <w:sz w:val="28"/>
-          <w:szCs w:val="28"/>
-        </w:rPr>
-        <w:t>.</w:t>
-      </w:r>
-      <w:r>
-        <w:rPr>
-          <w:rFonts w:ascii="Times New Roman" w:hAnsi="Times New Roman"/>
-          <w:sz w:val="28"/>
-          <w:szCs w:val="28"/>
-        </w:rPr>
-        <w:br/>
-        <w:t xml:space="preserve">6. </w:t>
-      </w:r>
-      <w:r>
-        <w:rPr>
-          <w:rFonts w:ascii="Times New Roman" w:hAnsi="Times New Roman"/>
-          <w:sz w:val="28"/>
-          <w:szCs w:val="28"/>
-        </w:rPr>
-        <w:t xml:space="preserve">Імпорт дизайну та пов’язання його з класами з </w:t>
-      </w:r>
-      <w:r>
-        <w:rPr>
-          <w:rFonts w:ascii="Times New Roman" w:hAnsi="Times New Roman"/>
-          <w:sz w:val="28"/>
-          <w:szCs w:val="28"/>
-          <w:lang w:val="en-US"/>
-        </w:rPr>
-        <w:t>API</w:t>
-      </w:r>
-      <w:r>
-        <w:rPr>
-          <w:rFonts w:ascii="Times New Roman" w:hAnsi="Times New Roman"/>
-          <w:sz w:val="28"/>
-          <w:szCs w:val="28"/>
-        </w:rPr>
-        <w:t xml:space="preserve"> </w:t>
-      </w:r>
-      <w:r>
-        <w:rPr>
-          <w:rFonts w:ascii="Times New Roman" w:hAnsi="Times New Roman"/>
-          <w:sz w:val="28"/>
-          <w:szCs w:val="28"/>
-        </w:rPr>
-        <w:t>запитами.</w:t>
-      </w:r>
-    </w:p>
-    <w:p>
-      <w:pPr>
-        <w:pStyle w:val="Heading2"/>
-        <w:jc w:val="center"/>
-        <w:rPr>
-          <w:lang w:val="ru-RU"/>
-        </w:rPr>
-      </w:pPr>
-      <w:r>
-        <w:br/>
-      </w:r>
-      <w:r>
-        <w:rPr>
-          <w:lang w:val="en-US"/>
-        </w:rPr>
-        <w:t>API</w:t>
-      </w:r>
-      <w:r>
-        <w:rPr>
-          <w:lang w:val="ru-RU"/>
-        </w:rPr>
-        <w:t xml:space="preserve"> </w:t>
-      </w:r>
-      <w:r>
-        <w:rPr>
-          <w:lang w:val="ru-RU"/>
-        </w:rPr>
-        <w:t>Запити</w:t>
-      </w:r>
-      <w:r>
-        <w:rPr>
-          <w:lang w:val="ru-RU"/>
-        </w:rPr>
-        <w:br/>
-      </w:r>
-    </w:p>
-    <w:p>
-      <w:pPr>
-        <w:pStyle w:val="Standard"/>
-        <w:rPr>
-          <w:lang w:val="ru-RU"/>
-        </w:rPr>
-      </w:pPr>
-      <w:r>
-        <w:rPr>
-          <w:rFonts w:ascii="Times New Roman" w:hAnsi="Times New Roman"/>
-          <w:sz w:val="28"/>
-          <w:szCs w:val="28"/>
-          <w:lang w:val="ru-RU"/>
-        </w:rPr>
-        <w:t>В тестовому вар</w:t>
-      </w:r>
-      <w:r>
-        <w:rPr>
-          <w:rFonts w:ascii="Times New Roman" w:hAnsi="Times New Roman"/>
-          <w:sz w:val="28"/>
-          <w:szCs w:val="28"/>
-        </w:rPr>
-        <w:t xml:space="preserve">іанті представлені </w:t>
-      </w:r>
-      <w:r>
-        <w:rPr>
-          <w:rFonts w:ascii="Times New Roman" w:hAnsi="Times New Roman"/>
-          <w:sz w:val="28"/>
-          <w:szCs w:val="28"/>
-          <w:lang w:val="en-US"/>
-        </w:rPr>
-        <w:t>API</w:t>
-      </w:r>
-      <w:r>
-        <w:rPr>
-          <w:rFonts w:ascii="Times New Roman" w:hAnsi="Times New Roman"/>
-          <w:sz w:val="28"/>
-          <w:szCs w:val="28"/>
-          <w:lang w:val="ru-RU"/>
-        </w:rPr>
-        <w:t xml:space="preserve"> </w:t>
-      </w:r>
-      <w:r>
-        <w:rPr>
-          <w:rFonts w:ascii="Times New Roman" w:hAnsi="Times New Roman"/>
-          <w:sz w:val="28"/>
-          <w:szCs w:val="28"/>
-          <w:lang w:val="ru-RU"/>
-        </w:rPr>
-        <w:t>з</w:t>
-      </w:r>
-      <w:r>
-        <w:rPr>
-          <w:rFonts w:ascii="Times New Roman" w:hAnsi="Times New Roman"/>
-          <w:sz w:val="28"/>
-          <w:szCs w:val="28"/>
-        </w:rPr>
-        <w:t>апити на гітхабі https://github.com/Seinia/Bandera-Chat-Java-version згідно з сайтом</w:t>
-      </w:r>
-      <w:r>
-        <w:rPr>
-          <w:rFonts w:ascii="Times New Roman" w:hAnsi="Times New Roman"/>
-          <w:sz w:val="28"/>
-          <w:szCs w:val="28"/>
-        </w:rPr>
-        <w:br/>
+          <w:rFonts w:ascii="Times New Roman" w:hAnsi="Times New Roman" w:cs="Times New Roman"/>
+          <w:sz w:val="28"/>
+          <w:szCs w:val="28"/>
+        </w:rPr>
+        <w:t xml:space="preserve">у вигляді файлу </w:t>
       </w:r>
       <w:hyperlink r:id="rId21" w:history="1">
         <w:r>
           <w:rPr>
-            <w:rStyle w:val="Internetlink"/>
+            <w:rStyle w:val="Hyperlink"/>
+            <w:rFonts w:ascii="Times New Roman" w:hAnsi="Times New Roman" w:cs="Times New Roman"/>
+            <w:sz w:val="28"/>
+            <w:szCs w:val="28"/>
+            <w:shd w:val="clear" w:color="auto" w:fill="F6F8FA"/>
+          </w:rPr>
+          <w:t>hello-view.f</w:t>
+        </w:r>
+        <w:r>
+          <w:rPr>
+            <w:rStyle w:val="Hyperlink"/>
+            <w:rFonts w:ascii="Times New Roman" w:hAnsi="Times New Roman" w:cs="Times New Roman"/>
+            <w:sz w:val="28"/>
+            <w:szCs w:val="28"/>
+            <w:shd w:val="clear" w:color="auto" w:fill="F6F8FA"/>
+          </w:rPr>
+          <w:t>x</w:t>
+        </w:r>
+        <w:r>
+          <w:rPr>
+            <w:rStyle w:val="Hyperlink"/>
+            <w:rFonts w:ascii="Times New Roman" w:hAnsi="Times New Roman" w:cs="Times New Roman"/>
+            <w:sz w:val="28"/>
+            <w:szCs w:val="28"/>
+            <w:shd w:val="clear" w:color="auto" w:fill="F6F8FA"/>
+          </w:rPr>
+          <w:t>ml</w:t>
+        </w:r>
+      </w:hyperlink>
+      <w:r>
+        <w:rPr>
+          <w:rFonts w:ascii="Times New Roman" w:hAnsi="Times New Roman" w:cs="Times New Roman"/>
+          <w:sz w:val="28"/>
+          <w:szCs w:val="28"/>
+        </w:rPr>
+        <w:t xml:space="preserve"> </w:t>
+      </w:r>
+      <w:r>
+        <w:rPr>
+          <w:rFonts w:ascii="Times New Roman" w:hAnsi="Times New Roman" w:cs="Times New Roman"/>
+          <w:sz w:val="28"/>
+          <w:szCs w:val="28"/>
+        </w:rPr>
+        <w:br/>
+        <w:t>Переглянути можна за посиланням</w:t>
+      </w:r>
+      <w:r>
+        <w:rPr>
+          <w:rFonts w:ascii="Times New Roman" w:hAnsi="Times New Roman" w:cs="Times New Roman"/>
+          <w:sz w:val="28"/>
+          <w:szCs w:val="28"/>
+        </w:rPr>
+        <w:br/>
+      </w:r>
+      <w:hyperlink r:id="rId22" w:history="1">
+        <w:r>
+          <w:rPr>
+            <w:rStyle w:val="Hyperlink"/>
             <w:rFonts w:ascii="Times New Roman" w:hAnsi="Times New Roman" w:cs="Times New Roman"/>
             <w:sz w:val="28"/>
             <w:szCs w:val="28"/>
           </w:rPr>
-          <w:t>http://35.184.58.77/home</w:t>
+          <w:t>Дизайн ло</w:t>
+        </w:r>
+        <w:r>
+          <w:rPr>
+            <w:rStyle w:val="Hyperlink"/>
+            <w:rFonts w:ascii="Times New Roman" w:hAnsi="Times New Roman" w:cs="Times New Roman"/>
+            <w:sz w:val="28"/>
+            <w:szCs w:val="28"/>
+          </w:rPr>
+          <w:t>г</w:t>
+        </w:r>
+        <w:r>
+          <w:rPr>
+            <w:rStyle w:val="Hyperlink"/>
+            <w:rFonts w:ascii="Times New Roman" w:hAnsi="Times New Roman" w:cs="Times New Roman"/>
+            <w:sz w:val="28"/>
+            <w:szCs w:val="28"/>
+          </w:rPr>
+          <w:t>іну</w:t>
         </w:r>
       </w:hyperlink>
-    </w:p>
-    <w:p>
-      <w:pPr>
-        <w:rPr>
-          <w:rFonts w:ascii="Times New Roman" w:hAnsi="Times New Roman" w:cs="Times New Roman"/>
-          <w:sz w:val="28"/>
-          <w:szCs w:val="28"/>
-          <w:lang w:val="ru-RU"/>
-        </w:rPr>
-      </w:pPr>
+      <w:r>
+        <w:rPr>
+          <w:rFonts w:ascii="Times New Roman" w:hAnsi="Times New Roman" w:cs="Times New Roman"/>
+          <w:sz w:val="28"/>
+          <w:szCs w:val="28"/>
+        </w:rPr>
+        <w:br/>
+      </w:r>
     </w:p>
     <w:sectPr>
       <w:pgSz w:w="11906" w:h="16838"/>

</xml_diff>

<commit_message>
integrate vite in frontend, update websocket user depend
</commit_message>
<xml_diff>
--- a/Проект КПП.docx
+++ b/Проект КПП.docx
@@ -1227,7 +1227,7 @@
         </w:rPr>
         <w:t xml:space="preserve">. </w:t>
       </w:r>
-      <w:hyperlink r:id="rId5" w:history="1">
+      <w:hyperlink r:id="rId6" w:history="1">
         <w:r>
           <w:rPr>
             <w:rStyle w:val="Hyperlink"/>
@@ -1269,7 +1269,7 @@
         </w:rPr>
         <w:t xml:space="preserve"> </w:t>
       </w:r>
-      <w:hyperlink r:id="rId6" w:history="1">
+      <w:hyperlink r:id="rId7" w:history="1">
         <w:r>
           <w:rPr>
             <w:rStyle w:val="Hyperlink"/>
@@ -1302,7 +1302,7 @@
         </w:rPr>
         <w:t xml:space="preserve">Налаштовані </w:t>
       </w:r>
-      <w:hyperlink r:id="rId7" w:history="1">
+      <w:hyperlink r:id="rId8" w:history="1">
         <w:r>
           <w:rPr>
             <w:rStyle w:val="Hyperlink"/>
@@ -1375,7 +1375,7 @@
           <w:szCs w:val="28"/>
         </w:rPr>
       </w:pPr>
-      <w:hyperlink r:id="rId8" w:history="1">
+      <w:hyperlink r:id="rId9" w:history="1">
         <w:proofErr w:type="spellStart"/>
         <w:r>
           <w:rPr>
@@ -1456,7 +1456,7 @@
         </w:rPr>
         <w:t xml:space="preserve"> </w:t>
       </w:r>
-      <w:hyperlink r:id="rId9" w:history="1">
+      <w:hyperlink r:id="rId10" w:history="1">
         <w:r>
           <w:rPr>
             <w:rStyle w:val="Hyperlink"/>
@@ -1489,7 +1489,7 @@
         </w:rPr>
         <w:t xml:space="preserve">Налаштовано Kubernetes файли та розгорнуто проєкт в сервісі Google Cloud. </w:t>
       </w:r>
-      <w:hyperlink r:id="rId10" w:history="1">
+      <w:hyperlink r:id="rId11" w:history="1">
         <w:r>
           <w:rPr>
             <w:rStyle w:val="Hyperlink"/>
@@ -1549,7 +1549,7 @@
         </w:rPr>
         <w:t xml:space="preserve">Посилання на документацію: </w:t>
       </w:r>
-      <w:hyperlink r:id="rId11" w:history="1">
+      <w:hyperlink r:id="rId12" w:history="1">
         <w:r>
           <w:rPr>
             <w:rStyle w:val="Hyperlink"/>
@@ -1628,7 +1628,7 @@
         </w:rPr>
         <w:t xml:space="preserve">Для підключення до серверу було встановлено бібліотеку Axios, яка дозволяє здійснювати HTTP запити з фронтенду до бекенду. Для зручності використовується </w:t>
       </w:r>
-      <w:hyperlink r:id="rId12" w:history="1">
+      <w:hyperlink r:id="rId13" w:history="1">
         <w:r>
           <w:rPr>
             <w:rStyle w:val="Hyperlink"/>
@@ -1672,7 +1672,7 @@
         </w:rPr>
         <w:t xml:space="preserve">Також було налаштовано </w:t>
       </w:r>
-      <w:hyperlink r:id="rId13" w:history="1">
+      <w:hyperlink r:id="rId14" w:history="1">
         <w:r>
           <w:rPr>
             <w:rStyle w:val="Hyperlink"/>
@@ -1725,7 +1725,7 @@
         </w:rPr>
         <w:t xml:space="preserve">Посилання на сайт: </w:t>
       </w:r>
-      <w:hyperlink r:id="rId14" w:history="1">
+      <w:hyperlink r:id="rId15" w:history="1">
         <w:r>
           <w:rPr>
             <w:rStyle w:val="Hyperlink"/>
@@ -1791,7 +1791,7 @@
         </w:rPr>
         <w:t xml:space="preserve">Зроблено </w:t>
       </w:r>
-      <w:hyperlink r:id="rId15" w:history="1">
+      <w:hyperlink r:id="rId16" w:history="1">
         <w:r>
           <w:rPr>
             <w:rStyle w:val="Hyperlink"/>
@@ -1810,17 +1810,33 @@
         </w:rPr>
         <w:t xml:space="preserve"> аутентифікації користувачів за допомогою JWT (JSON Web Token). Цей модуль дозволяє користувачам реєструватися в системі, увійти в свій обліковий запис та отримувати JWT токени, які можуть бути використані для авторизації під час доступу до різних ресурсів в системі. Модуль включає в себе </w:t>
       </w:r>
-      <w:hyperlink r:id="rId16" w:history="1">
-        <w:r>
-          <w:rPr>
-            <w:rStyle w:val="Hyperlink"/>
-            <w:rFonts w:ascii="Times New Roman" w:hAnsi="Times New Roman" w:cs="Times New Roman"/>
-            <w:sz w:val="28"/>
-            <w:szCs w:val="28"/>
-          </w:rPr>
-          <w:t>перевірку</w:t>
-        </w:r>
-      </w:hyperlink>
+      <w:r>
+        <w:fldChar w:fldCharType="begin"/>
+      </w:r>
+      <w:r>
+        <w:instrText xml:space="preserve"> HYPERLINK "https://github.com/BanderosikUa/BanderaChat/blob/main/backend/src/auth/oa2auth.py" </w:instrText>
+      </w:r>
+      <w:r>
+        <w:fldChar w:fldCharType="separate"/>
+      </w:r>
+      <w:r>
+        <w:rPr>
+          <w:rStyle w:val="Hyperlink"/>
+          <w:rFonts w:ascii="Times New Roman" w:hAnsi="Times New Roman" w:cs="Times New Roman"/>
+          <w:sz w:val="28"/>
+          <w:szCs w:val="28"/>
+        </w:rPr>
+        <w:t>перевірку</w:t>
+      </w:r>
+      <w:r>
+        <w:rPr>
+          <w:rStyle w:val="Hyperlink"/>
+          <w:rFonts w:ascii="Times New Roman" w:hAnsi="Times New Roman" w:cs="Times New Roman"/>
+          <w:sz w:val="28"/>
+          <w:szCs w:val="28"/>
+        </w:rPr>
+        <w:fldChar w:fldCharType="end"/>
+      </w:r>
       <w:r>
         <w:rPr>
           <w:rFonts w:ascii="Times New Roman" w:hAnsi="Times New Roman" w:cs="Times New Roman"/>
@@ -2017,7 +2033,25 @@
             <w:sz w:val="28"/>
             <w:szCs w:val="28"/>
           </w:rPr>
-          <w:t>http://35.184.58.77/login</w:t>
+          <w:t>http://35.184.5</w:t>
+        </w:r>
+        <w:r>
+          <w:rPr>
+            <w:rStyle w:val="Hyperlink"/>
+            <w:rFonts w:ascii="Times New Roman" w:hAnsi="Times New Roman" w:cs="Times New Roman"/>
+            <w:sz w:val="28"/>
+            <w:szCs w:val="28"/>
+          </w:rPr>
+          <w:t>8</w:t>
+        </w:r>
+        <w:r>
+          <w:rPr>
+            <w:rStyle w:val="Hyperlink"/>
+            <w:rFonts w:ascii="Times New Roman" w:hAnsi="Times New Roman" w:cs="Times New Roman"/>
+            <w:sz w:val="28"/>
+            <w:szCs w:val="28"/>
+          </w:rPr>
+          <w:t>.77/login</w:t>
         </w:r>
       </w:hyperlink>
     </w:p>
@@ -2045,6 +2079,917 @@
         <w:pStyle w:val="Heading1"/>
         <w:jc w:val="center"/>
         <w:rPr>
+          <w:rStyle w:val="Hyperlink"/>
+          <w:rFonts w:ascii="Times New Roman" w:hAnsi="Times New Roman" w:cs="Times New Roman"/>
+          <w:color w:val="auto"/>
+          <w:sz w:val="40"/>
+          <w:szCs w:val="40"/>
+          <w:u w:val="none"/>
+        </w:rPr>
+      </w:pPr>
+      <w:r>
+        <w:rPr>
+          <w:rStyle w:val="Hyperlink"/>
+          <w:rFonts w:ascii="Times New Roman" w:hAnsi="Times New Roman" w:cs="Times New Roman"/>
+          <w:color w:val="auto"/>
+          <w:sz w:val="40"/>
+          <w:szCs w:val="40"/>
+          <w:u w:val="none"/>
+        </w:rPr>
+        <w:lastRenderedPageBreak/>
+        <w:t>Чат</w:t>
+      </w:r>
+    </w:p>
+    <w:p>
+      <w:pPr>
+        <w:rPr>
+          <w:sz w:val="28"/>
+          <w:szCs w:val="28"/>
+          <w:lang w:val="ru-RU"/>
+        </w:rPr>
+      </w:pPr>
+      <w:r>
+        <w:rPr>
+          <w:rFonts w:ascii="Times New Roman" w:hAnsi="Times New Roman" w:cs="Times New Roman"/>
+          <w:sz w:val="28"/>
+          <w:szCs w:val="28"/>
+        </w:rPr>
+        <w:t xml:space="preserve">Зроблено </w:t>
+      </w:r>
+      <w:r>
+        <w:fldChar w:fldCharType="begin"/>
+      </w:r>
+      <w:r>
+        <w:instrText>HYPERLINK "https://github.com/BanderosikUa/BanderaChat/tree/main/backend/src/chat"</w:instrText>
+      </w:r>
+      <w:r>
+        <w:fldChar w:fldCharType="separate"/>
+      </w:r>
+      <w:r>
+        <w:rPr>
+          <w:rStyle w:val="Hyperlink"/>
+          <w:rFonts w:ascii="Times New Roman" w:hAnsi="Times New Roman" w:cs="Times New Roman"/>
+          <w:sz w:val="28"/>
+          <w:szCs w:val="28"/>
+        </w:rPr>
+        <w:t>моду</w:t>
+      </w:r>
+      <w:r>
+        <w:rPr>
+          <w:rStyle w:val="Hyperlink"/>
+          <w:rFonts w:ascii="Times New Roman" w:hAnsi="Times New Roman" w:cs="Times New Roman"/>
+          <w:sz w:val="28"/>
+          <w:szCs w:val="28"/>
+        </w:rPr>
+        <w:t>л</w:t>
+      </w:r>
+      <w:r>
+        <w:rPr>
+          <w:rStyle w:val="Hyperlink"/>
+          <w:rFonts w:ascii="Times New Roman" w:hAnsi="Times New Roman" w:cs="Times New Roman"/>
+          <w:sz w:val="28"/>
+          <w:szCs w:val="28"/>
+        </w:rPr>
+        <w:t>ь</w:t>
+      </w:r>
+      <w:r>
+        <w:rPr>
+          <w:rStyle w:val="Hyperlink"/>
+          <w:rFonts w:ascii="Times New Roman" w:hAnsi="Times New Roman" w:cs="Times New Roman"/>
+          <w:sz w:val="28"/>
+          <w:szCs w:val="28"/>
+        </w:rPr>
+        <w:fldChar w:fldCharType="end"/>
+      </w:r>
+      <w:r>
+        <w:rPr>
+          <w:rFonts w:ascii="Times New Roman" w:hAnsi="Times New Roman" w:cs="Times New Roman"/>
+          <w:sz w:val="28"/>
+          <w:szCs w:val="28"/>
+        </w:rPr>
+        <w:t xml:space="preserve"> </w:t>
+      </w:r>
+      <w:r>
+        <w:rPr>
+          <w:rFonts w:ascii="Times New Roman" w:hAnsi="Times New Roman" w:cs="Times New Roman"/>
+          <w:sz w:val="28"/>
+          <w:szCs w:val="28"/>
+        </w:rPr>
+        <w:t>з чатом, де</w:t>
+      </w:r>
+      <w:r>
+        <w:rPr>
+          <w:rFonts w:ascii="Times New Roman" w:hAnsi="Times New Roman" w:cs="Times New Roman"/>
+          <w:sz w:val="28"/>
+          <w:szCs w:val="28"/>
+        </w:rPr>
+        <w:t xml:space="preserve"> користувачі</w:t>
+      </w:r>
+      <w:r>
+        <w:rPr>
+          <w:rFonts w:ascii="Times New Roman" w:hAnsi="Times New Roman" w:cs="Times New Roman"/>
+          <w:sz w:val="28"/>
+          <w:szCs w:val="28"/>
+        </w:rPr>
+        <w:t xml:space="preserve"> можуть створювати свої чати\групи та обмінюватися повідомлення за допомогою технології </w:t>
+      </w:r>
+      <w:r>
+        <w:rPr>
+          <w:rFonts w:ascii="Times New Roman" w:hAnsi="Times New Roman" w:cs="Times New Roman"/>
+          <w:sz w:val="28"/>
+          <w:szCs w:val="28"/>
+          <w:lang w:val="en-US"/>
+        </w:rPr>
+        <w:t>WebSocket</w:t>
+      </w:r>
+      <w:r>
+        <w:rPr>
+          <w:rFonts w:ascii="Times New Roman" w:hAnsi="Times New Roman" w:cs="Times New Roman"/>
+          <w:sz w:val="28"/>
+          <w:szCs w:val="28"/>
+        </w:rPr>
+        <w:t>.</w:t>
+      </w:r>
+      <w:r>
+        <w:rPr>
+          <w:rFonts w:ascii="Times New Roman" w:hAnsi="Times New Roman" w:cs="Times New Roman"/>
+          <w:sz w:val="28"/>
+          <w:szCs w:val="28"/>
+        </w:rPr>
+        <w:t xml:space="preserve"> </w:t>
+      </w:r>
+      <w:r>
+        <w:rPr>
+          <w:sz w:val="28"/>
+          <w:szCs w:val="28"/>
+        </w:rPr>
+        <w:t>Вебсокет (</w:t>
+      </w:r>
+      <w:r>
+        <w:rPr>
+          <w:sz w:val="28"/>
+          <w:szCs w:val="28"/>
+          <w:lang w:val="en-US"/>
+        </w:rPr>
+        <w:t>WebSocket</w:t>
+      </w:r>
+      <w:r>
+        <w:rPr>
+          <w:sz w:val="28"/>
+          <w:szCs w:val="28"/>
+        </w:rPr>
+        <w:t xml:space="preserve">) - це технологія, що дозволяє встановлювати двосторонній (бідирекційний) зв'язок між клієнтом та сервером через Інтернет. </w:t>
+      </w:r>
+      <w:r>
+        <w:rPr>
+          <w:sz w:val="28"/>
+          <w:szCs w:val="28"/>
+          <w:lang w:val="ru-RU"/>
+        </w:rPr>
+        <w:t>Використовуючи вебсокет, клієнт та сервер можуть взаємодіяти, відправляючи один одному повідомлення в режимі реального часу.</w:t>
+      </w:r>
+    </w:p>
+    <w:p>
+      <w:pPr>
+        <w:rPr>
+          <w:rFonts w:ascii="Times New Roman" w:hAnsi="Times New Roman" w:cs="Times New Roman"/>
+          <w:sz w:val="28"/>
+          <w:szCs w:val="28"/>
+          <w:lang w:val="ru-RU"/>
+        </w:rPr>
+      </w:pPr>
+      <w:r>
+        <w:rPr>
+          <w:rFonts w:ascii="Times New Roman" w:hAnsi="Times New Roman" w:cs="Times New Roman"/>
+          <w:sz w:val="28"/>
+          <w:szCs w:val="28"/>
+          <w:lang w:val="ru-RU"/>
+        </w:rPr>
+        <w:t>Порівняно з традиційним підходом, коли клієнт відправляє запит на сервер, а сервер відповідає на нього, вебсокет забезпечує постійний зв'язок між клієнтом та сервером, що дозволяє передавати дані в режимі реального часу без затримок.</w:t>
+      </w:r>
+    </w:p>
+    <w:p>
+      <w:pPr>
+        <w:jc w:val="center"/>
+        <w:rPr>
+          <w:lang w:val="en-US"/>
+        </w:rPr>
+      </w:pPr>
+      <w:r>
+        <w:rPr>
+          <w:noProof/>
+        </w:rPr>
+        <w:drawing>
+          <wp:inline distT="0" distB="0" distL="0" distR="0" wp14:anchorId="545621F0" wp14:editId="0E190A3B">
+            <wp:extent cx="4351020" cy="4001260"/>
+            <wp:effectExtent l="0" t="0" r="0" b="0"/>
+            <wp:docPr id="1" name="Picture 1" descr="WebSocket - Wikipedia"/>
+            <wp:cNvGraphicFramePr>
+              <a:graphicFrameLocks xmlns:a="http://schemas.openxmlformats.org/drawingml/2006/main" noChangeAspect="1"/>
+            </wp:cNvGraphicFramePr>
+            <a:graphic xmlns:a="http://schemas.openxmlformats.org/drawingml/2006/main">
+              <a:graphicData uri="http://schemas.openxmlformats.org/drawingml/2006/picture">
+                <pic:pic xmlns:pic="http://schemas.openxmlformats.org/drawingml/2006/picture">
+                  <pic:nvPicPr>
+                    <pic:cNvPr id="0" name="Picture 1" descr="WebSocket - Wikipedia"/>
+                    <pic:cNvPicPr>
+                      <a:picLocks noChangeAspect="1" noChangeArrowheads="1"/>
+                    </pic:cNvPicPr>
+                  </pic:nvPicPr>
+                  <pic:blipFill>
+                    <a:blip r:embed="rId21">
+                      <a:extLst>
+                        <a:ext uri="{28A0092B-C50C-407E-A947-70E740481C1C}">
+                          <a14:useLocalDpi xmlns:a14="http://schemas.microsoft.com/office/drawing/2010/main" val="0"/>
+                        </a:ext>
+                      </a:extLst>
+                    </a:blip>
+                    <a:srcRect/>
+                    <a:stretch>
+                      <a:fillRect/>
+                    </a:stretch>
+                  </pic:blipFill>
+                  <pic:spPr bwMode="auto">
+                    <a:xfrm>
+                      <a:off x="0" y="0"/>
+                      <a:ext cx="4359543" cy="4009098"/>
+                    </a:xfrm>
+                    <a:prstGeom prst="rect">
+                      <a:avLst/>
+                    </a:prstGeom>
+                    <a:noFill/>
+                    <a:ln>
+                      <a:noFill/>
+                    </a:ln>
+                  </pic:spPr>
+                </pic:pic>
+              </a:graphicData>
+            </a:graphic>
+          </wp:inline>
+        </w:drawing>
+      </w:r>
+    </w:p>
+    <w:p>
+      <w:pPr>
+        <w:rPr>
+          <w:rFonts w:ascii="Times New Roman" w:hAnsi="Times New Roman" w:cs="Times New Roman"/>
+          <w:sz w:val="28"/>
+          <w:szCs w:val="28"/>
+        </w:rPr>
+      </w:pPr>
+      <w:r>
+        <w:rPr>
+          <w:rFonts w:ascii="Times New Roman" w:hAnsi="Times New Roman" w:cs="Times New Roman"/>
+          <w:sz w:val="28"/>
+          <w:szCs w:val="28"/>
+        </w:rPr>
+        <w:t xml:space="preserve">Фронтенд частина реалізована за допомогою 3 компонентів: </w:t>
+      </w:r>
+      <w:r>
+        <w:rPr>
+          <w:rFonts w:ascii="Times New Roman" w:hAnsi="Times New Roman" w:cs="Times New Roman"/>
+          <w:sz w:val="28"/>
+          <w:szCs w:val="28"/>
+        </w:rPr>
+        <w:fldChar w:fldCharType="begin"/>
+      </w:r>
+      <w:r>
+        <w:rPr>
+          <w:rFonts w:ascii="Times New Roman" w:hAnsi="Times New Roman" w:cs="Times New Roman"/>
+          <w:sz w:val="28"/>
+          <w:szCs w:val="28"/>
+        </w:rPr>
+        <w:instrText xml:space="preserve"> HYPERLINK "https://github.com/BanderosikUa/BanderaChat/blob/main/frontend/src/components/ChatSidebar.vue" </w:instrText>
+      </w:r>
+      <w:r>
+        <w:rPr>
+          <w:rFonts w:ascii="Times New Roman" w:hAnsi="Times New Roman" w:cs="Times New Roman"/>
+          <w:sz w:val="28"/>
+          <w:szCs w:val="28"/>
+        </w:rPr>
+      </w:r>
+      <w:r>
+        <w:rPr>
+          <w:rFonts w:ascii="Times New Roman" w:hAnsi="Times New Roman" w:cs="Times New Roman"/>
+          <w:sz w:val="28"/>
+          <w:szCs w:val="28"/>
+        </w:rPr>
+        <w:fldChar w:fldCharType="separate"/>
+      </w:r>
+      <w:r>
+        <w:rPr>
+          <w:rStyle w:val="Hyperlink"/>
+          <w:rFonts w:ascii="Times New Roman" w:hAnsi="Times New Roman" w:cs="Times New Roman"/>
+          <w:sz w:val="28"/>
+          <w:szCs w:val="28"/>
+        </w:rPr>
+        <w:t>компо</w:t>
+      </w:r>
+      <w:r>
+        <w:rPr>
+          <w:rStyle w:val="Hyperlink"/>
+          <w:rFonts w:ascii="Times New Roman" w:hAnsi="Times New Roman" w:cs="Times New Roman"/>
+          <w:sz w:val="28"/>
+          <w:szCs w:val="28"/>
+        </w:rPr>
+        <w:t>н</w:t>
+      </w:r>
+      <w:r>
+        <w:rPr>
+          <w:rStyle w:val="Hyperlink"/>
+          <w:rFonts w:ascii="Times New Roman" w:hAnsi="Times New Roman" w:cs="Times New Roman"/>
+          <w:sz w:val="28"/>
+          <w:szCs w:val="28"/>
+        </w:rPr>
+        <w:t>е</w:t>
+      </w:r>
+      <w:r>
+        <w:rPr>
+          <w:rStyle w:val="Hyperlink"/>
+          <w:rFonts w:ascii="Times New Roman" w:hAnsi="Times New Roman" w:cs="Times New Roman"/>
+          <w:sz w:val="28"/>
+          <w:szCs w:val="28"/>
+        </w:rPr>
+        <w:t>н</w:t>
+      </w:r>
+      <w:r>
+        <w:rPr>
+          <w:rStyle w:val="Hyperlink"/>
+          <w:rFonts w:ascii="Times New Roman" w:hAnsi="Times New Roman" w:cs="Times New Roman"/>
+          <w:sz w:val="28"/>
+          <w:szCs w:val="28"/>
+        </w:rPr>
+        <w:t>т</w:t>
+      </w:r>
+      <w:r>
+        <w:rPr>
+          <w:rFonts w:ascii="Times New Roman" w:hAnsi="Times New Roman" w:cs="Times New Roman"/>
+          <w:sz w:val="28"/>
+          <w:szCs w:val="28"/>
+        </w:rPr>
+        <w:fldChar w:fldCharType="end"/>
+      </w:r>
+      <w:r>
+        <w:rPr>
+          <w:rFonts w:ascii="Times New Roman" w:hAnsi="Times New Roman" w:cs="Times New Roman"/>
+          <w:sz w:val="28"/>
+          <w:szCs w:val="28"/>
+        </w:rPr>
+        <w:t xml:space="preserve"> з переліком доступних юзеру чатів</w:t>
+      </w:r>
+      <w:r>
+        <w:rPr>
+          <w:rFonts w:ascii="Times New Roman" w:hAnsi="Times New Roman" w:cs="Times New Roman"/>
+          <w:sz w:val="28"/>
+          <w:szCs w:val="28"/>
+        </w:rPr>
+        <w:t xml:space="preserve">, </w:t>
+      </w:r>
+      <w:hyperlink r:id="rId22" w:history="1">
+        <w:r>
+          <w:rPr>
+            <w:rStyle w:val="Hyperlink"/>
+            <w:rFonts w:ascii="Times New Roman" w:hAnsi="Times New Roman" w:cs="Times New Roman"/>
+            <w:sz w:val="28"/>
+            <w:szCs w:val="28"/>
+          </w:rPr>
+          <w:t>компоне</w:t>
+        </w:r>
+        <w:r>
+          <w:rPr>
+            <w:rStyle w:val="Hyperlink"/>
+            <w:rFonts w:ascii="Times New Roman" w:hAnsi="Times New Roman" w:cs="Times New Roman"/>
+            <w:sz w:val="28"/>
+            <w:szCs w:val="28"/>
+          </w:rPr>
+          <w:t>н</w:t>
+        </w:r>
+        <w:r>
+          <w:rPr>
+            <w:rStyle w:val="Hyperlink"/>
+            <w:rFonts w:ascii="Times New Roman" w:hAnsi="Times New Roman" w:cs="Times New Roman"/>
+            <w:sz w:val="28"/>
+            <w:szCs w:val="28"/>
+          </w:rPr>
+          <w:t>т</w:t>
+        </w:r>
+      </w:hyperlink>
+      <w:r>
+        <w:rPr>
+          <w:rFonts w:ascii="Times New Roman" w:hAnsi="Times New Roman" w:cs="Times New Roman"/>
+          <w:sz w:val="28"/>
+          <w:szCs w:val="28"/>
+        </w:rPr>
+        <w:t xml:space="preserve"> з </w:t>
+      </w:r>
+      <w:r>
+        <w:rPr>
+          <w:rFonts w:ascii="Times New Roman" w:hAnsi="Times New Roman" w:cs="Times New Roman"/>
+          <w:sz w:val="28"/>
+          <w:szCs w:val="28"/>
+          <w:lang w:val="en-US"/>
+        </w:rPr>
+        <w:t>popup</w:t>
+      </w:r>
+      <w:r>
+        <w:rPr>
+          <w:rFonts w:ascii="Times New Roman" w:hAnsi="Times New Roman" w:cs="Times New Roman"/>
+          <w:sz w:val="28"/>
+          <w:szCs w:val="28"/>
+          <w:lang w:val="ru-RU"/>
+        </w:rPr>
+        <w:t xml:space="preserve"> </w:t>
+      </w:r>
+      <w:r>
+        <w:rPr>
+          <w:rFonts w:ascii="Times New Roman" w:hAnsi="Times New Roman" w:cs="Times New Roman"/>
+          <w:sz w:val="28"/>
+          <w:szCs w:val="28"/>
+        </w:rPr>
+        <w:t xml:space="preserve">вікном для створення чату, </w:t>
+      </w:r>
+      <w:hyperlink r:id="rId23" w:history="1">
+        <w:r>
+          <w:rPr>
+            <w:rStyle w:val="Hyperlink"/>
+            <w:rFonts w:ascii="Times New Roman" w:hAnsi="Times New Roman" w:cs="Times New Roman"/>
+            <w:sz w:val="28"/>
+            <w:szCs w:val="28"/>
+          </w:rPr>
+          <w:t>компонент</w:t>
+        </w:r>
+      </w:hyperlink>
+      <w:r>
+        <w:rPr>
+          <w:rFonts w:ascii="Times New Roman" w:hAnsi="Times New Roman" w:cs="Times New Roman"/>
+          <w:sz w:val="28"/>
+          <w:szCs w:val="28"/>
+        </w:rPr>
+        <w:t xml:space="preserve"> з самим чатом для обмінювання повідомленнями.</w:t>
+      </w:r>
+    </w:p>
+    <w:p>
+      <w:pPr>
+        <w:rPr>
+          <w:rFonts w:ascii="Times New Roman" w:hAnsi="Times New Roman" w:cs="Times New Roman"/>
+          <w:sz w:val="28"/>
+          <w:szCs w:val="28"/>
+        </w:rPr>
+      </w:pPr>
+      <w:r>
+        <w:rPr>
+          <w:rFonts w:ascii="Times New Roman" w:hAnsi="Times New Roman" w:cs="Times New Roman"/>
+          <w:sz w:val="28"/>
+          <w:szCs w:val="28"/>
+        </w:rPr>
+        <w:t>Для створення чату Вам потрібно:</w:t>
+      </w:r>
+    </w:p>
+    <w:p>
+      <w:pPr>
+        <w:pStyle w:val="ListParagraph"/>
+        <w:numPr>
+          <w:ilvl w:val="0"/>
+          <w:numId w:val="8"/>
+        </w:numPr>
+        <w:rPr>
+          <w:rStyle w:val="Hyperlink"/>
+          <w:rFonts w:ascii="Times New Roman" w:hAnsi="Times New Roman" w:cs="Times New Roman"/>
+          <w:sz w:val="28"/>
+          <w:szCs w:val="28"/>
+        </w:rPr>
+      </w:pPr>
+      <w:r>
+        <w:rPr>
+          <w:rFonts w:ascii="Times New Roman" w:hAnsi="Times New Roman" w:cs="Times New Roman"/>
+          <w:sz w:val="28"/>
+          <w:szCs w:val="28"/>
+        </w:rPr>
+        <w:t xml:space="preserve">Залогіниться </w:t>
+      </w:r>
+      <w:r>
+        <w:fldChar w:fldCharType="begin"/>
+      </w:r>
+      <w:r>
+        <w:instrText xml:space="preserve"> HYPERLINK "http://35.184.58.77/login" </w:instrText>
+      </w:r>
+      <w:r>
+        <w:fldChar w:fldCharType="separate"/>
+      </w:r>
+      <w:r>
+        <w:rPr>
+          <w:rStyle w:val="Hyperlink"/>
+          <w:rFonts w:ascii="Times New Roman" w:hAnsi="Times New Roman" w:cs="Times New Roman"/>
+          <w:sz w:val="28"/>
+          <w:szCs w:val="28"/>
+        </w:rPr>
+        <w:t>http://35.184.58.77/login</w:t>
+      </w:r>
+      <w:r>
+        <w:rPr>
+          <w:rStyle w:val="Hyperlink"/>
+          <w:rFonts w:ascii="Times New Roman" w:hAnsi="Times New Roman" w:cs="Times New Roman"/>
+          <w:sz w:val="28"/>
+          <w:szCs w:val="28"/>
+        </w:rPr>
+        <w:fldChar w:fldCharType="end"/>
+      </w:r>
+    </w:p>
+    <w:p>
+      <w:pPr>
+        <w:rPr>
+          <w:rStyle w:val="Hyperlink"/>
+          <w:rFonts w:ascii="Times New Roman" w:hAnsi="Times New Roman" w:cs="Times New Roman"/>
+          <w:sz w:val="28"/>
+          <w:szCs w:val="28"/>
+        </w:rPr>
+      </w:pPr>
+      <w:r>
+        <w:rPr>
+          <w:rStyle w:val="Hyperlink"/>
+          <w:rFonts w:ascii="Times New Roman" w:hAnsi="Times New Roman" w:cs="Times New Roman"/>
+          <w:sz w:val="28"/>
+          <w:szCs w:val="28"/>
+        </w:rPr>
+        <w:br w:type="page"/>
+      </w:r>
+    </w:p>
+    <w:p>
+      <w:pPr>
+        <w:pStyle w:val="ListParagraph"/>
+        <w:numPr>
+          <w:ilvl w:val="0"/>
+          <w:numId w:val="8"/>
+        </w:numPr>
+        <w:rPr>
+          <w:rFonts w:ascii="Times New Roman" w:hAnsi="Times New Roman" w:cs="Times New Roman"/>
+          <w:sz w:val="28"/>
+          <w:szCs w:val="28"/>
+        </w:rPr>
+      </w:pPr>
+      <w:r>
+        <w:rPr>
+          <w:rFonts w:ascii="Times New Roman" w:hAnsi="Times New Roman" w:cs="Times New Roman"/>
+          <w:sz w:val="28"/>
+          <w:szCs w:val="28"/>
+        </w:rPr>
+        <w:lastRenderedPageBreak/>
+        <w:t xml:space="preserve">Натиснути на </w:t>
+      </w:r>
+      <w:r>
+        <w:rPr>
+          <w:rFonts w:ascii="Times New Roman" w:hAnsi="Times New Roman" w:cs="Times New Roman"/>
+          <w:sz w:val="28"/>
+          <w:szCs w:val="28"/>
+          <w:lang w:val="en-US"/>
+        </w:rPr>
+        <w:t>navbar</w:t>
+      </w:r>
+      <w:r>
+        <w:rPr>
+          <w:rFonts w:ascii="Times New Roman" w:hAnsi="Times New Roman" w:cs="Times New Roman"/>
+          <w:sz w:val="28"/>
+          <w:szCs w:val="28"/>
+          <w:lang w:val="ru-RU"/>
+        </w:rPr>
+        <w:t xml:space="preserve"> </w:t>
+      </w:r>
+      <w:r>
+        <w:rPr>
+          <w:rFonts w:ascii="Times New Roman" w:hAnsi="Times New Roman" w:cs="Times New Roman"/>
+          <w:sz w:val="28"/>
+          <w:szCs w:val="28"/>
+        </w:rPr>
+        <w:t>елемент з чатом</w:t>
+      </w:r>
+    </w:p>
+    <w:p>
+      <w:pPr>
+        <w:ind w:left="360"/>
+        <w:rPr>
+          <w:rFonts w:ascii="Times New Roman" w:hAnsi="Times New Roman" w:cs="Times New Roman"/>
+          <w:sz w:val="28"/>
+          <w:szCs w:val="28"/>
+        </w:rPr>
+      </w:pPr>
+      <w:r>
+        <w:rPr>
+          <w:rFonts w:ascii="Times New Roman" w:hAnsi="Times New Roman" w:cs="Times New Roman"/>
+          <w:sz w:val="28"/>
+          <w:szCs w:val="28"/>
+        </w:rPr>
+        <w:drawing>
+          <wp:inline distT="0" distB="0" distL="0" distR="0" wp14:anchorId="3E16C6A4" wp14:editId="18E36B0D">
+            <wp:extent cx="3360420" cy="5478780"/>
+            <wp:effectExtent l="0" t="0" r="0" b="7620"/>
+            <wp:docPr id="4" name="Picture 4"/>
+            <wp:cNvGraphicFramePr>
+              <a:graphicFrameLocks xmlns:a="http://schemas.openxmlformats.org/drawingml/2006/main" noChangeAspect="1"/>
+            </wp:cNvGraphicFramePr>
+            <a:graphic xmlns:a="http://schemas.openxmlformats.org/drawingml/2006/main">
+              <a:graphicData uri="http://schemas.openxmlformats.org/drawingml/2006/picture">
+                <pic:pic xmlns:pic="http://schemas.openxmlformats.org/drawingml/2006/picture">
+                  <pic:nvPicPr>
+                    <pic:cNvPr id="1" name=""/>
+                    <pic:cNvPicPr/>
+                  </pic:nvPicPr>
+                  <pic:blipFill>
+                    <a:blip r:embed="rId24"/>
+                    <a:stretch>
+                      <a:fillRect/>
+                    </a:stretch>
+                  </pic:blipFill>
+                  <pic:spPr>
+                    <a:xfrm>
+                      <a:off x="0" y="0"/>
+                      <a:ext cx="3360712" cy="5479256"/>
+                    </a:xfrm>
+                    <a:prstGeom prst="rect">
+                      <a:avLst/>
+                    </a:prstGeom>
+                  </pic:spPr>
+                </pic:pic>
+              </a:graphicData>
+            </a:graphic>
+          </wp:inline>
+        </w:drawing>
+      </w:r>
+    </w:p>
+    <w:p>
+      <w:pPr>
+        <w:pStyle w:val="ListParagraph"/>
+        <w:numPr>
+          <w:ilvl w:val="0"/>
+          <w:numId w:val="8"/>
+        </w:numPr>
+        <w:rPr>
+          <w:rFonts w:ascii="Times New Roman" w:hAnsi="Times New Roman" w:cs="Times New Roman"/>
+          <w:sz w:val="28"/>
+          <w:szCs w:val="28"/>
+        </w:rPr>
+      </w:pPr>
+      <w:r>
+        <w:rPr>
+          <w:rFonts w:ascii="Times New Roman" w:hAnsi="Times New Roman" w:cs="Times New Roman"/>
+          <w:sz w:val="28"/>
+          <w:szCs w:val="28"/>
+        </w:rPr>
+        <w:t xml:space="preserve">Натиснути на іконку для появлення </w:t>
+      </w:r>
+      <w:r>
+        <w:rPr>
+          <w:rFonts w:ascii="Times New Roman" w:hAnsi="Times New Roman" w:cs="Times New Roman"/>
+          <w:sz w:val="28"/>
+          <w:szCs w:val="28"/>
+          <w:lang w:val="en-US"/>
+        </w:rPr>
+        <w:t>popup</w:t>
+      </w:r>
+      <w:r>
+        <w:rPr>
+          <w:rFonts w:ascii="Times New Roman" w:hAnsi="Times New Roman" w:cs="Times New Roman"/>
+          <w:sz w:val="28"/>
+          <w:szCs w:val="28"/>
+          <w:lang w:val="ru-RU"/>
+        </w:rPr>
+        <w:t xml:space="preserve"> </w:t>
+      </w:r>
+      <w:r>
+        <w:rPr>
+          <w:rFonts w:ascii="Times New Roman" w:hAnsi="Times New Roman" w:cs="Times New Roman"/>
+          <w:sz w:val="28"/>
+          <w:szCs w:val="28"/>
+        </w:rPr>
+        <w:t>вікна</w:t>
+      </w:r>
+    </w:p>
+    <w:p>
+      <w:pPr>
+        <w:ind w:left="360"/>
+        <w:rPr>
+          <w:rFonts w:ascii="Times New Roman" w:hAnsi="Times New Roman" w:cs="Times New Roman"/>
+          <w:sz w:val="28"/>
+          <w:szCs w:val="28"/>
+        </w:rPr>
+      </w:pPr>
+      <w:r>
+        <w:rPr>
+          <w:rFonts w:ascii="Times New Roman" w:hAnsi="Times New Roman" w:cs="Times New Roman"/>
+          <w:sz w:val="28"/>
+          <w:szCs w:val="28"/>
+        </w:rPr>
+        <w:drawing>
+          <wp:inline distT="0" distB="0" distL="0" distR="0" wp14:anchorId="0CDA78BA" wp14:editId="34562401">
+            <wp:extent cx="3909399" cy="2880610"/>
+            <wp:effectExtent l="0" t="0" r="0" b="0"/>
+            <wp:docPr id="7" name="Picture 7"/>
+            <wp:cNvGraphicFramePr>
+              <a:graphicFrameLocks xmlns:a="http://schemas.openxmlformats.org/drawingml/2006/main" noChangeAspect="1"/>
+            </wp:cNvGraphicFramePr>
+            <a:graphic xmlns:a="http://schemas.openxmlformats.org/drawingml/2006/main">
+              <a:graphicData uri="http://schemas.openxmlformats.org/drawingml/2006/picture">
+                <pic:pic xmlns:pic="http://schemas.openxmlformats.org/drawingml/2006/picture">
+                  <pic:nvPicPr>
+                    <pic:cNvPr id="1" name=""/>
+                    <pic:cNvPicPr/>
+                  </pic:nvPicPr>
+                  <pic:blipFill>
+                    <a:blip r:embed="rId25"/>
+                    <a:stretch>
+                      <a:fillRect/>
+                    </a:stretch>
+                  </pic:blipFill>
+                  <pic:spPr>
+                    <a:xfrm>
+                      <a:off x="0" y="0"/>
+                      <a:ext cx="3909399" cy="2880610"/>
+                    </a:xfrm>
+                    <a:prstGeom prst="rect">
+                      <a:avLst/>
+                    </a:prstGeom>
+                  </pic:spPr>
+                </pic:pic>
+              </a:graphicData>
+            </a:graphic>
+          </wp:inline>
+        </w:drawing>
+      </w:r>
+    </w:p>
+    <w:p>
+      <w:pPr>
+        <w:pStyle w:val="ListParagraph"/>
+        <w:numPr>
+          <w:ilvl w:val="0"/>
+          <w:numId w:val="8"/>
+        </w:numPr>
+        <w:rPr>
+          <w:rFonts w:ascii="Times New Roman" w:hAnsi="Times New Roman" w:cs="Times New Roman"/>
+          <w:sz w:val="28"/>
+          <w:szCs w:val="28"/>
+        </w:rPr>
+      </w:pPr>
+      <w:r>
+        <w:rPr>
+          <w:rFonts w:ascii="Times New Roman" w:hAnsi="Times New Roman" w:cs="Times New Roman"/>
+          <w:sz w:val="28"/>
+          <w:szCs w:val="28"/>
+          <w:lang w:val="ru-RU"/>
+        </w:rPr>
+        <w:lastRenderedPageBreak/>
+        <w:t>Обрати назву чату та учасників чату</w:t>
+      </w:r>
+    </w:p>
+    <w:p>
+      <w:pPr>
+        <w:ind w:left="360"/>
+        <w:rPr>
+          <w:rFonts w:ascii="Times New Roman" w:hAnsi="Times New Roman" w:cs="Times New Roman"/>
+          <w:sz w:val="28"/>
+          <w:szCs w:val="28"/>
+        </w:rPr>
+      </w:pPr>
+      <w:r>
+        <w:rPr>
+          <w:rFonts w:ascii="Times New Roman" w:hAnsi="Times New Roman" w:cs="Times New Roman"/>
+          <w:sz w:val="28"/>
+          <w:szCs w:val="28"/>
+        </w:rPr>
+        <w:drawing>
+          <wp:inline distT="0" distB="0" distL="0" distR="0" wp14:anchorId="477C0D38" wp14:editId="6022A7B3">
+            <wp:extent cx="5940425" cy="3969385"/>
+            <wp:effectExtent l="0" t="0" r="3175" b="0"/>
+            <wp:docPr id="8" name="Picture 8"/>
+            <wp:cNvGraphicFramePr>
+              <a:graphicFrameLocks xmlns:a="http://schemas.openxmlformats.org/drawingml/2006/main" noChangeAspect="1"/>
+            </wp:cNvGraphicFramePr>
+            <a:graphic xmlns:a="http://schemas.openxmlformats.org/drawingml/2006/main">
+              <a:graphicData uri="http://schemas.openxmlformats.org/drawingml/2006/picture">
+                <pic:pic xmlns:pic="http://schemas.openxmlformats.org/drawingml/2006/picture">
+                  <pic:nvPicPr>
+                    <pic:cNvPr id="1" name=""/>
+                    <pic:cNvPicPr/>
+                  </pic:nvPicPr>
+                  <pic:blipFill>
+                    <a:blip r:embed="rId26"/>
+                    <a:stretch>
+                      <a:fillRect/>
+                    </a:stretch>
+                  </pic:blipFill>
+                  <pic:spPr>
+                    <a:xfrm>
+                      <a:off x="0" y="0"/>
+                      <a:ext cx="5940425" cy="3969385"/>
+                    </a:xfrm>
+                    <a:prstGeom prst="rect">
+                      <a:avLst/>
+                    </a:prstGeom>
+                  </pic:spPr>
+                </pic:pic>
+              </a:graphicData>
+            </a:graphic>
+          </wp:inline>
+        </w:drawing>
+      </w:r>
+    </w:p>
+    <w:p>
+      <w:pPr>
+        <w:pStyle w:val="ListParagraph"/>
+        <w:numPr>
+          <w:ilvl w:val="0"/>
+          <w:numId w:val="8"/>
+        </w:numPr>
+        <w:rPr>
+          <w:rFonts w:ascii="Times New Roman" w:hAnsi="Times New Roman" w:cs="Times New Roman"/>
+          <w:sz w:val="28"/>
+          <w:szCs w:val="28"/>
+        </w:rPr>
+      </w:pPr>
+      <w:r>
+        <w:rPr>
+          <w:rFonts w:ascii="Times New Roman" w:hAnsi="Times New Roman" w:cs="Times New Roman"/>
+          <w:sz w:val="28"/>
+          <w:szCs w:val="28"/>
+        </w:rPr>
+        <w:t>Для відкриття чату натискайте на один із доступних чатів в боковій панелі.</w:t>
+      </w:r>
+    </w:p>
+    <w:p>
+      <w:pPr>
+        <w:pStyle w:val="ListParagraph"/>
+        <w:rPr>
+          <w:rFonts w:ascii="Times New Roman" w:hAnsi="Times New Roman" w:cs="Times New Roman"/>
+          <w:sz w:val="28"/>
+          <w:szCs w:val="28"/>
+        </w:rPr>
+      </w:pPr>
+      <w:r>
+        <w:rPr>
+          <w:rFonts w:ascii="Times New Roman" w:hAnsi="Times New Roman" w:cs="Times New Roman"/>
+          <w:sz w:val="28"/>
+          <w:szCs w:val="28"/>
+        </w:rPr>
+        <w:drawing>
+          <wp:inline distT="0" distB="0" distL="0" distR="0" wp14:anchorId="358B1CB6" wp14:editId="34D941B1">
+            <wp:extent cx="3353091" cy="2758679"/>
+            <wp:effectExtent l="0" t="0" r="0" b="3810"/>
+            <wp:docPr id="10" name="Picture 10"/>
+            <wp:cNvGraphicFramePr>
+              <a:graphicFrameLocks xmlns:a="http://schemas.openxmlformats.org/drawingml/2006/main" noChangeAspect="1"/>
+            </wp:cNvGraphicFramePr>
+            <a:graphic xmlns:a="http://schemas.openxmlformats.org/drawingml/2006/main">
+              <a:graphicData uri="http://schemas.openxmlformats.org/drawingml/2006/picture">
+                <pic:pic xmlns:pic="http://schemas.openxmlformats.org/drawingml/2006/picture">
+                  <pic:nvPicPr>
+                    <pic:cNvPr id="1" name=""/>
+                    <pic:cNvPicPr/>
+                  </pic:nvPicPr>
+                  <pic:blipFill>
+                    <a:blip r:embed="rId27"/>
+                    <a:stretch>
+                      <a:fillRect/>
+                    </a:stretch>
+                  </pic:blipFill>
+                  <pic:spPr>
+                    <a:xfrm>
+                      <a:off x="0" y="0"/>
+                      <a:ext cx="3353091" cy="2758679"/>
+                    </a:xfrm>
+                    <a:prstGeom prst="rect">
+                      <a:avLst/>
+                    </a:prstGeom>
+                  </pic:spPr>
+                </pic:pic>
+              </a:graphicData>
+            </a:graphic>
+          </wp:inline>
+        </w:drawing>
+      </w:r>
+    </w:p>
+    <w:p/>
+    <w:p>
+      <w:pPr>
+        <w:rPr>
+          <w:rStyle w:val="Hyperlink"/>
+          <w:rFonts w:ascii="Times New Roman" w:hAnsi="Times New Roman" w:cs="Times New Roman"/>
+          <w:sz w:val="28"/>
+          <w:szCs w:val="28"/>
+        </w:rPr>
+      </w:pPr>
+      <w:r>
+        <w:rPr>
+          <w:rStyle w:val="Hyperlink"/>
+          <w:rFonts w:ascii="Times New Roman" w:hAnsi="Times New Roman" w:cs="Times New Roman"/>
+          <w:sz w:val="28"/>
+          <w:szCs w:val="28"/>
+        </w:rPr>
+        <w:br w:type="page"/>
+      </w:r>
+    </w:p>
+    <w:p>
+      <w:pPr>
+        <w:pStyle w:val="Heading1"/>
+        <w:jc w:val="center"/>
+        <w:rPr>
           <w:rFonts w:ascii="Times New Roman" w:hAnsi="Times New Roman" w:cs="Times New Roman"/>
           <w:lang w:val="ru-RU"/>
         </w:rPr>
@@ -2119,7 +3064,6 @@
           <w:rFonts w:ascii="Times New Roman" w:hAnsi="Times New Roman" w:cs="Times New Roman"/>
           <w:sz w:val="28"/>
           <w:szCs w:val="28"/>
-          <w:lang w:val="ru-RU"/>
         </w:rPr>
         <w:t xml:space="preserve">додатку </w:t>
       </w:r>
@@ -2281,190 +3225,38 @@
         </w:rPr>
         <w:br/>
       </w:r>
-      <w:r>
-        <w:rPr>
-          <w:rFonts w:ascii="Times New Roman" w:hAnsi="Times New Roman" w:cs="Times New Roman"/>
-          <w:lang w:val="en-US"/>
-        </w:rPr>
-        <w:fldChar w:fldCharType="begin"/>
-      </w:r>
-      <w:r>
-        <w:rPr>
-          <w:rFonts w:ascii="Times New Roman" w:hAnsi="Times New Roman" w:cs="Times New Roman"/>
-          <w:lang w:val="ru-RU"/>
-        </w:rPr>
-        <w:instrText xml:space="preserve"> </w:instrText>
-      </w:r>
-      <w:r>
-        <w:rPr>
-          <w:rFonts w:ascii="Times New Roman" w:hAnsi="Times New Roman" w:cs="Times New Roman"/>
-          <w:lang w:val="en-US"/>
-        </w:rPr>
-        <w:instrText>HYPERLINK</w:instrText>
-      </w:r>
-      <w:r>
-        <w:rPr>
-          <w:rFonts w:ascii="Times New Roman" w:hAnsi="Times New Roman" w:cs="Times New Roman"/>
-          <w:lang w:val="ru-RU"/>
-        </w:rPr>
-        <w:instrText xml:space="preserve"> "</w:instrText>
-      </w:r>
-      <w:r>
-        <w:rPr>
-          <w:rFonts w:ascii="Times New Roman" w:hAnsi="Times New Roman" w:cs="Times New Roman"/>
-          <w:lang w:val="en-US"/>
-        </w:rPr>
-        <w:instrText>https</w:instrText>
-      </w:r>
-      <w:r>
-        <w:rPr>
-          <w:rFonts w:ascii="Times New Roman" w:hAnsi="Times New Roman" w:cs="Times New Roman"/>
-          <w:lang w:val="ru-RU"/>
-        </w:rPr>
-        <w:instrText>://</w:instrText>
-      </w:r>
-      <w:r>
-        <w:rPr>
-          <w:rFonts w:ascii="Times New Roman" w:hAnsi="Times New Roman" w:cs="Times New Roman"/>
-          <w:lang w:val="en-US"/>
-        </w:rPr>
-        <w:instrText>github</w:instrText>
-      </w:r>
-      <w:r>
-        <w:rPr>
-          <w:rFonts w:ascii="Times New Roman" w:hAnsi="Times New Roman" w:cs="Times New Roman"/>
-          <w:lang w:val="ru-RU"/>
-        </w:rPr>
-        <w:instrText>.</w:instrText>
-      </w:r>
-      <w:r>
-        <w:rPr>
-          <w:rFonts w:ascii="Times New Roman" w:hAnsi="Times New Roman" w:cs="Times New Roman"/>
-          <w:lang w:val="en-US"/>
-        </w:rPr>
-        <w:instrText>com</w:instrText>
-      </w:r>
-      <w:r>
-        <w:rPr>
-          <w:rFonts w:ascii="Times New Roman" w:hAnsi="Times New Roman" w:cs="Times New Roman"/>
-          <w:lang w:val="ru-RU"/>
-        </w:rPr>
-        <w:instrText>/</w:instrText>
-      </w:r>
-      <w:r>
-        <w:rPr>
-          <w:rFonts w:ascii="Times New Roman" w:hAnsi="Times New Roman" w:cs="Times New Roman"/>
-          <w:lang w:val="en-US"/>
-        </w:rPr>
-        <w:instrText>Seinia</w:instrText>
-      </w:r>
-      <w:r>
-        <w:rPr>
-          <w:rFonts w:ascii="Times New Roman" w:hAnsi="Times New Roman" w:cs="Times New Roman"/>
-          <w:lang w:val="ru-RU"/>
-        </w:rPr>
-        <w:instrText>/</w:instrText>
-      </w:r>
-      <w:r>
-        <w:rPr>
-          <w:rFonts w:ascii="Times New Roman" w:hAnsi="Times New Roman" w:cs="Times New Roman"/>
-          <w:lang w:val="en-US"/>
-        </w:rPr>
-        <w:instrText>Bandera</w:instrText>
-      </w:r>
-      <w:r>
-        <w:rPr>
-          <w:rFonts w:ascii="Times New Roman" w:hAnsi="Times New Roman" w:cs="Times New Roman"/>
-          <w:lang w:val="ru-RU"/>
-        </w:rPr>
-        <w:instrText>-</w:instrText>
-      </w:r>
-      <w:r>
-        <w:rPr>
-          <w:rFonts w:ascii="Times New Roman" w:hAnsi="Times New Roman" w:cs="Times New Roman"/>
-          <w:lang w:val="en-US"/>
-        </w:rPr>
-        <w:instrText>Chat</w:instrText>
-      </w:r>
-      <w:r>
-        <w:rPr>
-          <w:rFonts w:ascii="Times New Roman" w:hAnsi="Times New Roman" w:cs="Times New Roman"/>
-          <w:lang w:val="ru-RU"/>
-        </w:rPr>
-        <w:instrText>-</w:instrText>
-      </w:r>
-      <w:r>
-        <w:rPr>
-          <w:rFonts w:ascii="Times New Roman" w:hAnsi="Times New Roman" w:cs="Times New Roman"/>
-          <w:lang w:val="en-US"/>
-        </w:rPr>
-        <w:instrText>Java</w:instrText>
-      </w:r>
-      <w:r>
-        <w:rPr>
-          <w:rFonts w:ascii="Times New Roman" w:hAnsi="Times New Roman" w:cs="Times New Roman"/>
-          <w:lang w:val="ru-RU"/>
-        </w:rPr>
-        <w:instrText>-</w:instrText>
-      </w:r>
-      <w:r>
-        <w:rPr>
-          <w:rFonts w:ascii="Times New Roman" w:hAnsi="Times New Roman" w:cs="Times New Roman"/>
-          <w:lang w:val="en-US"/>
-        </w:rPr>
-        <w:instrText>version</w:instrText>
-      </w:r>
-      <w:r>
-        <w:rPr>
-          <w:rFonts w:ascii="Times New Roman" w:hAnsi="Times New Roman" w:cs="Times New Roman"/>
-          <w:lang w:val="ru-RU"/>
-        </w:rPr>
-        <w:instrText xml:space="preserve">" </w:instrText>
-      </w:r>
-      <w:r>
-        <w:rPr>
-          <w:rFonts w:ascii="Times New Roman" w:hAnsi="Times New Roman" w:cs="Times New Roman"/>
-          <w:lang w:val="en-US"/>
-        </w:rPr>
-        <w:fldChar w:fldCharType="separate"/>
-      </w:r>
-      <w:r>
-        <w:rPr>
-          <w:rStyle w:val="Hyperlink"/>
-          <w:rFonts w:ascii="Times New Roman" w:hAnsi="Times New Roman" w:cs="Times New Roman"/>
-          <w:sz w:val="28"/>
-          <w:szCs w:val="28"/>
-          <w:lang w:val="en-US"/>
-        </w:rPr>
-        <w:t>API</w:t>
-      </w:r>
-      <w:r>
-        <w:rPr>
-          <w:rStyle w:val="Hyperlink"/>
-          <w:rFonts w:ascii="Times New Roman" w:hAnsi="Times New Roman" w:cs="Times New Roman"/>
-          <w:sz w:val="28"/>
-          <w:szCs w:val="28"/>
-          <w:lang w:val="ru-RU"/>
-        </w:rPr>
-        <w:t xml:space="preserve"> </w:t>
-      </w:r>
-      <w:r>
-        <w:rPr>
-          <w:rStyle w:val="Hyperlink"/>
-          <w:rFonts w:ascii="Times New Roman" w:hAnsi="Times New Roman" w:cs="Times New Roman"/>
-          <w:sz w:val="28"/>
-          <w:szCs w:val="28"/>
-          <w:lang w:val="en-US"/>
-        </w:rPr>
-        <w:t>TEST</w:t>
-      </w:r>
-      <w:r>
-        <w:rPr>
-          <w:rFonts w:ascii="Times New Roman" w:hAnsi="Times New Roman" w:cs="Times New Roman"/>
-          <w:lang w:val="en-US"/>
-        </w:rPr>
-        <w:fldChar w:fldCharType="end"/>
-      </w:r>
+      <w:hyperlink r:id="rId28" w:history="1">
+        <w:r>
+          <w:rPr>
+            <w:rStyle w:val="Hyperlink"/>
+            <w:rFonts w:ascii="Times New Roman" w:hAnsi="Times New Roman" w:cs="Times New Roman"/>
+            <w:sz w:val="28"/>
+            <w:szCs w:val="28"/>
+            <w:lang w:val="en-US"/>
+          </w:rPr>
+          <w:t>API</w:t>
+        </w:r>
+        <w:r>
+          <w:rPr>
+            <w:rStyle w:val="Hyperlink"/>
+            <w:rFonts w:ascii="Times New Roman" w:hAnsi="Times New Roman" w:cs="Times New Roman"/>
+            <w:sz w:val="28"/>
+            <w:szCs w:val="28"/>
+            <w:lang w:val="ru-RU"/>
+          </w:rPr>
+          <w:t xml:space="preserve"> </w:t>
+        </w:r>
+        <w:r>
+          <w:rPr>
+            <w:rStyle w:val="Hyperlink"/>
+            <w:rFonts w:ascii="Times New Roman" w:hAnsi="Times New Roman" w:cs="Times New Roman"/>
+            <w:sz w:val="28"/>
+            <w:szCs w:val="28"/>
+            <w:lang w:val="en-US"/>
+          </w:rPr>
+          <w:t>TEST</w:t>
+        </w:r>
+      </w:hyperlink>
       <w:r>
         <w:rPr>
           <w:rFonts w:ascii="Times New Roman" w:hAnsi="Times New Roman" w:cs="Times New Roman"/>
@@ -2489,7 +3281,7 @@
         <w:jc w:val="center"/>
         <w:rPr>
           <w:rFonts w:ascii="Times New Roman" w:hAnsi="Times New Roman" w:cs="Times New Roman"/>
-          <w:lang w:val="en-US"/>
+          <w:lang w:val="ru-RU"/>
         </w:rPr>
       </w:pPr>
       <w:r>
@@ -2564,7 +3356,7 @@
         </w:rPr>
         <w:t xml:space="preserve">у вигляді файлу </w:t>
       </w:r>
-      <w:hyperlink r:id="rId21" w:history="1">
+      <w:hyperlink r:id="rId29" w:history="1">
         <w:r>
           <w:rPr>
             <w:rStyle w:val="Hyperlink"/>
@@ -2573,27 +3365,7 @@
             <w:szCs w:val="28"/>
             <w:shd w:val="clear" w:color="auto" w:fill="F6F8FA"/>
           </w:rPr>
-          <w:t>hello-view.f</w:t>
-        </w:r>
-        <w:r>
-          <w:rPr>
-            <w:rStyle w:val="Hyperlink"/>
-            <w:rFonts w:ascii="Times New Roman" w:hAnsi="Times New Roman" w:cs="Times New Roman"/>
-            <w:sz w:val="28"/>
-            <w:szCs w:val="28"/>
-            <w:shd w:val="clear" w:color="auto" w:fill="F6F8FA"/>
-          </w:rPr>
-          <w:t>x</w:t>
-        </w:r>
-        <w:r>
-          <w:rPr>
-            <w:rStyle w:val="Hyperlink"/>
-            <w:rFonts w:ascii="Times New Roman" w:hAnsi="Times New Roman" w:cs="Times New Roman"/>
-            <w:sz w:val="28"/>
-            <w:szCs w:val="28"/>
-            <w:shd w:val="clear" w:color="auto" w:fill="F6F8FA"/>
-          </w:rPr>
-          <w:t>ml</w:t>
+          <w:t>hello-view.fxml</w:t>
         </w:r>
       </w:hyperlink>
       <w:r>
@@ -2621,7 +3393,7 @@
         </w:rPr>
         <w:br/>
       </w:r>
-      <w:hyperlink r:id="rId22" w:history="1">
+      <w:hyperlink r:id="rId30" w:history="1">
         <w:r>
           <w:rPr>
             <w:rStyle w:val="Hyperlink"/>
@@ -2629,25 +3401,7 @@
             <w:sz w:val="28"/>
             <w:szCs w:val="28"/>
           </w:rPr>
-          <w:t>Дизайн ло</w:t>
-        </w:r>
-        <w:r>
-          <w:rPr>
-            <w:rStyle w:val="Hyperlink"/>
-            <w:rFonts w:ascii="Times New Roman" w:hAnsi="Times New Roman" w:cs="Times New Roman"/>
-            <w:sz w:val="28"/>
-            <w:szCs w:val="28"/>
-          </w:rPr>
-          <w:t>г</w:t>
-        </w:r>
-        <w:r>
-          <w:rPr>
-            <w:rStyle w:val="Hyperlink"/>
-            <w:rFonts w:ascii="Times New Roman" w:hAnsi="Times New Roman" w:cs="Times New Roman"/>
-            <w:sz w:val="28"/>
-            <w:szCs w:val="28"/>
-          </w:rPr>
-          <w:t>іну</w:t>
+          <w:t>Дизайн логіну</w:t>
         </w:r>
       </w:hyperlink>
       <w:r>
@@ -3456,6 +4210,96 @@
       <w:rPr>
         <w:rFonts w:ascii="Wingdings" w:hAnsi="Wingdings" w:hint="default"/>
       </w:rPr>
+    </w:lvl>
+  </w:abstractNum>
+  <w:abstractNum w:abstractNumId="7" w15:restartNumberingAfterBreak="0">
+    <w:nsid w:val="7B4B4CEE"/>
+    <w:multiLevelType w:val="hybridMultilevel"/>
+    <w:tmpl w:val="F33AAA34"/>
+    <w:lvl w:ilvl="0" w:tplc="18967E88">
+      <w:start w:val="1"/>
+      <w:numFmt w:val="decimal"/>
+      <w:lvlText w:val="%1."/>
+      <w:lvlJc w:val="left"/>
+      <w:pPr>
+        <w:ind w:left="720" w:hanging="360"/>
+      </w:pPr>
+      <w:rPr>
+        <w:rFonts w:hint="default"/>
+        <w:color w:val="auto"/>
+      </w:rPr>
+    </w:lvl>
+    <w:lvl w:ilvl="1" w:tplc="04090019" w:tentative="1">
+      <w:start w:val="1"/>
+      <w:numFmt w:val="lowerLetter"/>
+      <w:lvlText w:val="%2."/>
+      <w:lvlJc w:val="left"/>
+      <w:pPr>
+        <w:ind w:left="1440" w:hanging="360"/>
+      </w:pPr>
+    </w:lvl>
+    <w:lvl w:ilvl="2" w:tplc="0409001B" w:tentative="1">
+      <w:start w:val="1"/>
+      <w:numFmt w:val="lowerRoman"/>
+      <w:lvlText w:val="%3."/>
+      <w:lvlJc w:val="right"/>
+      <w:pPr>
+        <w:ind w:left="2160" w:hanging="180"/>
+      </w:pPr>
+    </w:lvl>
+    <w:lvl w:ilvl="3" w:tplc="0409000F" w:tentative="1">
+      <w:start w:val="1"/>
+      <w:numFmt w:val="decimal"/>
+      <w:lvlText w:val="%4."/>
+      <w:lvlJc w:val="left"/>
+      <w:pPr>
+        <w:ind w:left="2880" w:hanging="360"/>
+      </w:pPr>
+    </w:lvl>
+    <w:lvl w:ilvl="4" w:tplc="04090019" w:tentative="1">
+      <w:start w:val="1"/>
+      <w:numFmt w:val="lowerLetter"/>
+      <w:lvlText w:val="%5."/>
+      <w:lvlJc w:val="left"/>
+      <w:pPr>
+        <w:ind w:left="3600" w:hanging="360"/>
+      </w:pPr>
+    </w:lvl>
+    <w:lvl w:ilvl="5" w:tplc="0409001B" w:tentative="1">
+      <w:start w:val="1"/>
+      <w:numFmt w:val="lowerRoman"/>
+      <w:lvlText w:val="%6."/>
+      <w:lvlJc w:val="right"/>
+      <w:pPr>
+        <w:ind w:left="4320" w:hanging="180"/>
+      </w:pPr>
+    </w:lvl>
+    <w:lvl w:ilvl="6" w:tplc="0409000F" w:tentative="1">
+      <w:start w:val="1"/>
+      <w:numFmt w:val="decimal"/>
+      <w:lvlText w:val="%7."/>
+      <w:lvlJc w:val="left"/>
+      <w:pPr>
+        <w:ind w:left="5040" w:hanging="360"/>
+      </w:pPr>
+    </w:lvl>
+    <w:lvl w:ilvl="7" w:tplc="04090019" w:tentative="1">
+      <w:start w:val="1"/>
+      <w:numFmt w:val="lowerLetter"/>
+      <w:lvlText w:val="%8."/>
+      <w:lvlJc w:val="left"/>
+      <w:pPr>
+        <w:ind w:left="5760" w:hanging="360"/>
+      </w:pPr>
+    </w:lvl>
+    <w:lvl w:ilvl="8" w:tplc="0409001B" w:tentative="1">
+      <w:start w:val="1"/>
+      <w:numFmt w:val="lowerRoman"/>
+      <w:lvlText w:val="%9."/>
+      <w:lvlJc w:val="right"/>
+      <w:pPr>
+        <w:ind w:left="6480" w:hanging="180"/>
+      </w:pPr>
     </w:lvl>
   </w:abstractNum>
   <w:num w:numId="1">
@@ -3478,6 +4322,9 @@
   </w:num>
   <w:num w:numId="7">
     <w:abstractNumId w:val="2"/>
+  </w:num>
+  <w:num w:numId="8">
+    <w:abstractNumId w:val="7"/>
   </w:num>
 </w:numbering>
 </file>
@@ -3999,7 +4846,6 @@
   <w:style w:type="character" w:default="1" w:styleId="DefaultParagraphFont">
     <w:name w:val="Default Paragraph Font"/>
     <w:uiPriority w:val="1"/>
-    <w:semiHidden/>
     <w:unhideWhenUsed/>
   </w:style>
   <w:style w:type="table" w:default="1" w:styleId="TableNormal">
@@ -4474,4 +5320,16 @@
   </a:objectDefaults>
   <a:extraClrSchemeLst/>
 </a:theme>
+</file>
+
+<file path=customXml/item1.xml><?xml version="1.0" encoding="utf-8"?>
+<b:Sources xmlns:b="http://schemas.openxmlformats.org/officeDocument/2006/bibliography" xmlns="http://schemas.openxmlformats.org/officeDocument/2006/bibliography" SelectedStyle="\APASixthEditionOfficeOnline.xsl" StyleName="APA" Version="6"/>
+</file>
+
+<file path=customXml/itemProps1.xml><?xml version="1.0" encoding="utf-8"?>
+<ds:datastoreItem xmlns:ds="http://schemas.openxmlformats.org/officeDocument/2006/customXml" ds:itemID="{8E293DCB-39B9-40D8-A22D-F86A0D11463F}">
+  <ds:schemaRefs>
+    <ds:schemaRef ds:uri="http://schemas.openxmlformats.org/officeDocument/2006/bibliography"/>
+  </ds:schemaRefs>
+</ds:datastoreItem>
 </file>
</xml_diff>